<commit_message>
Did diagramms for LB5 an LB6 and now rebuilding docs
</commit_message>
<xml_diff>
--- a/LB2/Фурсик_Андрей_ЛБ2_Отчёт.docx
+++ b/LB2/Фурсик_Андрей_ЛБ2_Отчёт.docx
@@ -1,6 +1,6 @@
 
 <file path=word/document.xml><?xml version="1.0" encoding="utf-8"?>
-<w:document xmlns:wpc="http://schemas.microsoft.com/office/word/2010/wordprocessingCanvas" xmlns:cx="http://schemas.microsoft.com/office/drawing/2014/chartex" xmlns:mc="http://schemas.openxmlformats.org/markup-compatibility/2006" xmlns:o="urn:schemas-microsoft-com:office:office" xmlns:r="http://schemas.openxmlformats.org/officeDocument/2006/relationships" xmlns:m="http://schemas.openxmlformats.org/officeDocument/2006/math" xmlns:v="urn:schemas-microsoft-com:vml" xmlns:wp14="http://schemas.microsoft.com/office/word/2010/wordprocessingDrawing" xmlns:wp="http://schemas.openxmlformats.org/drawingml/2006/wordprocessingDrawing" xmlns:w10="urn:schemas-microsoft-com:office:word" xmlns:w="http://schemas.openxmlformats.org/wordprocessingml/2006/main" xmlns:w14="http://schemas.microsoft.com/office/word/2010/wordml" xmlns:w15="http://schemas.microsoft.com/office/word/2012/wordml" xmlns:w16se="http://schemas.microsoft.com/office/word/2015/wordml/symex" xmlns:wpg="http://schemas.microsoft.com/office/word/2010/wordprocessingGroup" xmlns:wpi="http://schemas.microsoft.com/office/word/2010/wordprocessingInk" xmlns:wne="http://schemas.microsoft.com/office/word/2006/wordml" xmlns:wps="http://schemas.microsoft.com/office/word/2010/wordprocessingShape" mc:Ignorable="w14 w15 w16se wp14">
+<w:document xmlns:wpc="http://schemas.microsoft.com/office/word/2010/wordprocessingCanvas" xmlns:cx="http://schemas.microsoft.com/office/drawing/2014/chartex" xmlns:cx1="http://schemas.microsoft.com/office/drawing/2015/9/8/chartex" xmlns:cx2="http://schemas.microsoft.com/office/drawing/2015/10/21/chartex" xmlns:cx3="http://schemas.microsoft.com/office/drawing/2016/5/9/chartex" xmlns:cx4="http://schemas.microsoft.com/office/drawing/2016/5/10/chartex" xmlns:cx5="http://schemas.microsoft.com/office/drawing/2016/5/11/chartex" xmlns:cx6="http://schemas.microsoft.com/office/drawing/2016/5/12/chartex" xmlns:cx7="http://schemas.microsoft.com/office/drawing/2016/5/13/chartex" xmlns:cx8="http://schemas.microsoft.com/office/drawing/2016/5/14/chartex" xmlns:mc="http://schemas.openxmlformats.org/markup-compatibility/2006" xmlns:aink="http://schemas.microsoft.com/office/drawing/2016/ink" xmlns:am3d="http://schemas.microsoft.com/office/drawing/2017/model3d" xmlns:o="urn:schemas-microsoft-com:office:office" xmlns:r="http://schemas.openxmlformats.org/officeDocument/2006/relationships" xmlns:m="http://schemas.openxmlformats.org/officeDocument/2006/math" xmlns:v="urn:schemas-microsoft-com:vml" xmlns:wp14="http://schemas.microsoft.com/office/word/2010/wordprocessingDrawing" xmlns:wp="http://schemas.openxmlformats.org/drawingml/2006/wordprocessingDrawing" xmlns:w10="urn:schemas-microsoft-com:office:word" xmlns:w="http://schemas.openxmlformats.org/wordprocessingml/2006/main" xmlns:w14="http://schemas.microsoft.com/office/word/2010/wordml" xmlns:w15="http://schemas.microsoft.com/office/word/2012/wordml" xmlns:w16cex="http://schemas.microsoft.com/office/word/2018/wordml/cex" xmlns:w16cid="http://schemas.microsoft.com/office/word/2016/wordml/cid" xmlns:w16="http://schemas.microsoft.com/office/word/2018/wordml" xmlns:w16sdtdh="http://schemas.microsoft.com/office/word/2020/wordml/sdtdatahash" xmlns:w16se="http://schemas.microsoft.com/office/word/2015/wordml/symex" xmlns:wpg="http://schemas.microsoft.com/office/word/2010/wordprocessingGroup" xmlns:wpi="http://schemas.microsoft.com/office/word/2010/wordprocessingInk" xmlns:wne="http://schemas.microsoft.com/office/word/2006/wordml" xmlns:wps="http://schemas.microsoft.com/office/word/2010/wordprocessingShape" mc:Ignorable="w14 w15 w16se w16cid w16 w16cex w16sdtdh wp14">
   <w:body>
     <w:p>
       <w:pPr>
@@ -546,8 +546,6 @@
         </w:rPr>
         <w:t>требований к информационной системе.</w:t>
       </w:r>
-      <w:bookmarkStart w:id="0" w:name="_GoBack"/>
-      <w:bookmarkEnd w:id="0"/>
     </w:p>
     <w:p>
       <w:pPr>
@@ -696,53 +694,264 @@
         <w:t>1</w:t>
       </w:r>
       <w:r>
+        <w:t xml:space="preserve"> В чем основная сущность структурного подхода?</w:t>
+      </w:r>
+    </w:p>
+    <w:p>
+      <w:pPr>
+        <w:rPr>
+          <w:lang w:val="ru-RU"/>
+        </w:rPr>
+      </w:pPr>
+      <w:r>
+        <w:rPr>
+          <w:lang w:val="ru-RU"/>
+        </w:rPr>
+        <w:t>Сущность стру</w:t>
+      </w:r>
+      <w:r>
+        <w:rPr>
+          <w:lang w:val="ru-RU"/>
+        </w:rPr>
+        <w:t xml:space="preserve">ктурного подхода к разработке информационной системы заключается в ее декомпозиции </w:t>
+      </w:r>
+      <w:r>
+        <w:rPr>
+          <w:lang w:val="ru-RU"/>
+        </w:rPr>
+        <w:t>на автоматизируемые функции: система разбивается на функциональные подсистемы, которые в свою очередь делятся на подфункции, подразделяемые на задачи и так далее. Процесс разбиения продолжается вплоть до конкретных процедур. При этом автоматизируемая система сохраняет целостное представление, в котором все составляющие компоненты взаимоу</w:t>
+      </w:r>
+      <w:r>
+        <w:rPr>
+          <w:lang w:val="ru-RU"/>
+        </w:rPr>
+        <w:t>вязаны. При разработке системы «снизу-вверх»</w:t>
+      </w:r>
+      <w:r>
+        <w:rPr>
+          <w:lang w:val="ru-RU"/>
+        </w:rPr>
+        <w:t xml:space="preserve"> от отдельных задач ко всей системе целостность теряется, возникают проблемы при информационной стыковке отдельных компонентов.</w:t>
+      </w:r>
+    </w:p>
+    <w:p>
+      <w:pPr>
+        <w:pStyle w:val="2"/>
+      </w:pPr>
+      <w:r>
+        <w:t>1.</w:t>
+      </w:r>
+      <w:r>
+        <w:t>2</w:t>
+      </w:r>
+      <w:r>
+        <w:t xml:space="preserve"> Дайте расшифровку терминам DFD, IDEF и SADT.</w:t>
+      </w:r>
+    </w:p>
+    <w:p>
+      <w:pPr>
+        <w:rPr>
+          <w:lang w:val="ru-RU"/>
+        </w:rPr>
+      </w:pPr>
+      <w:r>
+        <w:t>DFD</w:t>
+      </w:r>
+      <w:r>
+        <w:rPr>
+          <w:lang w:val="ru-RU"/>
+        </w:rPr>
+        <w:t xml:space="preserve"> (</w:t>
+      </w:r>
+      <w:r>
+        <w:t>D</w:t>
+      </w:r>
+      <w:r>
+        <w:rPr>
+          <w:lang w:val="ru-RU"/>
+        </w:rPr>
+        <w:t xml:space="preserve">ata </w:t>
+      </w:r>
+      <w:r>
+        <w:t>F</w:t>
+      </w:r>
+      <w:r>
+        <w:rPr>
+          <w:lang w:val="ru-RU"/>
+        </w:rPr>
+        <w:t xml:space="preserve">low </w:t>
+      </w:r>
+      <w:r>
+        <w:t>D</w:t>
+      </w:r>
+      <w:r>
+        <w:rPr>
+          <w:lang w:val="ru-RU"/>
+        </w:rPr>
+        <w:t>iagrams)</w:t>
+      </w:r>
+      <w:r>
+        <w:rPr>
+          <w:lang w:val="ru-RU"/>
+        </w:rPr>
+        <w:t xml:space="preserve"> –</w:t>
+      </w:r>
+      <w:r>
+        <w:rPr>
+          <w:lang w:val="ru-RU"/>
+        </w:rPr>
         <w:t xml:space="preserve"> </w:t>
       </w:r>
-      <w:proofErr w:type="gramStart"/>
-      <w:r>
-        <w:t>В</w:t>
-      </w:r>
-      <w:proofErr w:type="gramEnd"/>
-      <w:r>
-        <w:t xml:space="preserve"> чем основная сущность структурного подхода?</w:t>
-      </w:r>
-    </w:p>
-    <w:p>
-      <w:pPr>
-        <w:rPr>
-          <w:lang w:val="ru-RU"/>
-        </w:rPr>
-      </w:pPr>
-      <w:r>
-        <w:rPr>
-          <w:lang w:val="ru-RU"/>
-        </w:rPr>
-        <w:t>Сущность стру</w:t>
-      </w:r>
-      <w:r>
-        <w:rPr>
-          <w:lang w:val="ru-RU"/>
-        </w:rPr>
-        <w:t xml:space="preserve">ктурного подхода к разработке информационной системы заключается в ее декомпозиции </w:t>
-      </w:r>
-      <w:r>
-        <w:rPr>
-          <w:lang w:val="ru-RU"/>
-        </w:rPr>
-        <w:t>на автоматизируемые функции: система разбивается на функциональные подсистемы, которые в свою очередь делятся на подфункции, подразделяемые на задачи и так далее. Процесс разбиения продолжается вплоть до конкретных процедур. При этом автоматизируемая система сохраняет целостное представление, в котором все составляющие компоненты взаимоу</w:t>
-      </w:r>
-      <w:r>
-        <w:rPr>
-          <w:lang w:val="ru-RU"/>
-        </w:rPr>
-        <w:t>вязаны. При разработке системы «снизу-вверх»</w:t>
-      </w:r>
-      <w:r>
-        <w:rPr>
-          <w:lang w:val="ru-RU"/>
-        </w:rPr>
-        <w:t xml:space="preserve"> от отдельных задач ко всей системе целостность теряется, возникают проблемы при информационной стыковке отдельных компонентов.</w:t>
-      </w:r>
+      <w:r>
+        <w:rPr>
+          <w:lang w:val="ru-RU"/>
+        </w:rPr>
+        <w:t>это нотация, предназначенная для моделирования информационный систем с точки зрения хранения, обработки и передачи данных.</w:t>
+      </w:r>
+    </w:p>
+    <w:p>
+      <w:pPr>
+        <w:rPr>
+          <w:lang w:val="ru-RU"/>
+        </w:rPr>
+      </w:pPr>
+      <w:r>
+        <w:t>IDEF</w:t>
+      </w:r>
+      <w:r>
+        <w:rPr>
+          <w:lang w:val="ru-RU"/>
+        </w:rPr>
+        <w:t xml:space="preserve"> (</w:t>
+      </w:r>
+      <w:r>
+        <w:rPr>
+          <w:lang w:val="ru-RU"/>
+        </w:rPr>
+        <w:t>I</w:t>
+      </w:r>
+      <w:r>
+        <w:rPr>
+          <w:lang w:val="ru-RU"/>
+        </w:rPr>
+        <w:t>CAM DEFinition</w:t>
+      </w:r>
+      <w:r>
+        <w:rPr>
+          <w:lang w:val="ru-RU"/>
+        </w:rPr>
+        <w:t>)</w:t>
+      </w:r>
+      <w:r>
+        <w:rPr>
+          <w:lang w:val="ru-RU"/>
+        </w:rPr>
+        <w:t xml:space="preserve"> – </w:t>
+      </w:r>
+      <w:r>
+        <w:rPr>
+          <w:lang w:val="ru-RU"/>
+        </w:rPr>
+        <w:t>методология функционального моделирования и графическая нотация, предназначенная для формализации и описания бизнес-процессов.</w:t>
+      </w:r>
+    </w:p>
+    <w:p>
+      <w:pPr>
+        <w:rPr>
+          <w:lang w:val="ru-RU"/>
+        </w:rPr>
+      </w:pPr>
+      <w:r>
+        <w:t>SADT</w:t>
+      </w:r>
+      <w:r>
+        <w:rPr>
+          <w:lang w:val="ru-RU"/>
+        </w:rPr>
+        <w:t xml:space="preserve"> (</w:t>
+      </w:r>
+      <w:r>
+        <w:t>Structured</w:t>
+      </w:r>
+      <w:r>
+        <w:rPr>
+          <w:lang w:val="ru-RU"/>
+        </w:rPr>
+        <w:t xml:space="preserve"> </w:t>
+      </w:r>
+      <w:r>
+        <w:t>Analysis</w:t>
+      </w:r>
+      <w:r>
+        <w:rPr>
+          <w:lang w:val="ru-RU"/>
+        </w:rPr>
+        <w:t xml:space="preserve"> </w:t>
+      </w:r>
+      <w:r>
+        <w:t>and</w:t>
+      </w:r>
+      <w:r>
+        <w:rPr>
+          <w:lang w:val="ru-RU"/>
+        </w:rPr>
+        <w:t xml:space="preserve"> </w:t>
+      </w:r>
+      <w:r>
+        <w:t>Design</w:t>
+      </w:r>
+      <w:r>
+        <w:rPr>
+          <w:lang w:val="ru-RU"/>
+        </w:rPr>
+        <w:t xml:space="preserve"> </w:t>
+      </w:r>
+      <w:r>
+        <w:t>Technique</w:t>
+      </w:r>
+      <w:r>
+        <w:rPr>
+          <w:lang w:val="ru-RU"/>
+        </w:rPr>
+        <w:t>)</w:t>
+      </w:r>
+      <w:r>
+        <w:rPr>
+          <w:lang w:val="ru-RU"/>
+        </w:rPr>
+        <w:t xml:space="preserve"> – </w:t>
+      </w:r>
+      <w:r>
+        <w:rPr>
+          <w:lang w:val="ru-RU"/>
+        </w:rPr>
+        <w:t xml:space="preserve"> </w:t>
+      </w:r>
+      <w:r>
+        <w:rPr>
+          <w:lang w:val="ru-RU"/>
+        </w:rPr>
+        <w:t>методология структурного анализа и проектирования, интегрирующая процесс моделирования, управление конфигурацией проекта, использование дополнительных языковых средств и руководство проектом со своим графическим языком (</w:t>
+      </w:r>
+      <w:r>
+        <w:rPr>
+          <w:lang w:val="ru-RU"/>
+        </w:rPr>
+        <w:t>диаграммы</w:t>
+      </w:r>
+      <w:r>
+        <w:rPr>
+          <w:lang w:val="ru-RU"/>
+        </w:rPr>
+        <w:t>).</w:t>
+      </w:r>
+    </w:p>
+    <w:p>
+      <w:pPr>
+        <w:rPr>
+          <w:lang w:val="ru-RU"/>
+        </w:rPr>
+      </w:pPr>
     </w:p>
     <w:p>
       <w:pPr>
@@ -752,103 +961,2370 @@
         <w:t>1.</w:t>
       </w:r>
       <w:r>
+        <w:t>3</w:t>
+      </w:r>
+      <w:r>
+        <w:t xml:space="preserve"> Какие модели строятся с помощью IDEF методологий?</w:t>
+      </w:r>
+    </w:p>
+    <w:p>
+      <w:pPr>
+        <w:rPr>
+          <w:lang w:val="ru-RU"/>
+        </w:rPr>
+      </w:pPr>
+      <w:r>
+        <w:rPr>
+          <w:lang w:val="ru-RU"/>
+        </w:rPr>
+        <w:t xml:space="preserve">С помощью </w:t>
+      </w:r>
+      <w:r>
+        <w:t>IDEF</w:t>
+      </w:r>
+      <w:r>
+        <w:rPr>
+          <w:lang w:val="ru-RU"/>
+        </w:rPr>
+        <w:t xml:space="preserve"> </w:t>
+      </w:r>
+      <w:r>
+        <w:rPr>
+          <w:lang w:val="ru-RU"/>
+        </w:rPr>
+        <w:t>методологий строятся функциональные (</w:t>
+      </w:r>
+      <w:r>
+        <w:t>IDEF</w:t>
+      </w:r>
+      <w:r>
+        <w:rPr>
+          <w:lang w:val="ru-RU"/>
+        </w:rPr>
+        <w:t>0</w:t>
+      </w:r>
+      <w:r>
+        <w:rPr>
+          <w:lang w:val="ru-RU"/>
+        </w:rPr>
+        <w:t xml:space="preserve">), информационные </w:t>
+      </w:r>
+      <w:r>
+        <w:rPr>
+          <w:lang w:val="ru-RU"/>
+        </w:rPr>
+        <w:t>(</w:t>
+      </w:r>
+      <w:r>
+        <w:t>IDEF</w:t>
+      </w:r>
+      <w:r>
+        <w:rPr>
+          <w:lang w:val="ru-RU"/>
+        </w:rPr>
+        <w:t>1)</w:t>
+      </w:r>
+      <w:r>
+        <w:rPr>
+          <w:lang w:val="ru-RU"/>
+        </w:rPr>
+        <w:t xml:space="preserve"> и динамические</w:t>
+      </w:r>
+      <w:r>
+        <w:rPr>
+          <w:lang w:val="ru-RU"/>
+        </w:rPr>
+        <w:t xml:space="preserve"> (</w:t>
+      </w:r>
+      <w:r>
+        <w:t>IDEF</w:t>
+      </w:r>
+      <w:r>
+        <w:rPr>
+          <w:lang w:val="ru-RU"/>
+        </w:rPr>
+        <w:t>2)</w:t>
+      </w:r>
+      <w:r>
+        <w:rPr>
+          <w:lang w:val="ru-RU"/>
+        </w:rPr>
+        <w:t xml:space="preserve"> модели.</w:t>
+      </w:r>
+    </w:p>
+    <w:p>
+      <w:pPr>
+        <w:rPr>
+          <w:lang w:val="ru-RU"/>
+        </w:rPr>
+      </w:pPr>
+      <w:r>
+        <w:rPr>
+          <w:lang w:val="ru-RU"/>
+        </w:rPr>
+        <w:t xml:space="preserve">Функциональная модель - </w:t>
+      </w:r>
+      <w:r>
+        <w:rPr>
+          <w:lang w:val="ru-RU"/>
+        </w:rPr>
+        <w:t>это структурированное представление функций, действий или процессов в моделируемой системе или объекте.</w:t>
+      </w:r>
+    </w:p>
+    <w:p>
+      <w:pPr>
+        <w:rPr>
+          <w:lang w:val="ru-RU"/>
+        </w:rPr>
+      </w:pPr>
+      <w:r>
+        <w:rPr>
+          <w:lang w:val="ru-RU"/>
+        </w:rPr>
+        <w:t>Информационная модель представляет собой структуру и семантику информации внутри моделируемой системы или объекта.</w:t>
+      </w:r>
+    </w:p>
+    <w:p>
+      <w:pPr>
+        <w:rPr>
+          <w:lang w:val="ru-RU"/>
+        </w:rPr>
+      </w:pPr>
+      <w:r>
+        <w:rPr>
+          <w:lang w:val="ru-RU"/>
+        </w:rPr>
+        <w:t>Динамическая модель представляет собой изменяющиеся во времени поведенческие характеристики моделируемой системы или объекта.</w:t>
+      </w:r>
+    </w:p>
+    <w:p>
+      <w:pPr>
+        <w:pStyle w:val="2"/>
+      </w:pPr>
+      <w:r>
+        <w:t>1.</w:t>
+      </w:r>
+      <w:r>
+        <w:t>4</w:t>
+      </w:r>
+      <w:r>
+        <w:t xml:space="preserve"> Укажите базовые принципы моделирования в IDEF0.</w:t>
+      </w:r>
+    </w:p>
+    <w:p>
+      <w:pPr>
+        <w:rPr>
+          <w:lang w:val="ru-RU"/>
+        </w:rPr>
+      </w:pPr>
+      <w:r>
+        <w:rPr>
+          <w:lang w:val="ru-RU"/>
+        </w:rPr>
+        <w:t>В IDEF0 реализованы три базовых принципа моделирования процессов:</w:t>
+      </w:r>
+    </w:p>
+    <w:p>
+      <w:pPr>
+        <w:rPr>
+          <w:lang w:val="ru-RU"/>
+        </w:rPr>
+      </w:pPr>
+      <w:r>
+        <w:rPr>
+          <w:lang w:val="ru-RU"/>
+        </w:rPr>
+        <w:t>1) Принцип функциональной декомпозиции</w:t>
+      </w:r>
+      <w:r>
+        <w:rPr>
+          <w:lang w:val="ru-RU"/>
+        </w:rPr>
+        <w:t>.</w:t>
+      </w:r>
+    </w:p>
+    <w:p>
+      <w:pPr>
+        <w:rPr>
+          <w:lang w:val="ru-RU"/>
+        </w:rPr>
+      </w:pPr>
+      <w:r>
+        <w:rPr>
+          <w:lang w:val="ru-RU"/>
+        </w:rPr>
+        <w:t>Данный принцип</w:t>
+      </w:r>
+      <w:r>
+        <w:rPr>
+          <w:lang w:val="ru-RU"/>
+        </w:rPr>
+        <w:t xml:space="preserve"> представ</w:t>
+      </w:r>
+      <w:r>
+        <w:rPr>
+          <w:lang w:val="ru-RU"/>
+        </w:rPr>
+        <w:t>ляет собой способ моделирования</w:t>
+      </w:r>
+      <w:r>
+        <w:rPr>
+          <w:lang w:val="ru-RU"/>
+        </w:rPr>
+        <w:t xml:space="preserve"> типовой ситуации, когда любое действие, операция, функция могут быть разбиты (декомпозированы) на более простые действия, операции, функции. Т.е., </w:t>
+      </w:r>
+      <w:r>
+        <w:rPr>
+          <w:lang w:val="ru-RU"/>
+        </w:rPr>
+        <w:lastRenderedPageBreak/>
+        <w:t>сложная бизнесфункция может быть представлена в виде совокупности элементарных функций. Представляя функции графически, в виде блоков, можно «заглянуть внутрь» блока и детально рассмотреть ее структуру и состав.</w:t>
+      </w:r>
+    </w:p>
+    <w:p>
+      <w:pPr>
+        <w:rPr>
+          <w:lang w:val="ru-RU"/>
+        </w:rPr>
+      </w:pPr>
+      <w:r>
+        <w:rPr>
+          <w:lang w:val="ru-RU"/>
+        </w:rPr>
+        <w:t xml:space="preserve">2) Принцип ограничения сложности. </w:t>
+      </w:r>
+    </w:p>
+    <w:p>
+      <w:pPr>
+        <w:rPr>
+          <w:lang w:val="ru-RU"/>
+        </w:rPr>
+      </w:pPr>
+      <w:r>
+        <w:rPr>
+          <w:lang w:val="ru-RU"/>
+        </w:rPr>
+        <w:t>При работе с</w:t>
+      </w:r>
+      <w:r>
+        <w:rPr>
+          <w:lang w:val="ru-RU"/>
+        </w:rPr>
+        <w:t xml:space="preserve"> IDEF0 диаграммами существенным</w:t>
+      </w:r>
+      <w:r>
+        <w:rPr>
+          <w:lang w:val="ru-RU"/>
+        </w:rPr>
+        <w:t xml:space="preserve"> является условие их разборчивости и удобочитаемости. Суть принципа ограничения сложности состоит в том, что количество блоков на диаграмме должно быть не менее двух и не более шести. Практика показывает, что соблюдение этого принципа приводит к тому, что функциональные процессы, представленные в виде IDEF0 модели, хорошо структурированы, понятны и легко поддаются анализу.</w:t>
+      </w:r>
+    </w:p>
+    <w:p>
+      <w:pPr>
+        <w:rPr>
+          <w:lang w:val="ru-RU"/>
+        </w:rPr>
+      </w:pPr>
+      <w:r>
+        <w:rPr>
+          <w:lang w:val="ru-RU"/>
+        </w:rPr>
+        <w:t xml:space="preserve">3) Принцип контекстной диаграммы. </w:t>
+      </w:r>
+    </w:p>
+    <w:p>
+      <w:pPr>
+        <w:rPr>
+          <w:lang w:val="ru-RU"/>
+        </w:rPr>
+      </w:pPr>
+      <w:r>
+        <w:rPr>
+          <w:lang w:val="ru-RU"/>
+        </w:rPr>
+        <w:t>Моделирование делового процес</w:t>
+      </w:r>
+      <w:r>
+        <w:rPr>
+          <w:lang w:val="ru-RU"/>
+        </w:rPr>
+        <w:t>са начинается с</w:t>
+      </w:r>
+      <w:r>
+        <w:rPr>
+          <w:lang w:val="ru-RU"/>
+        </w:rPr>
+        <w:t xml:space="preserve"> построения контекстной диаграммы. На этой диаграмме отображается только один блок – главная бизнес-функция моделируемой системы. Если речь идет о моделировании целого предприятия, то главная бизнес-функция не может быть сформулирована как, например, "продавать продукцию". Главная бизнес-функция системы – это "миссия" системы, ее значение в окружающем мире. Нельзя правильно сформулировать главную функцию предприятия, не имея представления о его стратегии. При определении главной бизнес-функции необходимо всегда иметь ввиду цель моделирования и точку зрения на модель.</w:t>
+      </w:r>
+    </w:p>
+    <w:p>
+      <w:pPr>
+        <w:pStyle w:val="2"/>
+      </w:pPr>
+      <w:r>
+        <w:t>1.</w:t>
+      </w:r>
+      <w:r>
+        <w:t>5</w:t>
+      </w:r>
+      <w:r>
+        <w:t xml:space="preserve"> В каких случаях целесообразно применять построен</w:t>
+      </w:r>
+      <w:r>
+        <w:t>ие модели «как есть», а в каких «как будет»</w:t>
+      </w:r>
+      <w:r>
+        <w:t>?</w:t>
+      </w:r>
+    </w:p>
+    <w:p>
+      <w:pPr>
+        <w:rPr>
+          <w:lang w:val="ru-RU"/>
+        </w:rPr>
+      </w:pPr>
+      <w:r>
+        <w:rPr>
+          <w:lang w:val="ru-RU"/>
+        </w:rPr>
+        <w:t xml:space="preserve">Модель «как есть» целесообразно применять в том случае, когда нужно проанализировать конкретные потребности предприятия, какие процессы и операции будут на нём проводиться. Модель «как будет» </w:t>
+      </w:r>
+      <w:r>
+        <w:rPr>
+          <w:lang w:val="ru-RU"/>
+        </w:rPr>
+        <w:t>позволяет уже на стадии проектирования</w:t>
+      </w:r>
+      <w:r>
+        <w:rPr>
+          <w:lang w:val="ru-RU"/>
+        </w:rPr>
+        <w:t xml:space="preserve"> </w:t>
+      </w:r>
+      <w:r>
+        <w:rPr>
+          <w:lang w:val="ru-RU"/>
+        </w:rPr>
+        <w:t>будущей информационной системы определить</w:t>
+      </w:r>
+      <w:r>
+        <w:rPr>
+          <w:lang w:val="ru-RU"/>
+        </w:rPr>
+        <w:t xml:space="preserve"> изменения</w:t>
+      </w:r>
+      <w:r>
+        <w:rPr>
+          <w:lang w:val="ru-RU"/>
+        </w:rPr>
+        <w:t xml:space="preserve"> условий выполнения отдельных операций, структуры</w:t>
+      </w:r>
+      <w:r>
+        <w:rPr>
+          <w:lang w:val="ru-RU"/>
+        </w:rPr>
+        <w:t xml:space="preserve"> </w:t>
+      </w:r>
+      <w:r>
+        <w:rPr>
+          <w:lang w:val="ru-RU"/>
+        </w:rPr>
+        <w:t>деловых процессов и предприятия в целом</w:t>
+      </w:r>
+      <w:r>
+        <w:rPr>
+          <w:lang w:val="ru-RU"/>
+        </w:rPr>
+        <w:t xml:space="preserve">, как следствие может привести к изменению системы бизнес-правил, </w:t>
+      </w:r>
+      <w:r>
+        <w:rPr>
+          <w:lang w:val="ru-RU"/>
+        </w:rPr>
+        <w:t>используемых на предприятии, модификации должностных</w:t>
+      </w:r>
+      <w:r>
+        <w:rPr>
+          <w:lang w:val="ru-RU"/>
+        </w:rPr>
+        <w:t xml:space="preserve"> </w:t>
+      </w:r>
+      <w:r>
+        <w:rPr>
+          <w:lang w:val="ru-RU"/>
+        </w:rPr>
+        <w:t>инструкций сотрудников</w:t>
+      </w:r>
+      <w:r>
+        <w:rPr>
+          <w:lang w:val="ru-RU"/>
+        </w:rPr>
+        <w:t>.</w:t>
+      </w:r>
+      <w:r>
+        <w:rPr>
+          <w:lang w:val="ru-RU"/>
+        </w:rPr>
+        <w:t xml:space="preserve"> Обычно модель «как будет» создаётся на основе найденных недостатков в модели «как есть»</w:t>
+      </w:r>
+      <w:r>
+        <w:rPr>
+          <w:lang w:val="ru-RU"/>
+        </w:rPr>
+        <w:t>.</w:t>
+      </w:r>
+    </w:p>
+    <w:p>
+      <w:pPr>
+        <w:pStyle w:val="1"/>
+      </w:pPr>
+      <w:r>
+        <w:t>2. Описываемые функциональные требования</w:t>
+      </w:r>
+    </w:p>
+    <w:p>
+      <w:pPr>
+        <w:pStyle w:val="2"/>
+      </w:pPr>
+      <w:r>
+        <w:t>2.</w:t>
+      </w:r>
+      <w:r>
+        <w:rPr>
+          <w:lang w:val="en-US"/>
+        </w:rPr>
+        <w:t>1</w:t>
+      </w:r>
+      <w:r>
+        <w:t xml:space="preserve"> </w:t>
+      </w:r>
+      <w:r>
+        <w:t>Функциональные требования</w:t>
+      </w:r>
+    </w:p>
+    <w:p>
+      <w:pPr>
+        <w:rPr>
+          <w:rFonts w:cs="Times New Roman"/>
+          <w:szCs w:val="28"/>
+          <w:lang w:val="ru-RU"/>
+        </w:rPr>
+      </w:pPr>
+      <w:r>
+        <w:rPr>
+          <w:rFonts w:cs="Times New Roman"/>
+          <w:szCs w:val="28"/>
+          <w:lang w:val="ru-RU"/>
+        </w:rPr>
+        <w:t>Возможности приложения:</w:t>
+      </w:r>
+    </w:p>
+    <w:p>
+      <w:pPr>
+        <w:rPr>
+          <w:rFonts w:cs="Times New Roman"/>
+          <w:szCs w:val="28"/>
+          <w:lang w:val="ru-RU"/>
+        </w:rPr>
+      </w:pPr>
+      <w:r>
+        <w:rPr>
+          <w:rFonts w:cs="Times New Roman"/>
+          <w:szCs w:val="28"/>
+          <w:lang w:val="ru-RU"/>
+        </w:rPr>
+        <w:t>- Администратор:</w:t>
+      </w:r>
+    </w:p>
+    <w:p>
+      <w:pPr>
+        <w:pStyle w:val="a6"/>
+        <w:numPr>
+          <w:ilvl w:val="0"/>
+          <w:numId w:val="2"/>
+        </w:numPr>
+        <w:rPr>
+          <w:rFonts w:ascii="Times New Roman" w:hAnsi="Times New Roman" w:cs="Times New Roman"/>
+          <w:sz w:val="28"/>
+          <w:szCs w:val="28"/>
+        </w:rPr>
+      </w:pPr>
+      <w:r>
+        <w:rPr>
+          <w:rFonts w:ascii="Times New Roman" w:hAnsi="Times New Roman" w:cs="Times New Roman"/>
+          <w:sz w:val="28"/>
+          <w:szCs w:val="28"/>
+        </w:rPr>
+        <w:t>Добавление новой информации</w:t>
+      </w:r>
+      <w:r>
+        <w:rPr>
+          <w:rFonts w:ascii="Times New Roman" w:hAnsi="Times New Roman" w:cs="Times New Roman"/>
+          <w:sz w:val="28"/>
+          <w:szCs w:val="28"/>
+          <w:lang w:val="en-US"/>
+        </w:rPr>
+        <w:t>;</w:t>
+      </w:r>
+    </w:p>
+    <w:p>
+      <w:pPr>
+        <w:pStyle w:val="a6"/>
+        <w:numPr>
+          <w:ilvl w:val="0"/>
+          <w:numId w:val="2"/>
+        </w:numPr>
+        <w:rPr>
+          <w:rFonts w:ascii="Times New Roman" w:hAnsi="Times New Roman" w:cs="Times New Roman"/>
+          <w:sz w:val="28"/>
+          <w:szCs w:val="28"/>
+        </w:rPr>
+      </w:pPr>
+      <w:r>
+        <w:rPr>
+          <w:rFonts w:ascii="Times New Roman" w:hAnsi="Times New Roman" w:cs="Times New Roman"/>
+          <w:sz w:val="28"/>
+          <w:szCs w:val="28"/>
+        </w:rPr>
+        <w:t>Изменение информации</w:t>
+      </w:r>
+      <w:r>
+        <w:rPr>
+          <w:rFonts w:ascii="Times New Roman" w:hAnsi="Times New Roman" w:cs="Times New Roman"/>
+          <w:sz w:val="28"/>
+          <w:szCs w:val="28"/>
+          <w:lang w:val="en-US"/>
+        </w:rPr>
+        <w:t>;</w:t>
+      </w:r>
+    </w:p>
+    <w:p>
+      <w:pPr>
+        <w:pStyle w:val="a6"/>
+        <w:numPr>
+          <w:ilvl w:val="0"/>
+          <w:numId w:val="2"/>
+        </w:numPr>
+        <w:rPr>
+          <w:rFonts w:ascii="Times New Roman" w:hAnsi="Times New Roman" w:cs="Times New Roman"/>
+          <w:sz w:val="28"/>
+          <w:szCs w:val="28"/>
+        </w:rPr>
+      </w:pPr>
+      <w:r>
+        <w:rPr>
+          <w:rFonts w:ascii="Times New Roman" w:hAnsi="Times New Roman" w:cs="Times New Roman"/>
+          <w:sz w:val="28"/>
+          <w:szCs w:val="28"/>
+        </w:rPr>
+        <w:t>Удаление информации</w:t>
+      </w:r>
+      <w:r>
+        <w:rPr>
+          <w:rFonts w:ascii="Times New Roman" w:hAnsi="Times New Roman" w:cs="Times New Roman"/>
+          <w:sz w:val="28"/>
+          <w:szCs w:val="28"/>
+          <w:lang w:val="en-US"/>
+        </w:rPr>
+        <w:t>;</w:t>
+      </w:r>
+    </w:p>
+    <w:p>
+      <w:pPr>
+        <w:pStyle w:val="a6"/>
+        <w:numPr>
+          <w:ilvl w:val="0"/>
+          <w:numId w:val="2"/>
+        </w:numPr>
+        <w:rPr>
+          <w:rFonts w:ascii="Times New Roman" w:hAnsi="Times New Roman" w:cs="Times New Roman"/>
+          <w:sz w:val="28"/>
+          <w:szCs w:val="28"/>
+        </w:rPr>
+      </w:pPr>
+      <w:r>
+        <w:rPr>
+          <w:rFonts w:ascii="Times New Roman" w:hAnsi="Times New Roman" w:cs="Times New Roman"/>
+          <w:sz w:val="28"/>
+          <w:szCs w:val="28"/>
+        </w:rPr>
+        <w:lastRenderedPageBreak/>
+        <w:t>Просмотр статистики пользователей</w:t>
+      </w:r>
+      <w:r>
+        <w:rPr>
+          <w:rFonts w:ascii="Times New Roman" w:hAnsi="Times New Roman" w:cs="Times New Roman"/>
+          <w:sz w:val="28"/>
+          <w:szCs w:val="28"/>
+          <w:lang w:val="en-US"/>
+        </w:rPr>
+        <w:t>;</w:t>
+      </w:r>
+    </w:p>
+    <w:p>
+      <w:pPr>
+        <w:pStyle w:val="a6"/>
+        <w:numPr>
+          <w:ilvl w:val="0"/>
+          <w:numId w:val="2"/>
+        </w:numPr>
+        <w:rPr>
+          <w:rFonts w:ascii="Times New Roman" w:hAnsi="Times New Roman" w:cs="Times New Roman"/>
+          <w:sz w:val="28"/>
+          <w:szCs w:val="28"/>
+        </w:rPr>
+      </w:pPr>
+      <w:r>
+        <w:rPr>
+          <w:rFonts w:ascii="Times New Roman" w:hAnsi="Times New Roman" w:cs="Times New Roman"/>
+          <w:sz w:val="28"/>
+          <w:szCs w:val="28"/>
+        </w:rPr>
+        <w:t>Вход в аккаунт</w:t>
+      </w:r>
+      <w:r>
+        <w:rPr>
+          <w:rFonts w:ascii="Times New Roman" w:hAnsi="Times New Roman" w:cs="Times New Roman"/>
+          <w:sz w:val="28"/>
+          <w:szCs w:val="28"/>
+          <w:lang w:val="en-US"/>
+        </w:rPr>
+        <w:t>.</w:t>
+      </w:r>
+    </w:p>
+    <w:p>
+      <w:pPr>
+        <w:rPr>
+          <w:rFonts w:cs="Times New Roman"/>
+          <w:szCs w:val="28"/>
+        </w:rPr>
+      </w:pPr>
+      <w:r>
+        <w:rPr>
+          <w:rFonts w:cs="Times New Roman"/>
+          <w:szCs w:val="28"/>
+        </w:rPr>
+        <w:t>- Пользователь</w:t>
+      </w:r>
+      <w:r>
+        <w:rPr>
+          <w:rFonts w:cs="Times New Roman"/>
+          <w:szCs w:val="28"/>
+        </w:rPr>
+        <w:t>:</w:t>
+      </w:r>
+    </w:p>
+    <w:p>
+      <w:pPr>
+        <w:pStyle w:val="a6"/>
+        <w:numPr>
+          <w:ilvl w:val="0"/>
+          <w:numId w:val="3"/>
+        </w:numPr>
+        <w:rPr>
+          <w:rFonts w:ascii="Times New Roman" w:hAnsi="Times New Roman" w:cs="Times New Roman"/>
+          <w:sz w:val="28"/>
+          <w:szCs w:val="28"/>
+        </w:rPr>
+      </w:pPr>
+      <w:r>
+        <w:rPr>
+          <w:rFonts w:ascii="Times New Roman" w:hAnsi="Times New Roman" w:cs="Times New Roman"/>
+          <w:sz w:val="28"/>
+          <w:szCs w:val="28"/>
+        </w:rPr>
+        <w:t>Просмотр интересующей информации</w:t>
+      </w:r>
+      <w:r>
+        <w:rPr>
+          <w:rFonts w:ascii="Times New Roman" w:hAnsi="Times New Roman" w:cs="Times New Roman"/>
+          <w:sz w:val="28"/>
+          <w:szCs w:val="28"/>
+          <w:lang w:val="en-US"/>
+        </w:rPr>
+        <w:t>;</w:t>
+      </w:r>
+    </w:p>
+    <w:p>
+      <w:pPr>
+        <w:pStyle w:val="a6"/>
+        <w:numPr>
+          <w:ilvl w:val="0"/>
+          <w:numId w:val="3"/>
+        </w:numPr>
+        <w:rPr>
+          <w:rFonts w:ascii="Times New Roman" w:hAnsi="Times New Roman" w:cs="Times New Roman"/>
+          <w:sz w:val="28"/>
+          <w:szCs w:val="28"/>
+        </w:rPr>
+      </w:pPr>
+      <w:r>
+        <w:rPr>
+          <w:rFonts w:ascii="Times New Roman" w:hAnsi="Times New Roman" w:cs="Times New Roman"/>
+          <w:sz w:val="28"/>
+          <w:szCs w:val="28"/>
+        </w:rPr>
+        <w:t>Пометка просмотренной информации</w:t>
+      </w:r>
+      <w:r>
+        <w:rPr>
+          <w:rFonts w:ascii="Times New Roman" w:hAnsi="Times New Roman" w:cs="Times New Roman"/>
+          <w:sz w:val="28"/>
+          <w:szCs w:val="28"/>
+          <w:lang w:val="en-US"/>
+        </w:rPr>
+        <w:t>;</w:t>
+      </w:r>
+    </w:p>
+    <w:p>
+      <w:pPr>
+        <w:pStyle w:val="a6"/>
+        <w:numPr>
+          <w:ilvl w:val="0"/>
+          <w:numId w:val="3"/>
+        </w:numPr>
+        <w:rPr>
+          <w:rFonts w:ascii="Times New Roman" w:hAnsi="Times New Roman" w:cs="Times New Roman"/>
+          <w:sz w:val="28"/>
+          <w:szCs w:val="28"/>
+        </w:rPr>
+      </w:pPr>
+      <w:r>
+        <w:rPr>
+          <w:rFonts w:ascii="Times New Roman" w:hAnsi="Times New Roman" w:cs="Times New Roman"/>
+          <w:sz w:val="28"/>
+          <w:szCs w:val="28"/>
+        </w:rPr>
+        <w:t>Получение достижений</w:t>
+      </w:r>
+      <w:r>
+        <w:rPr>
+          <w:rFonts w:ascii="Times New Roman" w:hAnsi="Times New Roman" w:cs="Times New Roman"/>
+          <w:sz w:val="28"/>
+          <w:szCs w:val="28"/>
+          <w:lang w:val="en-US"/>
+        </w:rPr>
+        <w:t>;</w:t>
+      </w:r>
+    </w:p>
+    <w:p>
+      <w:pPr>
+        <w:pStyle w:val="a6"/>
+        <w:numPr>
+          <w:ilvl w:val="0"/>
+          <w:numId w:val="3"/>
+        </w:numPr>
+        <w:rPr>
+          <w:rFonts w:ascii="Times New Roman" w:hAnsi="Times New Roman" w:cs="Times New Roman"/>
+          <w:sz w:val="28"/>
+          <w:szCs w:val="28"/>
+        </w:rPr>
+      </w:pPr>
+      <w:r>
+        <w:rPr>
+          <w:rFonts w:ascii="Times New Roman" w:hAnsi="Times New Roman" w:cs="Times New Roman"/>
+          <w:sz w:val="28"/>
+          <w:szCs w:val="28"/>
+        </w:rPr>
+        <w:t>Получение звания;</w:t>
+      </w:r>
+    </w:p>
+    <w:p>
+      <w:pPr>
+        <w:pStyle w:val="a6"/>
+        <w:numPr>
+          <w:ilvl w:val="0"/>
+          <w:numId w:val="3"/>
+        </w:numPr>
+        <w:rPr>
+          <w:rFonts w:ascii="Times New Roman" w:hAnsi="Times New Roman" w:cs="Times New Roman"/>
+          <w:sz w:val="28"/>
+          <w:szCs w:val="28"/>
+        </w:rPr>
+      </w:pPr>
+      <w:r>
+        <w:rPr>
+          <w:rFonts w:ascii="Times New Roman" w:hAnsi="Times New Roman" w:cs="Times New Roman"/>
+          <w:sz w:val="28"/>
+          <w:szCs w:val="28"/>
+        </w:rPr>
+        <w:t>Прохождение опросов;</w:t>
+      </w:r>
+    </w:p>
+    <w:p>
+      <w:pPr>
+        <w:pStyle w:val="a6"/>
+        <w:numPr>
+          <w:ilvl w:val="0"/>
+          <w:numId w:val="3"/>
+        </w:numPr>
+        <w:rPr>
+          <w:rFonts w:ascii="Times New Roman" w:hAnsi="Times New Roman" w:cs="Times New Roman"/>
+          <w:sz w:val="28"/>
+          <w:szCs w:val="28"/>
+        </w:rPr>
+      </w:pPr>
+      <w:r>
+        <w:rPr>
+          <w:rFonts w:ascii="Times New Roman" w:hAnsi="Times New Roman" w:cs="Times New Roman"/>
+          <w:sz w:val="28"/>
+          <w:szCs w:val="28"/>
+        </w:rPr>
+        <w:t>Прохождение тестов;</w:t>
+      </w:r>
+    </w:p>
+    <w:p>
+      <w:pPr>
+        <w:pStyle w:val="a6"/>
+        <w:numPr>
+          <w:ilvl w:val="0"/>
+          <w:numId w:val="3"/>
+        </w:numPr>
+        <w:rPr>
+          <w:rFonts w:ascii="Times New Roman" w:hAnsi="Times New Roman" w:cs="Times New Roman"/>
+          <w:sz w:val="28"/>
+          <w:szCs w:val="28"/>
+        </w:rPr>
+      </w:pPr>
+      <w:r>
+        <w:rPr>
+          <w:rFonts w:ascii="Times New Roman" w:hAnsi="Times New Roman" w:cs="Times New Roman"/>
+          <w:sz w:val="28"/>
+          <w:szCs w:val="28"/>
+        </w:rPr>
+        <w:t>Выбор стороны конфликта (только при регистрации)</w:t>
+      </w:r>
+      <w:r>
+        <w:rPr>
+          <w:rFonts w:ascii="Times New Roman" w:hAnsi="Times New Roman" w:cs="Times New Roman"/>
+          <w:sz w:val="28"/>
+          <w:szCs w:val="28"/>
+        </w:rPr>
+        <w:t>;</w:t>
+      </w:r>
+    </w:p>
+    <w:p>
+      <w:pPr>
+        <w:pStyle w:val="a6"/>
+        <w:numPr>
+          <w:ilvl w:val="0"/>
+          <w:numId w:val="3"/>
+        </w:numPr>
+        <w:rPr>
+          <w:rFonts w:ascii="Times New Roman" w:hAnsi="Times New Roman" w:cs="Times New Roman"/>
+          <w:sz w:val="28"/>
+          <w:szCs w:val="28"/>
+        </w:rPr>
+      </w:pPr>
+      <w:r>
+        <w:rPr>
+          <w:rFonts w:ascii="Times New Roman" w:hAnsi="Times New Roman" w:cs="Times New Roman"/>
+          <w:sz w:val="28"/>
+          <w:szCs w:val="28"/>
+        </w:rPr>
+        <w:t>Вход в аккаунт</w:t>
+      </w:r>
+      <w:r>
+        <w:rPr>
+          <w:rFonts w:ascii="Times New Roman" w:hAnsi="Times New Roman" w:cs="Times New Roman"/>
+          <w:sz w:val="28"/>
+          <w:szCs w:val="28"/>
+          <w:lang w:val="en-US"/>
+        </w:rPr>
+        <w:t>.</w:t>
+      </w:r>
+    </w:p>
+    <w:p>
+      <w:pPr>
+        <w:pStyle w:val="2"/>
+      </w:pPr>
+      <w:r>
+        <w:t>2.</w:t>
+      </w:r>
+      <w:r>
+        <w:rPr>
+          <w:lang w:val="en-US"/>
+        </w:rPr>
         <w:t>2</w:t>
       </w:r>
       <w:r>
-        <w:t xml:space="preserve"> Дайте расшифровку терминам DFD, IDEF и SADT.</w:t>
-      </w:r>
-    </w:p>
-    <w:p>
-      <w:pPr>
-        <w:rPr>
-          <w:lang w:val="ru-RU"/>
-        </w:rPr>
-      </w:pPr>
-      <w:r>
-        <w:t>DFD</w:t>
-      </w:r>
-      <w:r>
-        <w:rPr>
-          <w:lang w:val="ru-RU"/>
-        </w:rPr>
-        <w:t xml:space="preserve"> (</w:t>
-      </w:r>
-      <w:r>
-        <w:t>D</w:t>
-      </w:r>
-      <w:proofErr w:type="spellStart"/>
-      <w:r>
-        <w:rPr>
-          <w:lang w:val="ru-RU"/>
-        </w:rPr>
-        <w:t>ata</w:t>
-      </w:r>
-      <w:proofErr w:type="spellEnd"/>
-      <w:r>
-        <w:rPr>
-          <w:lang w:val="ru-RU"/>
-        </w:rPr>
         <w:t xml:space="preserve"> </w:t>
       </w:r>
       <w:r>
-        <w:t>F</w:t>
-      </w:r>
-      <w:proofErr w:type="spellStart"/>
-      <w:r>
-        <w:rPr>
-          <w:lang w:val="ru-RU"/>
-        </w:rPr>
-        <w:t>low</w:t>
-      </w:r>
-      <w:proofErr w:type="spellEnd"/>
-      <w:r>
-        <w:rPr>
+        <w:t>Основные системные требования</w:t>
+      </w:r>
+    </w:p>
+    <w:p>
+      <w:pPr>
+        <w:rPr>
+          <w:rFonts w:cs="Times New Roman"/>
+          <w:szCs w:val="28"/>
+          <w:lang w:val="ru-RU"/>
+        </w:rPr>
+      </w:pPr>
+      <w:r>
+        <w:rPr>
+          <w:rFonts w:cs="Times New Roman"/>
+          <w:szCs w:val="28"/>
+          <w:lang w:val="ru-RU"/>
+        </w:rPr>
+        <w:t>Приложение состоит из 3 основных компонентов:</w:t>
+      </w:r>
+    </w:p>
+    <w:p>
+      <w:pPr>
+        <w:pStyle w:val="a6"/>
+        <w:numPr>
+          <w:ilvl w:val="0"/>
+          <w:numId w:val="4"/>
+        </w:numPr>
+        <w:rPr>
+          <w:rFonts w:ascii="Times New Roman" w:hAnsi="Times New Roman" w:cs="Times New Roman"/>
+          <w:sz w:val="28"/>
+          <w:szCs w:val="28"/>
+        </w:rPr>
+      </w:pPr>
+      <w:r>
+        <w:rPr>
+          <w:rFonts w:ascii="Times New Roman" w:hAnsi="Times New Roman" w:cs="Times New Roman"/>
+          <w:sz w:val="28"/>
+          <w:szCs w:val="28"/>
+        </w:rPr>
+        <w:t xml:space="preserve">Сервер, хранящий информацию в базе данных, и взаимодействующий с </w:t>
+      </w:r>
+      <w:r>
+        <w:rPr>
+          <w:rFonts w:ascii="Times New Roman" w:hAnsi="Times New Roman" w:cs="Times New Roman"/>
+          <w:sz w:val="28"/>
+          <w:szCs w:val="28"/>
+        </w:rPr>
+        <w:t>пользователями</w:t>
+      </w:r>
+      <w:r>
+        <w:rPr>
+          <w:rFonts w:ascii="Times New Roman" w:hAnsi="Times New Roman" w:cs="Times New Roman"/>
+          <w:sz w:val="28"/>
+          <w:szCs w:val="28"/>
+        </w:rPr>
+        <w:t>;</w:t>
+      </w:r>
+    </w:p>
+    <w:p>
+      <w:pPr>
+        <w:pStyle w:val="a6"/>
+        <w:numPr>
+          <w:ilvl w:val="0"/>
+          <w:numId w:val="4"/>
+        </w:numPr>
+        <w:rPr>
+          <w:rFonts w:ascii="Times New Roman" w:hAnsi="Times New Roman" w:cs="Times New Roman"/>
+          <w:sz w:val="28"/>
+          <w:szCs w:val="28"/>
+        </w:rPr>
+      </w:pPr>
+      <w:r>
+        <w:rPr>
+          <w:rFonts w:ascii="Times New Roman" w:hAnsi="Times New Roman" w:cs="Times New Roman"/>
+          <w:sz w:val="28"/>
+          <w:szCs w:val="28"/>
+        </w:rPr>
+        <w:t>Мобильное приложение</w:t>
+      </w:r>
+      <w:r>
+        <w:rPr>
+          <w:rFonts w:ascii="Times New Roman" w:hAnsi="Times New Roman" w:cs="Times New Roman"/>
+          <w:sz w:val="28"/>
+          <w:szCs w:val="28"/>
+        </w:rPr>
+        <w:t>, позволяющее выполнять функции роли пользователя</w:t>
+      </w:r>
+      <w:r>
+        <w:rPr>
+          <w:rFonts w:ascii="Times New Roman" w:hAnsi="Times New Roman" w:cs="Times New Roman"/>
+          <w:sz w:val="28"/>
+          <w:szCs w:val="28"/>
+        </w:rPr>
+        <w:t>;</w:t>
+      </w:r>
+    </w:p>
+    <w:p>
+      <w:pPr>
+        <w:pStyle w:val="a6"/>
+        <w:numPr>
+          <w:ilvl w:val="0"/>
+          <w:numId w:val="4"/>
+        </w:numPr>
+        <w:rPr>
+          <w:rFonts w:ascii="Times New Roman" w:hAnsi="Times New Roman" w:cs="Times New Roman"/>
+          <w:sz w:val="28"/>
+          <w:szCs w:val="28"/>
+        </w:rPr>
+      </w:pPr>
+      <w:r>
+        <w:rPr>
+          <w:rFonts w:ascii="Times New Roman" w:hAnsi="Times New Roman" w:cs="Times New Roman"/>
+          <w:sz w:val="28"/>
+          <w:szCs w:val="28"/>
+        </w:rPr>
+        <w:t>Веб-приложение администратора, позволяющее выполнять функции роли администратора</w:t>
+      </w:r>
+      <w:r>
+        <w:rPr>
+          <w:rFonts w:ascii="Times New Roman" w:hAnsi="Times New Roman" w:cs="Times New Roman"/>
+          <w:sz w:val="28"/>
+          <w:szCs w:val="28"/>
+        </w:rPr>
+        <w:t>.</w:t>
+      </w:r>
+    </w:p>
+    <w:p>
+      <w:pPr>
+        <w:rPr>
+          <w:rFonts w:cs="Times New Roman"/>
+          <w:szCs w:val="28"/>
+          <w:lang w:val="ru-RU"/>
+        </w:rPr>
+      </w:pPr>
+      <w:r>
+        <w:rPr>
+          <w:rFonts w:cs="Times New Roman"/>
+          <w:szCs w:val="28"/>
+          <w:lang w:val="ru-RU"/>
+        </w:rPr>
+        <w:t xml:space="preserve">База данных сервера хранит информацию о событиях первой мировой и пользователях. Основана на СУБД </w:t>
+      </w:r>
+      <w:r>
+        <w:rPr>
+          <w:rFonts w:cs="Times New Roman"/>
+          <w:szCs w:val="28"/>
+        </w:rPr>
+        <w:t>MongoDB</w:t>
+      </w:r>
+      <w:r>
+        <w:rPr>
+          <w:rFonts w:cs="Times New Roman"/>
+          <w:szCs w:val="28"/>
+          <w:lang w:val="ru-RU"/>
+        </w:rPr>
+        <w:t>.</w:t>
+      </w:r>
+    </w:p>
+    <w:p>
+      <w:pPr>
+        <w:rPr>
+          <w:rFonts w:cs="Times New Roman"/>
+          <w:szCs w:val="28"/>
+          <w:lang w:val="ru-RU"/>
+        </w:rPr>
+      </w:pPr>
+      <w:r>
+        <w:rPr>
+          <w:rFonts w:cs="Times New Roman"/>
+          <w:szCs w:val="28"/>
+          <w:lang w:val="ru-RU"/>
+        </w:rPr>
+        <w:t xml:space="preserve">Сервер предоставляет </w:t>
+      </w:r>
+      <w:r>
+        <w:rPr>
+          <w:rFonts w:cs="Times New Roman"/>
+          <w:szCs w:val="28"/>
+        </w:rPr>
+        <w:t>REST</w:t>
+      </w:r>
+      <w:r>
+        <w:rPr>
+          <w:rFonts w:cs="Times New Roman"/>
+          <w:szCs w:val="28"/>
           <w:lang w:val="ru-RU"/>
         </w:rPr>
         <w:t xml:space="preserve"> </w:t>
       </w:r>
       <w:r>
-        <w:t>D</w:t>
-      </w:r>
-      <w:proofErr w:type="spellStart"/>
-      <w:r>
-        <w:rPr>
-          <w:lang w:val="ru-RU"/>
-        </w:rPr>
-        <w:t>iagrams</w:t>
-      </w:r>
-      <w:proofErr w:type="spellEnd"/>
-      <w:r>
-        <w:rPr>
-          <w:lang w:val="ru-RU"/>
-        </w:rPr>
-        <w:t>)</w:t>
-      </w:r>
-      <w:r>
-        <w:rPr>
-          <w:lang w:val="ru-RU"/>
-        </w:rPr>
-        <w:t xml:space="preserve"> –</w:t>
-      </w:r>
-      <w:r>
-        <w:rPr>
-          <w:lang w:val="ru-RU"/>
+        <w:rPr>
+          <w:rFonts w:cs="Times New Roman"/>
+          <w:szCs w:val="28"/>
+        </w:rPr>
+        <w:t>API</w:t>
+      </w:r>
+      <w:r>
+        <w:rPr>
+          <w:rFonts w:cs="Times New Roman"/>
+          <w:szCs w:val="28"/>
+          <w:lang w:val="ru-RU"/>
+        </w:rPr>
+        <w:t xml:space="preserve"> для взаимодействия клиентов с системой. Использует технологию </w:t>
+      </w:r>
+      <w:r>
+        <w:rPr>
+          <w:rFonts w:cs="Times New Roman"/>
+          <w:szCs w:val="28"/>
+        </w:rPr>
+        <w:t>Node</w:t>
+      </w:r>
+      <w:r>
+        <w:rPr>
+          <w:rFonts w:cs="Times New Roman"/>
+          <w:szCs w:val="28"/>
+          <w:lang w:val="ru-RU"/>
+        </w:rPr>
+        <w:t>.</w:t>
+      </w:r>
+      <w:r>
+        <w:rPr>
+          <w:rFonts w:cs="Times New Roman"/>
+          <w:szCs w:val="28"/>
+        </w:rPr>
+        <w:t>js</w:t>
+      </w:r>
+      <w:r>
+        <w:rPr>
+          <w:rFonts w:cs="Times New Roman"/>
+          <w:szCs w:val="28"/>
+          <w:lang w:val="ru-RU"/>
+        </w:rPr>
+        <w:t xml:space="preserve">, передача данных осуществляется в формате </w:t>
+      </w:r>
+      <w:r>
+        <w:rPr>
+          <w:rFonts w:cs="Times New Roman"/>
+          <w:szCs w:val="28"/>
+        </w:rPr>
+        <w:t>JSON</w:t>
+      </w:r>
+      <w:r>
+        <w:rPr>
+          <w:rFonts w:cs="Times New Roman"/>
+          <w:szCs w:val="28"/>
+          <w:lang w:val="ru-RU"/>
+        </w:rPr>
+        <w:t>.</w:t>
+      </w:r>
+    </w:p>
+    <w:p>
+      <w:pPr>
+        <w:rPr>
+          <w:rFonts w:cs="Times New Roman"/>
+          <w:szCs w:val="28"/>
+        </w:rPr>
+      </w:pPr>
+      <w:r>
+        <w:rPr>
+          <w:rFonts w:cs="Times New Roman"/>
+          <w:szCs w:val="28"/>
+          <w:lang w:val="ru-RU"/>
+        </w:rPr>
+        <w:t xml:space="preserve">Мобильное приложение используется для выполнения функций пользователя, написано на языке </w:t>
+      </w:r>
+      <w:r>
+        <w:rPr>
+          <w:rFonts w:cs="Times New Roman"/>
+          <w:szCs w:val="28"/>
+        </w:rPr>
+        <w:t>Java</w:t>
+      </w:r>
+      <w:r>
+        <w:rPr>
+          <w:rFonts w:cs="Times New Roman"/>
+          <w:szCs w:val="28"/>
+          <w:lang w:val="ru-RU"/>
+        </w:rPr>
+        <w:t xml:space="preserve">, а также имеет локальную базу данных </w:t>
+      </w:r>
+      <w:r>
+        <w:rPr>
+          <w:rFonts w:cs="Times New Roman"/>
+          <w:szCs w:val="28"/>
+        </w:rPr>
+        <w:t>SQLite</w:t>
+      </w:r>
+      <w:r>
+        <w:rPr>
+          <w:rFonts w:cs="Times New Roman"/>
+          <w:szCs w:val="28"/>
+          <w:lang w:val="ru-RU"/>
+        </w:rPr>
+        <w:t xml:space="preserve">, содержащую в себе данные пользователя и информацию, необходимую для работы приложения (без подключения к сети интернет) и последующей синхронизацией с сервером. </w:t>
+      </w:r>
+      <w:r>
+        <w:rPr>
+          <w:rFonts w:cs="Times New Roman"/>
+          <w:szCs w:val="28"/>
+        </w:rPr>
+        <w:t>Имеет следующие экраны</w:t>
+      </w:r>
+      <w:r>
+        <w:rPr>
+          <w:rFonts w:cs="Times New Roman"/>
+          <w:szCs w:val="28"/>
+        </w:rPr>
+        <w:t xml:space="preserve"> для роли пользователя</w:t>
+      </w:r>
+      <w:r>
+        <w:rPr>
+          <w:rFonts w:cs="Times New Roman"/>
+          <w:szCs w:val="28"/>
+        </w:rPr>
+        <w:t>:</w:t>
+      </w:r>
+    </w:p>
+    <w:p>
+      <w:pPr>
+        <w:pStyle w:val="a6"/>
+        <w:numPr>
+          <w:ilvl w:val="0"/>
+          <w:numId w:val="5"/>
+        </w:numPr>
+        <w:rPr>
+          <w:rFonts w:ascii="Times New Roman" w:hAnsi="Times New Roman" w:cs="Times New Roman"/>
+          <w:sz w:val="28"/>
+          <w:szCs w:val="28"/>
+        </w:rPr>
+      </w:pPr>
+      <w:r>
+        <w:rPr>
+          <w:rFonts w:ascii="Times New Roman" w:hAnsi="Times New Roman" w:cs="Times New Roman"/>
+          <w:sz w:val="28"/>
+          <w:szCs w:val="28"/>
+        </w:rPr>
+        <w:t>Вход</w:t>
+      </w:r>
+      <w:r>
+        <w:rPr>
+          <w:rFonts w:ascii="Times New Roman" w:hAnsi="Times New Roman" w:cs="Times New Roman"/>
+          <w:sz w:val="28"/>
+          <w:szCs w:val="28"/>
+          <w:lang w:val="en-US"/>
+        </w:rPr>
+        <w:t>;</w:t>
+      </w:r>
+    </w:p>
+    <w:p>
+      <w:pPr>
+        <w:pStyle w:val="a6"/>
+        <w:numPr>
+          <w:ilvl w:val="0"/>
+          <w:numId w:val="5"/>
+        </w:numPr>
+        <w:rPr>
+          <w:rFonts w:ascii="Times New Roman" w:hAnsi="Times New Roman" w:cs="Times New Roman"/>
+          <w:sz w:val="28"/>
+          <w:szCs w:val="28"/>
+        </w:rPr>
+      </w:pPr>
+      <w:r>
+        <w:rPr>
+          <w:rFonts w:ascii="Times New Roman" w:hAnsi="Times New Roman" w:cs="Times New Roman"/>
+          <w:sz w:val="28"/>
+          <w:szCs w:val="28"/>
+        </w:rPr>
+        <w:t>Регистрация</w:t>
+      </w:r>
+      <w:r>
+        <w:rPr>
+          <w:rFonts w:ascii="Times New Roman" w:hAnsi="Times New Roman" w:cs="Times New Roman"/>
+          <w:sz w:val="28"/>
+          <w:szCs w:val="28"/>
+          <w:lang w:val="en-US"/>
+        </w:rPr>
+        <w:t>;</w:t>
+      </w:r>
+    </w:p>
+    <w:p>
+      <w:pPr>
+        <w:pStyle w:val="a6"/>
+        <w:numPr>
+          <w:ilvl w:val="0"/>
+          <w:numId w:val="5"/>
+        </w:numPr>
+        <w:rPr>
+          <w:rFonts w:ascii="Times New Roman" w:hAnsi="Times New Roman" w:cs="Times New Roman"/>
+          <w:sz w:val="28"/>
+          <w:szCs w:val="28"/>
+        </w:rPr>
+      </w:pPr>
+      <w:r>
+        <w:rPr>
+          <w:rFonts w:ascii="Times New Roman" w:hAnsi="Times New Roman" w:cs="Times New Roman"/>
+          <w:sz w:val="28"/>
+          <w:szCs w:val="28"/>
+        </w:rPr>
+        <w:t>Года войны</w:t>
+      </w:r>
+      <w:r>
+        <w:rPr>
+          <w:rFonts w:ascii="Times New Roman" w:hAnsi="Times New Roman" w:cs="Times New Roman"/>
+          <w:sz w:val="28"/>
+          <w:szCs w:val="28"/>
+          <w:lang w:val="en-US"/>
+        </w:rPr>
+        <w:t>;</w:t>
+      </w:r>
+    </w:p>
+    <w:p>
+      <w:pPr>
+        <w:pStyle w:val="a6"/>
+        <w:numPr>
+          <w:ilvl w:val="1"/>
+          <w:numId w:val="5"/>
+        </w:numPr>
+        <w:rPr>
+          <w:rFonts w:ascii="Times New Roman" w:hAnsi="Times New Roman" w:cs="Times New Roman"/>
+          <w:sz w:val="28"/>
+          <w:szCs w:val="28"/>
+        </w:rPr>
+      </w:pPr>
+      <w:r>
+        <w:rPr>
+          <w:rFonts w:ascii="Times New Roman" w:hAnsi="Times New Roman" w:cs="Times New Roman"/>
+          <w:sz w:val="28"/>
+          <w:szCs w:val="28"/>
+        </w:rPr>
+        <w:t>События года войны</w:t>
+      </w:r>
+      <w:r>
+        <w:rPr>
+          <w:rFonts w:ascii="Times New Roman" w:hAnsi="Times New Roman" w:cs="Times New Roman"/>
+          <w:sz w:val="28"/>
+          <w:szCs w:val="28"/>
+          <w:lang w:val="en-US"/>
+        </w:rPr>
+        <w:t>;</w:t>
+      </w:r>
+    </w:p>
+    <w:p>
+      <w:pPr>
+        <w:pStyle w:val="a6"/>
+        <w:numPr>
+          <w:ilvl w:val="0"/>
+          <w:numId w:val="5"/>
+        </w:numPr>
+        <w:rPr>
+          <w:rFonts w:ascii="Times New Roman" w:hAnsi="Times New Roman" w:cs="Times New Roman"/>
+          <w:sz w:val="28"/>
+          <w:szCs w:val="28"/>
+        </w:rPr>
+      </w:pPr>
+      <w:r>
+        <w:rPr>
+          <w:rFonts w:ascii="Times New Roman" w:hAnsi="Times New Roman" w:cs="Times New Roman"/>
+          <w:sz w:val="28"/>
+          <w:szCs w:val="28"/>
+        </w:rPr>
+        <w:t>Боевая техника войны</w:t>
+      </w:r>
+      <w:r>
+        <w:rPr>
+          <w:rFonts w:ascii="Times New Roman" w:hAnsi="Times New Roman" w:cs="Times New Roman"/>
+          <w:sz w:val="28"/>
+          <w:szCs w:val="28"/>
+          <w:lang w:val="en-US"/>
+        </w:rPr>
+        <w:t>;</w:t>
+      </w:r>
+    </w:p>
+    <w:p>
+      <w:pPr>
+        <w:pStyle w:val="a6"/>
+        <w:numPr>
+          <w:ilvl w:val="1"/>
+          <w:numId w:val="5"/>
+        </w:numPr>
+        <w:rPr>
+          <w:rFonts w:ascii="Times New Roman" w:hAnsi="Times New Roman" w:cs="Times New Roman"/>
+          <w:sz w:val="28"/>
+          <w:szCs w:val="28"/>
+        </w:rPr>
+      </w:pPr>
+      <w:r>
+        <w:rPr>
+          <w:rFonts w:ascii="Times New Roman" w:hAnsi="Times New Roman" w:cs="Times New Roman"/>
+          <w:sz w:val="28"/>
+          <w:szCs w:val="28"/>
+        </w:rPr>
+        <w:t>Наземная техника</w:t>
+      </w:r>
+      <w:r>
+        <w:rPr>
+          <w:rFonts w:ascii="Times New Roman" w:hAnsi="Times New Roman" w:cs="Times New Roman"/>
+          <w:sz w:val="28"/>
+          <w:szCs w:val="28"/>
+          <w:lang w:val="en-US"/>
+        </w:rPr>
+        <w:t>;</w:t>
+      </w:r>
+    </w:p>
+    <w:p>
+      <w:pPr>
+        <w:pStyle w:val="a6"/>
+        <w:numPr>
+          <w:ilvl w:val="1"/>
+          <w:numId w:val="5"/>
+        </w:numPr>
+        <w:rPr>
+          <w:rFonts w:ascii="Times New Roman" w:hAnsi="Times New Roman" w:cs="Times New Roman"/>
+          <w:sz w:val="28"/>
+          <w:szCs w:val="28"/>
+        </w:rPr>
+      </w:pPr>
+      <w:r>
+        <w:rPr>
+          <w:rFonts w:ascii="Times New Roman" w:hAnsi="Times New Roman" w:cs="Times New Roman"/>
+          <w:sz w:val="28"/>
+          <w:szCs w:val="28"/>
+        </w:rPr>
+        <w:t>Авиация</w:t>
+      </w:r>
+      <w:r>
+        <w:rPr>
+          <w:rFonts w:ascii="Times New Roman" w:hAnsi="Times New Roman" w:cs="Times New Roman"/>
+          <w:sz w:val="28"/>
+          <w:szCs w:val="28"/>
+          <w:lang w:val="en-US"/>
+        </w:rPr>
+        <w:t>;</w:t>
+      </w:r>
+    </w:p>
+    <w:p>
+      <w:pPr>
+        <w:pStyle w:val="a6"/>
+        <w:numPr>
+          <w:ilvl w:val="1"/>
+          <w:numId w:val="5"/>
+        </w:numPr>
+        <w:rPr>
+          <w:rFonts w:ascii="Times New Roman" w:hAnsi="Times New Roman" w:cs="Times New Roman"/>
+          <w:sz w:val="28"/>
+          <w:szCs w:val="28"/>
+        </w:rPr>
+      </w:pPr>
+      <w:r>
+        <w:rPr>
+          <w:rFonts w:ascii="Times New Roman" w:hAnsi="Times New Roman" w:cs="Times New Roman"/>
+          <w:sz w:val="28"/>
+          <w:szCs w:val="28"/>
+        </w:rPr>
+        <w:t>Флот</w:t>
+      </w:r>
+      <w:r>
+        <w:rPr>
+          <w:rFonts w:ascii="Times New Roman" w:hAnsi="Times New Roman" w:cs="Times New Roman"/>
+          <w:sz w:val="28"/>
+          <w:szCs w:val="28"/>
+          <w:lang w:val="en-US"/>
+        </w:rPr>
+        <w:t>;</w:t>
+      </w:r>
+    </w:p>
+    <w:p>
+      <w:pPr>
+        <w:pStyle w:val="a6"/>
+        <w:numPr>
+          <w:ilvl w:val="0"/>
+          <w:numId w:val="5"/>
+        </w:numPr>
+        <w:rPr>
+          <w:rFonts w:ascii="Times New Roman" w:hAnsi="Times New Roman" w:cs="Times New Roman"/>
+          <w:sz w:val="28"/>
+          <w:szCs w:val="28"/>
+        </w:rPr>
+      </w:pPr>
+      <w:r>
+        <w:rPr>
+          <w:rFonts w:ascii="Times New Roman" w:hAnsi="Times New Roman" w:cs="Times New Roman"/>
+          <w:sz w:val="28"/>
+          <w:szCs w:val="28"/>
+        </w:rPr>
+        <w:t>Оружие</w:t>
+      </w:r>
+      <w:r>
+        <w:rPr>
+          <w:rFonts w:ascii="Times New Roman" w:hAnsi="Times New Roman" w:cs="Times New Roman"/>
+          <w:sz w:val="28"/>
+          <w:szCs w:val="28"/>
+          <w:lang w:val="en-US"/>
+        </w:rPr>
+        <w:t>;</w:t>
+      </w:r>
+    </w:p>
+    <w:p>
+      <w:pPr>
+        <w:pStyle w:val="a6"/>
+        <w:numPr>
+          <w:ilvl w:val="0"/>
+          <w:numId w:val="5"/>
+        </w:numPr>
+        <w:rPr>
+          <w:rFonts w:ascii="Times New Roman" w:hAnsi="Times New Roman" w:cs="Times New Roman"/>
+          <w:sz w:val="28"/>
+          <w:szCs w:val="28"/>
+        </w:rPr>
+      </w:pPr>
+      <w:r>
+        <w:rPr>
+          <w:rFonts w:ascii="Times New Roman" w:hAnsi="Times New Roman" w:cs="Times New Roman"/>
+          <w:sz w:val="28"/>
+          <w:szCs w:val="28"/>
+        </w:rPr>
+        <w:lastRenderedPageBreak/>
+        <w:t>Достижения</w:t>
+      </w:r>
+      <w:r>
+        <w:rPr>
+          <w:rFonts w:ascii="Times New Roman" w:hAnsi="Times New Roman" w:cs="Times New Roman"/>
+          <w:sz w:val="28"/>
+          <w:szCs w:val="28"/>
+          <w:lang w:val="en-US"/>
+        </w:rPr>
+        <w:t>;</w:t>
+      </w:r>
+    </w:p>
+    <w:p>
+      <w:pPr>
+        <w:pStyle w:val="a6"/>
+        <w:numPr>
+          <w:ilvl w:val="0"/>
+          <w:numId w:val="5"/>
+        </w:numPr>
+        <w:rPr>
+          <w:rFonts w:ascii="Times New Roman" w:hAnsi="Times New Roman" w:cs="Times New Roman"/>
+          <w:sz w:val="28"/>
+          <w:szCs w:val="28"/>
+        </w:rPr>
+      </w:pPr>
+      <w:r>
+        <w:rPr>
+          <w:rFonts w:ascii="Times New Roman" w:hAnsi="Times New Roman" w:cs="Times New Roman"/>
+          <w:sz w:val="28"/>
+          <w:szCs w:val="28"/>
+        </w:rPr>
+        <w:t>Тесты;</w:t>
+      </w:r>
+    </w:p>
+    <w:p>
+      <w:pPr>
+        <w:pStyle w:val="a6"/>
+        <w:numPr>
+          <w:ilvl w:val="0"/>
+          <w:numId w:val="5"/>
+        </w:numPr>
+        <w:rPr>
+          <w:rFonts w:ascii="Times New Roman" w:hAnsi="Times New Roman" w:cs="Times New Roman"/>
+          <w:sz w:val="28"/>
+          <w:szCs w:val="28"/>
+        </w:rPr>
+      </w:pPr>
+      <w:r>
+        <w:rPr>
+          <w:rFonts w:ascii="Times New Roman" w:hAnsi="Times New Roman" w:cs="Times New Roman"/>
+          <w:sz w:val="28"/>
+          <w:szCs w:val="28"/>
+        </w:rPr>
+        <w:t>Профиль</w:t>
+      </w:r>
+      <w:r>
+        <w:rPr>
+          <w:rFonts w:ascii="Times New Roman" w:hAnsi="Times New Roman" w:cs="Times New Roman"/>
+          <w:sz w:val="28"/>
+          <w:szCs w:val="28"/>
+          <w:lang w:val="en-US"/>
+        </w:rPr>
+        <w:t>.</w:t>
+      </w:r>
+    </w:p>
+    <w:p>
+      <w:pPr>
+        <w:rPr>
+          <w:rFonts w:cs="Times New Roman"/>
+          <w:szCs w:val="28"/>
+          <w:lang w:val="ru-RU"/>
+        </w:rPr>
+      </w:pPr>
+      <w:r>
+        <w:rPr>
+          <w:rFonts w:cs="Times New Roman"/>
+          <w:szCs w:val="28"/>
+          <w:lang w:val="ru-RU"/>
+        </w:rPr>
+        <w:t>Достижения выдаются пользователю после совершения определённых действий, указанных в описании достижений. По умолчанию в каждой статье присутствует опрос различной степени сложности, служащий для получения достижения. За их выполнение, а также за прохождение тестов пользователь получает очки. При определённом количестве очков пользователь получает соответствующее звание.</w:t>
+      </w:r>
+    </w:p>
+    <w:p>
+      <w:pPr>
+        <w:rPr>
+          <w:rFonts w:cs="Times New Roman"/>
+          <w:szCs w:val="28"/>
+        </w:rPr>
+      </w:pPr>
+      <w:r>
+        <w:rPr>
+          <w:rFonts w:cs="Times New Roman"/>
+          <w:szCs w:val="28"/>
+          <w:lang w:val="ru-RU"/>
+        </w:rPr>
+        <w:t xml:space="preserve">Веб-приложение используется для выполнения функций администратора и представляет из себя </w:t>
+      </w:r>
+      <w:r>
+        <w:rPr>
+          <w:rFonts w:cs="Times New Roman"/>
+          <w:szCs w:val="28"/>
+        </w:rPr>
+        <w:t>SPA</w:t>
+      </w:r>
+      <w:r>
+        <w:rPr>
+          <w:rFonts w:cs="Times New Roman"/>
+          <w:szCs w:val="28"/>
+          <w:lang w:val="ru-RU"/>
+        </w:rPr>
+        <w:t xml:space="preserve">, работающее в браузере. </w:t>
+      </w:r>
+      <w:r>
+        <w:rPr>
+          <w:rFonts w:cs="Times New Roman"/>
+          <w:szCs w:val="28"/>
+        </w:rPr>
+        <w:t xml:space="preserve">Использует фреймворк </w:t>
+      </w:r>
+      <w:r>
+        <w:rPr>
+          <w:rFonts w:cs="Times New Roman"/>
+          <w:szCs w:val="28"/>
+        </w:rPr>
+        <w:t>Node.js</w:t>
+      </w:r>
+      <w:r>
+        <w:rPr>
+          <w:rFonts w:cs="Times New Roman"/>
+          <w:szCs w:val="28"/>
         </w:rPr>
         <w:t xml:space="preserve"> </w:t>
       </w:r>
       <w:r>
         <w:rPr>
-          <w:lang w:val="ru-RU"/>
-        </w:rPr>
-        <w:t>это нотация, предназначенная для моделирования информационный систем с точки зрения хранения, обработки и передачи данных.</w:t>
-      </w:r>
-    </w:p>
-    <w:p>
-      <w:pPr>
-        <w:rPr>
-          <w:lang w:val="ru-RU"/>
-        </w:rPr>
-      </w:pPr>
+          <w:rFonts w:cs="Times New Roman"/>
+          <w:szCs w:val="28"/>
+        </w:rPr>
+        <w:t>Express</w:t>
+      </w:r>
+      <w:r>
+        <w:rPr>
+          <w:rFonts w:cs="Times New Roman"/>
+          <w:szCs w:val="28"/>
+        </w:rPr>
+        <w:t>. И</w:t>
+      </w:r>
+      <w:r>
+        <w:rPr>
+          <w:rFonts w:cs="Times New Roman"/>
+          <w:szCs w:val="28"/>
+        </w:rPr>
+        <w:t>нтерфейс состоит из экранов:</w:t>
+      </w:r>
+    </w:p>
+    <w:p>
+      <w:pPr>
+        <w:pStyle w:val="a6"/>
+        <w:numPr>
+          <w:ilvl w:val="0"/>
+          <w:numId w:val="6"/>
+        </w:numPr>
+        <w:rPr>
+          <w:rFonts w:ascii="Times New Roman" w:hAnsi="Times New Roman" w:cs="Times New Roman"/>
+          <w:sz w:val="28"/>
+          <w:szCs w:val="28"/>
+        </w:rPr>
+      </w:pPr>
+      <w:r>
+        <w:rPr>
+          <w:rFonts w:ascii="Times New Roman" w:hAnsi="Times New Roman" w:cs="Times New Roman"/>
+          <w:sz w:val="28"/>
+          <w:szCs w:val="28"/>
+        </w:rPr>
+        <w:t>Вход</w:t>
+      </w:r>
+      <w:r>
+        <w:rPr>
+          <w:rFonts w:ascii="Times New Roman" w:hAnsi="Times New Roman" w:cs="Times New Roman"/>
+          <w:sz w:val="28"/>
+          <w:szCs w:val="28"/>
+          <w:lang w:val="en-US"/>
+        </w:rPr>
+        <w:t>;</w:t>
+      </w:r>
+    </w:p>
+    <w:p>
+      <w:pPr>
+        <w:pStyle w:val="a6"/>
+        <w:numPr>
+          <w:ilvl w:val="0"/>
+          <w:numId w:val="6"/>
+        </w:numPr>
+        <w:rPr>
+          <w:rFonts w:ascii="Times New Roman" w:hAnsi="Times New Roman" w:cs="Times New Roman"/>
+          <w:sz w:val="28"/>
+          <w:szCs w:val="28"/>
+        </w:rPr>
+      </w:pPr>
+      <w:r>
+        <w:rPr>
+          <w:rFonts w:ascii="Times New Roman" w:hAnsi="Times New Roman" w:cs="Times New Roman"/>
+          <w:sz w:val="28"/>
+          <w:szCs w:val="28"/>
+        </w:rPr>
+        <w:t>Регистрация</w:t>
+      </w:r>
+      <w:r>
+        <w:rPr>
+          <w:rFonts w:ascii="Times New Roman" w:hAnsi="Times New Roman" w:cs="Times New Roman"/>
+          <w:sz w:val="28"/>
+          <w:szCs w:val="28"/>
+          <w:lang w:val="en-US"/>
+        </w:rPr>
+        <w:t>;</w:t>
+      </w:r>
+    </w:p>
+    <w:p>
+      <w:pPr>
+        <w:pStyle w:val="a6"/>
+        <w:numPr>
+          <w:ilvl w:val="0"/>
+          <w:numId w:val="6"/>
+        </w:numPr>
+        <w:rPr>
+          <w:rFonts w:ascii="Times New Roman" w:hAnsi="Times New Roman" w:cs="Times New Roman"/>
+          <w:sz w:val="28"/>
+          <w:szCs w:val="28"/>
+        </w:rPr>
+      </w:pPr>
+      <w:r>
+        <w:rPr>
+          <w:rFonts w:ascii="Times New Roman" w:hAnsi="Times New Roman" w:cs="Times New Roman"/>
+          <w:sz w:val="28"/>
+          <w:szCs w:val="28"/>
+        </w:rPr>
+        <w:t xml:space="preserve">Список </w:t>
+      </w:r>
+      <w:r>
+        <w:rPr>
+          <w:rFonts w:ascii="Times New Roman" w:hAnsi="Times New Roman" w:cs="Times New Roman"/>
+          <w:sz w:val="28"/>
+          <w:szCs w:val="28"/>
+        </w:rPr>
+        <w:t>пользователей с их статистикой</w:t>
+      </w:r>
+      <w:r>
+        <w:rPr>
+          <w:rFonts w:ascii="Times New Roman" w:hAnsi="Times New Roman" w:cs="Times New Roman"/>
+          <w:sz w:val="28"/>
+          <w:szCs w:val="28"/>
+        </w:rPr>
+        <w:t>;</w:t>
+      </w:r>
+    </w:p>
+    <w:p>
+      <w:pPr>
+        <w:pStyle w:val="a6"/>
+        <w:numPr>
+          <w:ilvl w:val="0"/>
+          <w:numId w:val="6"/>
+        </w:numPr>
+        <w:rPr>
+          <w:rFonts w:ascii="Times New Roman" w:hAnsi="Times New Roman" w:cs="Times New Roman"/>
+          <w:sz w:val="28"/>
+          <w:szCs w:val="28"/>
+        </w:rPr>
+      </w:pPr>
+      <w:r>
+        <w:rPr>
+          <w:rFonts w:ascii="Times New Roman" w:hAnsi="Times New Roman" w:cs="Times New Roman"/>
+          <w:sz w:val="28"/>
+          <w:szCs w:val="28"/>
+        </w:rPr>
+        <w:t>Записи к году войны</w:t>
+      </w:r>
+      <w:r>
+        <w:rPr>
+          <w:rFonts w:ascii="Times New Roman" w:hAnsi="Times New Roman" w:cs="Times New Roman"/>
+          <w:sz w:val="28"/>
+          <w:szCs w:val="28"/>
+          <w:lang w:val="en-US"/>
+        </w:rPr>
+        <w:t>;</w:t>
+      </w:r>
+    </w:p>
+    <w:p>
+      <w:pPr>
+        <w:pStyle w:val="a6"/>
+        <w:numPr>
+          <w:ilvl w:val="0"/>
+          <w:numId w:val="6"/>
+        </w:numPr>
+        <w:rPr>
+          <w:rFonts w:ascii="Times New Roman" w:hAnsi="Times New Roman" w:cs="Times New Roman"/>
+          <w:sz w:val="28"/>
+          <w:szCs w:val="28"/>
+        </w:rPr>
+      </w:pPr>
+      <w:r>
+        <w:rPr>
+          <w:rFonts w:ascii="Times New Roman" w:hAnsi="Times New Roman" w:cs="Times New Roman"/>
+          <w:sz w:val="28"/>
+          <w:szCs w:val="28"/>
+        </w:rPr>
+        <w:t>Записи о технике</w:t>
+      </w:r>
+      <w:r>
+        <w:rPr>
+          <w:rFonts w:ascii="Times New Roman" w:hAnsi="Times New Roman" w:cs="Times New Roman"/>
+          <w:sz w:val="28"/>
+          <w:szCs w:val="28"/>
+          <w:lang w:val="en-US"/>
+        </w:rPr>
+        <w:t>;</w:t>
+      </w:r>
+    </w:p>
+    <w:p>
+      <w:pPr>
+        <w:pStyle w:val="a6"/>
+        <w:numPr>
+          <w:ilvl w:val="0"/>
+          <w:numId w:val="6"/>
+        </w:numPr>
+        <w:rPr>
+          <w:rFonts w:ascii="Times New Roman" w:hAnsi="Times New Roman" w:cs="Times New Roman"/>
+          <w:sz w:val="28"/>
+          <w:szCs w:val="28"/>
+        </w:rPr>
+      </w:pPr>
+      <w:r>
+        <w:rPr>
+          <w:rFonts w:ascii="Times New Roman" w:hAnsi="Times New Roman" w:cs="Times New Roman"/>
+          <w:sz w:val="28"/>
+          <w:szCs w:val="28"/>
+        </w:rPr>
+        <w:t>Записи о оружии</w:t>
+      </w:r>
+      <w:r>
+        <w:rPr>
+          <w:rFonts w:ascii="Times New Roman" w:hAnsi="Times New Roman" w:cs="Times New Roman"/>
+          <w:sz w:val="28"/>
+          <w:szCs w:val="28"/>
+          <w:lang w:val="en-US"/>
+        </w:rPr>
+        <w:t>;</w:t>
+      </w:r>
+    </w:p>
+    <w:p>
+      <w:pPr>
+        <w:pStyle w:val="a6"/>
+        <w:numPr>
+          <w:ilvl w:val="0"/>
+          <w:numId w:val="6"/>
+        </w:numPr>
+        <w:rPr>
+          <w:rFonts w:ascii="Times New Roman" w:hAnsi="Times New Roman" w:cs="Times New Roman"/>
+          <w:sz w:val="28"/>
+          <w:szCs w:val="28"/>
+        </w:rPr>
+      </w:pPr>
+      <w:r>
+        <w:rPr>
+          <w:rFonts w:ascii="Times New Roman" w:hAnsi="Times New Roman" w:cs="Times New Roman"/>
+          <w:sz w:val="28"/>
+          <w:szCs w:val="28"/>
+        </w:rPr>
+        <w:t>Записи об авиации</w:t>
+      </w:r>
+      <w:r>
+        <w:rPr>
+          <w:rFonts w:ascii="Times New Roman" w:hAnsi="Times New Roman" w:cs="Times New Roman"/>
+          <w:sz w:val="28"/>
+          <w:szCs w:val="28"/>
+          <w:lang w:val="en-US"/>
+        </w:rPr>
+        <w:t>;</w:t>
+      </w:r>
+    </w:p>
+    <w:p>
+      <w:pPr>
+        <w:pStyle w:val="a6"/>
+        <w:numPr>
+          <w:ilvl w:val="0"/>
+          <w:numId w:val="6"/>
+        </w:numPr>
+        <w:rPr>
+          <w:rFonts w:ascii="Times New Roman" w:hAnsi="Times New Roman" w:cs="Times New Roman"/>
+          <w:sz w:val="28"/>
+          <w:szCs w:val="28"/>
+        </w:rPr>
+      </w:pPr>
+      <w:r>
+        <w:rPr>
+          <w:rFonts w:ascii="Times New Roman" w:hAnsi="Times New Roman" w:cs="Times New Roman"/>
+          <w:sz w:val="28"/>
+          <w:szCs w:val="28"/>
+        </w:rPr>
+        <w:t>Список вопросов для тестов;</w:t>
+      </w:r>
+    </w:p>
+    <w:p>
+      <w:pPr>
+        <w:pStyle w:val="a6"/>
+        <w:numPr>
+          <w:ilvl w:val="0"/>
+          <w:numId w:val="6"/>
+        </w:numPr>
+        <w:rPr>
+          <w:rFonts w:ascii="Times New Roman" w:hAnsi="Times New Roman" w:cs="Times New Roman"/>
+          <w:sz w:val="28"/>
+          <w:szCs w:val="28"/>
+        </w:rPr>
+      </w:pPr>
+      <w:r>
+        <w:rPr>
+          <w:rFonts w:ascii="Times New Roman" w:hAnsi="Times New Roman" w:cs="Times New Roman"/>
+          <w:sz w:val="28"/>
+          <w:szCs w:val="28"/>
+        </w:rPr>
+        <w:t>Список вопросов для опросов;</w:t>
+      </w:r>
+    </w:p>
+    <w:p>
+      <w:pPr>
+        <w:pStyle w:val="a6"/>
+        <w:numPr>
+          <w:ilvl w:val="0"/>
+          <w:numId w:val="6"/>
+        </w:numPr>
+        <w:rPr>
+          <w:rFonts w:ascii="Times New Roman" w:hAnsi="Times New Roman" w:cs="Times New Roman"/>
+          <w:sz w:val="28"/>
+          <w:szCs w:val="28"/>
+        </w:rPr>
+      </w:pPr>
+      <w:r>
+        <w:rPr>
+          <w:rFonts w:ascii="Times New Roman" w:hAnsi="Times New Roman" w:cs="Times New Roman"/>
+          <w:sz w:val="28"/>
+          <w:szCs w:val="28"/>
+        </w:rPr>
+        <w:t>Список достижений</w:t>
+      </w:r>
+      <w:r>
+        <w:rPr>
+          <w:rFonts w:ascii="Times New Roman" w:hAnsi="Times New Roman" w:cs="Times New Roman"/>
+          <w:sz w:val="28"/>
+          <w:szCs w:val="28"/>
+          <w:lang w:val="en-US"/>
+        </w:rPr>
+        <w:t>.</w:t>
+      </w:r>
+    </w:p>
+    <w:p>
+      <w:pPr>
+        <w:pStyle w:val="2"/>
+      </w:pPr>
+      <w:r>
+        <w:t>2.</w:t>
+      </w:r>
+      <w:r>
+        <w:rPr>
+          <w:lang w:val="en-US"/>
+        </w:rPr>
+        <w:t>3</w:t>
+      </w:r>
+      <w:r>
+        <w:t xml:space="preserve"> </w:t>
+      </w:r>
+      <w:r>
+        <w:t>Аппаратные требования</w:t>
+      </w:r>
+    </w:p>
+    <w:p>
+      <w:pPr>
+        <w:pStyle w:val="a6"/>
+        <w:numPr>
+          <w:ilvl w:val="0"/>
+          <w:numId w:val="7"/>
+        </w:numPr>
+        <w:spacing w:after="0" w:line="240" w:lineRule="auto"/>
+        <w:jc w:val="both"/>
+        <w:rPr>
+          <w:rFonts w:ascii="Times New Roman" w:hAnsi="Times New Roman" w:cs="Times New Roman"/>
+          <w:sz w:val="28"/>
+          <w:szCs w:val="28"/>
+        </w:rPr>
+      </w:pPr>
+      <w:r>
+        <w:rPr>
+          <w:rFonts w:ascii="Times New Roman" w:hAnsi="Times New Roman" w:cs="Times New Roman"/>
+          <w:sz w:val="28"/>
+          <w:szCs w:val="28"/>
+        </w:rPr>
+        <w:t>ОЗУ 512</w:t>
+      </w:r>
+      <w:r>
+        <w:rPr>
+          <w:rFonts w:ascii="Times New Roman" w:hAnsi="Times New Roman" w:cs="Times New Roman"/>
+          <w:sz w:val="28"/>
+          <w:szCs w:val="28"/>
+          <w:lang w:val="en-US"/>
+        </w:rPr>
+        <w:t>Mb</w:t>
+      </w:r>
+      <w:r>
+        <w:rPr>
+          <w:rFonts w:ascii="Times New Roman" w:hAnsi="Times New Roman" w:cs="Times New Roman"/>
+          <w:sz w:val="28"/>
+          <w:szCs w:val="28"/>
+          <w:lang w:val="en-US"/>
+        </w:rPr>
+        <w:t>;</w:t>
+      </w:r>
+    </w:p>
+    <w:p>
+      <w:pPr>
+        <w:pStyle w:val="a6"/>
+        <w:numPr>
+          <w:ilvl w:val="0"/>
+          <w:numId w:val="7"/>
+        </w:numPr>
+        <w:spacing w:after="0" w:line="240" w:lineRule="auto"/>
+        <w:jc w:val="both"/>
+        <w:rPr>
+          <w:rFonts w:ascii="Times New Roman" w:hAnsi="Times New Roman" w:cs="Times New Roman"/>
+          <w:sz w:val="28"/>
+          <w:szCs w:val="28"/>
+        </w:rPr>
+      </w:pPr>
+      <w:r>
+        <w:rPr>
+          <w:rFonts w:ascii="Times New Roman" w:hAnsi="Times New Roman" w:cs="Times New Roman"/>
+          <w:sz w:val="28"/>
+          <w:szCs w:val="28"/>
+          <w:lang w:val="en-US"/>
+        </w:rPr>
+        <w:t>OS</w:t>
+      </w:r>
+      <w:r>
+        <w:rPr>
+          <w:rFonts w:ascii="Times New Roman" w:hAnsi="Times New Roman" w:cs="Times New Roman"/>
+          <w:sz w:val="28"/>
+          <w:szCs w:val="28"/>
+        </w:rPr>
+        <w:t xml:space="preserve"> </w:t>
+      </w:r>
+      <w:r>
+        <w:rPr>
+          <w:rFonts w:ascii="Times New Roman" w:hAnsi="Times New Roman" w:cs="Times New Roman"/>
+          <w:sz w:val="28"/>
+          <w:szCs w:val="28"/>
+          <w:lang w:val="en-US"/>
+        </w:rPr>
+        <w:t>Android</w:t>
+      </w:r>
+      <w:r>
+        <w:rPr>
+          <w:rFonts w:ascii="Times New Roman" w:hAnsi="Times New Roman" w:cs="Times New Roman"/>
+          <w:sz w:val="28"/>
+          <w:szCs w:val="28"/>
+        </w:rPr>
+        <w:t xml:space="preserve"> 6</w:t>
+      </w:r>
+      <w:r>
+        <w:rPr>
+          <w:rFonts w:ascii="Times New Roman" w:hAnsi="Times New Roman" w:cs="Times New Roman"/>
+          <w:sz w:val="28"/>
+          <w:szCs w:val="28"/>
+        </w:rPr>
+        <w:t>.0 и выше (</w:t>
+      </w:r>
+      <w:r>
+        <w:rPr>
+          <w:rFonts w:ascii="Times New Roman" w:hAnsi="Times New Roman" w:cs="Times New Roman"/>
+          <w:sz w:val="28"/>
+          <w:szCs w:val="28"/>
+          <w:lang w:val="en-US"/>
+        </w:rPr>
+        <w:t>API</w:t>
+      </w:r>
+      <w:r>
+        <w:rPr>
+          <w:rFonts w:ascii="Times New Roman" w:hAnsi="Times New Roman" w:cs="Times New Roman"/>
+          <w:sz w:val="28"/>
+          <w:szCs w:val="28"/>
+        </w:rPr>
+        <w:t xml:space="preserve"> 23</w:t>
+      </w:r>
+      <w:r>
+        <w:rPr>
+          <w:rFonts w:ascii="Times New Roman" w:hAnsi="Times New Roman" w:cs="Times New Roman"/>
+          <w:sz w:val="28"/>
+          <w:szCs w:val="28"/>
+        </w:rPr>
+        <w:t>+);</w:t>
+      </w:r>
+    </w:p>
+    <w:p>
+      <w:pPr>
+        <w:pStyle w:val="a6"/>
+        <w:numPr>
+          <w:ilvl w:val="0"/>
+          <w:numId w:val="7"/>
+        </w:numPr>
+        <w:spacing w:after="0" w:line="240" w:lineRule="auto"/>
+        <w:jc w:val="both"/>
+        <w:rPr>
+          <w:rFonts w:ascii="Times New Roman" w:hAnsi="Times New Roman" w:cs="Times New Roman"/>
+          <w:sz w:val="28"/>
+          <w:szCs w:val="28"/>
+        </w:rPr>
+      </w:pPr>
+      <w:r>
+        <w:rPr>
+          <w:rFonts w:ascii="Times New Roman" w:hAnsi="Times New Roman" w:cs="Times New Roman"/>
+          <w:sz w:val="28"/>
+          <w:szCs w:val="28"/>
+        </w:rPr>
+        <w:t>Сетевая</w:t>
+      </w:r>
+      <w:r>
+        <w:rPr>
+          <w:rFonts w:ascii="Times New Roman" w:hAnsi="Times New Roman" w:cs="Times New Roman"/>
+          <w:sz w:val="28"/>
+          <w:szCs w:val="28"/>
+        </w:rPr>
+        <w:t xml:space="preserve"> пропускная способность выше 200</w:t>
+      </w:r>
+      <w:r>
+        <w:rPr>
+          <w:rFonts w:ascii="Times New Roman" w:hAnsi="Times New Roman" w:cs="Times New Roman"/>
+          <w:sz w:val="28"/>
+          <w:szCs w:val="28"/>
+          <w:lang w:val="en-US"/>
+        </w:rPr>
+        <w:t>K</w:t>
+      </w:r>
+      <w:r>
+        <w:rPr>
+          <w:rFonts w:ascii="Times New Roman" w:hAnsi="Times New Roman" w:cs="Times New Roman"/>
+          <w:sz w:val="28"/>
+          <w:szCs w:val="28"/>
+          <w:lang w:val="en-US"/>
+        </w:rPr>
+        <w:t>b</w:t>
+      </w:r>
+      <w:r>
+        <w:rPr>
+          <w:rFonts w:ascii="Times New Roman" w:hAnsi="Times New Roman" w:cs="Times New Roman"/>
+          <w:sz w:val="28"/>
+          <w:szCs w:val="28"/>
+        </w:rPr>
+        <w:t>/</w:t>
+      </w:r>
+      <w:r>
+        <w:rPr>
+          <w:rFonts w:ascii="Times New Roman" w:hAnsi="Times New Roman" w:cs="Times New Roman"/>
+          <w:sz w:val="28"/>
+          <w:szCs w:val="28"/>
+          <w:lang w:val="en-US"/>
+        </w:rPr>
+        <w:t>s</w:t>
+      </w:r>
+      <w:r>
+        <w:rPr>
+          <w:rFonts w:ascii="Times New Roman" w:hAnsi="Times New Roman" w:cs="Times New Roman"/>
+          <w:sz w:val="28"/>
+          <w:szCs w:val="28"/>
+        </w:rPr>
+        <w:t>;</w:t>
+      </w:r>
+    </w:p>
+    <w:p>
+      <w:pPr>
+        <w:pStyle w:val="a6"/>
+        <w:numPr>
+          <w:ilvl w:val="0"/>
+          <w:numId w:val="7"/>
+        </w:numPr>
+        <w:spacing w:after="0" w:line="240" w:lineRule="auto"/>
+        <w:jc w:val="both"/>
+        <w:rPr>
+          <w:rFonts w:ascii="Times New Roman" w:hAnsi="Times New Roman" w:cs="Times New Roman"/>
+          <w:sz w:val="28"/>
+          <w:szCs w:val="28"/>
+        </w:rPr>
+      </w:pPr>
+      <w:r>
+        <w:rPr>
+          <w:rFonts w:ascii="Times New Roman" w:hAnsi="Times New Roman" w:cs="Times New Roman"/>
+          <w:sz w:val="28"/>
+          <w:szCs w:val="28"/>
+        </w:rPr>
+        <w:t>Внутренняя память не менее 128</w:t>
+      </w:r>
+      <w:r>
+        <w:rPr>
+          <w:rFonts w:ascii="Times New Roman" w:hAnsi="Times New Roman" w:cs="Times New Roman"/>
+          <w:sz w:val="28"/>
+          <w:szCs w:val="28"/>
+          <w:lang w:val="en-US"/>
+        </w:rPr>
+        <w:t>M</w:t>
+      </w:r>
+      <w:r>
+        <w:rPr>
+          <w:rFonts w:ascii="Times New Roman" w:hAnsi="Times New Roman" w:cs="Times New Roman"/>
+          <w:sz w:val="28"/>
+          <w:szCs w:val="28"/>
+          <w:lang w:val="en-US"/>
+        </w:rPr>
+        <w:t>b</w:t>
+      </w:r>
+      <w:r>
+        <w:rPr>
+          <w:rFonts w:ascii="Times New Roman" w:hAnsi="Times New Roman" w:cs="Times New Roman"/>
+          <w:sz w:val="28"/>
+          <w:szCs w:val="28"/>
+        </w:rPr>
+        <w:t>.</w:t>
+      </w:r>
+    </w:p>
+    <w:p>
+      <w:pPr>
+        <w:pStyle w:val="1"/>
+      </w:pPr>
+      <w:r>
+        <w:t>3</w:t>
+      </w:r>
+      <w:r>
+        <w:t xml:space="preserve">. </w:t>
+      </w:r>
+      <w:r>
+        <w:t>Описание программных средств</w:t>
+      </w:r>
+    </w:p>
+    <w:p>
+      <w:pPr>
+        <w:rPr>
+          <w:lang w:val="ru-RU"/>
+        </w:rPr>
+      </w:pPr>
+      <w:r>
+        <w:rPr>
+          <w:lang w:val="ru-RU"/>
+        </w:rPr>
+        <w:t xml:space="preserve">Для создания схем используется </w:t>
+      </w:r>
+      <w:r>
+        <w:t>Microsoft</w:t>
+      </w:r>
+      <w:r>
+        <w:rPr>
+          <w:lang w:val="ru-RU"/>
+        </w:rPr>
+        <w:t xml:space="preserve"> </w:t>
+      </w:r>
+      <w:r>
+        <w:t>Visio</w:t>
+      </w:r>
+      <w:r>
+        <w:rPr>
+          <w:lang w:val="ru-RU"/>
+        </w:rPr>
+        <w:t xml:space="preserve"> – программа, с помощью которой появляется возможность для составления графиков, чертежей, диаграмм, блок-схем. Приложение помогает представить графическую информацию в простом и доступном виде.</w:t>
+      </w:r>
+    </w:p>
+    <w:p>
+      <w:pPr>
+        <w:rPr>
+          <w:lang w:val="ru-RU"/>
+        </w:rPr>
+      </w:pPr>
+      <w:r>
+        <w:rPr>
+          <w:lang w:val="ru-RU"/>
+        </w:rPr>
+        <w:t xml:space="preserve">Это отличный графический редактор, позволяющий работать с диаграммами и схемами. Программа содержит мощный набор инструментов, который будет полезен для работы. Приложение может применяться в разных сферах. Его используют </w:t>
+      </w:r>
+      <w:r>
+        <w:t>it</w:t>
+      </w:r>
+      <w:r>
+        <w:rPr>
+          <w:lang w:val="ru-RU"/>
+        </w:rPr>
+        <w:t xml:space="preserve">-специалисты, менеджеры, аналитики. Программа входит в пакет </w:t>
+      </w:r>
+      <w:r>
+        <w:t>Office</w:t>
+      </w:r>
+      <w:r>
+        <w:rPr>
+          <w:lang w:val="ru-RU"/>
+        </w:rPr>
+        <w:t>, а также может использоваться в виде отдельного компонента.</w:t>
+      </w:r>
+    </w:p>
+    <w:p>
+      <w:pPr>
+        <w:rPr>
+          <w:lang w:val="ru-RU"/>
+        </w:rPr>
+      </w:pPr>
+      <w:r>
+        <w:rPr>
+          <w:lang w:val="ru-RU"/>
+        </w:rPr>
+        <w:lastRenderedPageBreak/>
+        <w:t>Программа</w:t>
+      </w:r>
+      <w:r>
+        <w:rPr>
+          <w:lang w:val="ru-RU"/>
+        </w:rPr>
+        <w:t>, имеющая множество полезных инструментов, которые отлично подходят для управления каким-либо проектом. Приложение располагает мощным арсеналом средств. Причем от пользователя не требуются какие-либо профессиональные знания в технической или изобразительной области, а также связанные с этим навыки. Вы можете использовать готовые шаблоны, фигуры и элементы, с помощью которых добьетесь нужного результата.</w:t>
+      </w:r>
+    </w:p>
+    <w:p>
+      <w:pPr>
+        <w:rPr>
+          <w:lang w:val="ru-RU"/>
+        </w:rPr>
+      </w:pPr>
+      <w:r>
+        <w:rPr>
+          <w:lang w:val="ru-RU"/>
+        </w:rPr>
+        <w:t>Какие-либо навыки работы в Microsoft Visio для этого не нужны. Разобраться в программе сможет даже неопытный и начинающий пользователь. Приложение имеет удобный и понятный интерфейс. Вы сможете легко создавать нужные диаграммы и схемы, необходимые для решения конкретных задач.</w:t>
+      </w:r>
+    </w:p>
+    <w:p>
+      <w:pPr>
+        <w:rPr>
+          <w:lang w:val="ru-RU"/>
+        </w:rPr>
+      </w:pPr>
+      <w:r>
+        <w:rPr>
+          <w:lang w:val="ru-RU"/>
+        </w:rPr>
+        <w:t>Возможности приложения зависят от версии. Она может быть обычной или полнофункциональной. В первом случае вы можете просматривать диаграммы и выполнять их печать. Во втором – появляется возможность для создания и редактирования диаграмм. Версия с полным функционалом является более привлекательной.</w:t>
+      </w:r>
+    </w:p>
+    <w:p>
+      <w:pPr>
+        <w:rPr>
+          <w:lang w:val="ru-RU"/>
+        </w:rPr>
+      </w:pPr>
+      <w:r>
+        <w:rPr>
+          <w:lang w:val="ru-RU"/>
+        </w:rPr>
+        <w:t xml:space="preserve">Для создания блок схем по стандарту </w:t>
+      </w:r>
       <w:r>
         <w:t>IDEF</w:t>
       </w:r>
@@ -856,64 +3332,16 @@
         <w:rPr>
           <w:lang w:val="ru-RU"/>
         </w:rPr>
-        <w:t xml:space="preserve"> (</w:t>
-      </w:r>
-      <w:r>
-        <w:rPr>
-          <w:lang w:val="ru-RU"/>
-        </w:rPr>
-        <w:t>I</w:t>
-      </w:r>
-      <w:r>
-        <w:rPr>
-          <w:lang w:val="ru-RU"/>
-        </w:rPr>
-        <w:t xml:space="preserve">CAM </w:t>
-      </w:r>
-      <w:proofErr w:type="spellStart"/>
-      <w:r>
-        <w:rPr>
-          <w:lang w:val="ru-RU"/>
-        </w:rPr>
-        <w:t>DEFinition</w:t>
-      </w:r>
-      <w:proofErr w:type="spellEnd"/>
-      <w:r>
-        <w:rPr>
-          <w:lang w:val="ru-RU"/>
-        </w:rPr>
-        <w:t>)</w:t>
-      </w:r>
-      <w:r>
-        <w:rPr>
-          <w:lang w:val="ru-RU"/>
-        </w:rPr>
-        <w:t xml:space="preserve"> – </w:t>
-      </w:r>
-      <w:r>
-        <w:rPr>
-          <w:lang w:val="ru-RU"/>
-        </w:rPr>
-        <w:t>методология функционального моделирования и графическая нотация, предназначенная для формализации и описания бизнес-процессов.</w:t>
-      </w:r>
-    </w:p>
-    <w:p>
-      <w:pPr>
-        <w:rPr>
-          <w:lang w:val="ru-RU"/>
-        </w:rPr>
-      </w:pPr>
-      <w:r>
-        <w:t>SADT</w:t>
-      </w:r>
-      <w:r>
-        <w:rPr>
-          <w:lang w:val="ru-RU"/>
-        </w:rPr>
-        <w:t xml:space="preserve"> (</w:t>
-      </w:r>
-      <w:r>
-        <w:t>Structured</w:t>
+        <w:t xml:space="preserve">0 </w:t>
+      </w:r>
+      <w:r>
+        <w:rPr>
+          <w:lang w:val="ru-RU"/>
+        </w:rPr>
+        <w:t xml:space="preserve">использовалось приложение </w:t>
+      </w:r>
+      <w:r>
+        <w:t>Microsoft</w:t>
       </w:r>
       <w:r>
         <w:rPr>
@@ -922,7 +3350,7 @@
         <w:t xml:space="preserve"> </w:t>
       </w:r>
       <w:r>
-        <w:t>Analysis</w:t>
+        <w:t>Visio</w:t>
       </w:r>
       <w:r>
         <w:rPr>
@@ -931,125 +3359,13 @@
         <w:t xml:space="preserve"> </w:t>
       </w:r>
       <w:r>
-        <w:t>and</w:t>
-      </w:r>
-      <w:r>
-        <w:rPr>
-          <w:lang w:val="ru-RU"/>
-        </w:rPr>
-        <w:t xml:space="preserve"> </w:t>
-      </w:r>
-      <w:r>
-        <w:t>Design</w:t>
-      </w:r>
-      <w:r>
-        <w:rPr>
-          <w:lang w:val="ru-RU"/>
-        </w:rPr>
-        <w:t xml:space="preserve"> </w:t>
-      </w:r>
-      <w:r>
-        <w:t>Technique</w:t>
-      </w:r>
-      <w:r>
-        <w:rPr>
-          <w:lang w:val="ru-RU"/>
-        </w:rPr>
-        <w:t>)</w:t>
-      </w:r>
-      <w:r>
-        <w:rPr>
-          <w:lang w:val="ru-RU"/>
-        </w:rPr>
-        <w:t xml:space="preserve"> – </w:t>
-      </w:r>
-      <w:r>
-        <w:rPr>
-          <w:lang w:val="ru-RU"/>
-        </w:rPr>
-        <w:t xml:space="preserve"> </w:t>
-      </w:r>
-      <w:r>
-        <w:rPr>
-          <w:lang w:val="ru-RU"/>
-        </w:rPr>
-        <w:t>методология структурного анализа и проектирования, интегрирующая процесс моделирования, управление конфигурацией проекта, использование дополнительных языковых средств и руководство проектом со своим графическим языком (</w:t>
-      </w:r>
-      <w:r>
-        <w:rPr>
-          <w:lang w:val="ru-RU"/>
-        </w:rPr>
-        <w:t>диаграммы</w:t>
-      </w:r>
-      <w:r>
-        <w:rPr>
-          <w:lang w:val="ru-RU"/>
-        </w:rPr>
-        <w:t>).</w:t>
-      </w:r>
-    </w:p>
-    <w:p>
-      <w:pPr>
-        <w:rPr>
-          <w:lang w:val="ru-RU"/>
-        </w:rPr>
-      </w:pPr>
-    </w:p>
-    <w:p>
-      <w:pPr>
-        <w:pStyle w:val="2"/>
-      </w:pPr>
-      <w:r>
-        <w:t>1.</w:t>
-      </w:r>
-      <w:r>
-        <w:t>3</w:t>
-      </w:r>
-      <w:r>
-        <w:t xml:space="preserve"> Какие модели строятся с помощью IDEF методологий?</w:t>
-      </w:r>
-    </w:p>
-    <w:p>
-      <w:pPr>
-        <w:rPr>
-          <w:lang w:val="ru-RU"/>
-        </w:rPr>
-      </w:pPr>
-      <w:r>
-        <w:rPr>
-          <w:lang w:val="ru-RU"/>
-        </w:rPr>
-        <w:t xml:space="preserve">С помощью </w:t>
-      </w:r>
-      <w:r>
-        <w:t>IDEF</w:t>
-      </w:r>
-      <w:r>
-        <w:rPr>
-          <w:lang w:val="ru-RU"/>
-        </w:rPr>
-        <w:t xml:space="preserve"> </w:t>
-      </w:r>
-      <w:r>
-        <w:rPr>
-          <w:lang w:val="ru-RU"/>
-        </w:rPr>
-        <w:t>методологий строятся функциональные (</w:t>
-      </w:r>
-      <w:r>
-        <w:t>IDEF</w:t>
-      </w:r>
-      <w:r>
-        <w:rPr>
-          <w:lang w:val="ru-RU"/>
-        </w:rPr>
-        <w:t>0</w:t>
-      </w:r>
-      <w:r>
-        <w:rPr>
-          <w:lang w:val="ru-RU"/>
-        </w:rPr>
-        <w:t xml:space="preserve">), информационные </w:t>
+        <w:t>Pro</w:t>
+      </w:r>
+      <w:r>
+        <w:rPr>
+          <w:lang w:val="ru-RU"/>
+        </w:rPr>
+        <w:t xml:space="preserve"> 2016 </w:t>
       </w:r>
       <w:r>
         <w:rPr>
@@ -1058,626 +3374,121 @@
         <w:t>(</w:t>
       </w:r>
       <w:r>
-        <w:t>IDEF</w:t>
-      </w:r>
-      <w:r>
-        <w:rPr>
-          <w:lang w:val="ru-RU"/>
-        </w:rPr>
-        <w:t>1)</w:t>
-      </w:r>
-      <w:r>
-        <w:rPr>
-          <w:lang w:val="ru-RU"/>
-        </w:rPr>
-        <w:t xml:space="preserve"> и динамические</w:t>
-      </w:r>
-      <w:r>
-        <w:rPr>
-          <w:lang w:val="ru-RU"/>
-        </w:rPr>
-        <w:t xml:space="preserve"> (</w:t>
-      </w:r>
-      <w:r>
-        <w:t>IDEF</w:t>
-      </w:r>
-      <w:r>
-        <w:rPr>
-          <w:lang w:val="ru-RU"/>
-        </w:rPr>
-        <w:t>2)</w:t>
-      </w:r>
-      <w:r>
-        <w:rPr>
-          <w:lang w:val="ru-RU"/>
-        </w:rPr>
-        <w:t xml:space="preserve"> модели.</w:t>
-      </w:r>
-    </w:p>
-    <w:p>
-      <w:pPr>
-        <w:rPr>
-          <w:lang w:val="ru-RU"/>
-        </w:rPr>
-      </w:pPr>
-      <w:r>
-        <w:rPr>
-          <w:lang w:val="ru-RU"/>
-        </w:rPr>
-        <w:t xml:space="preserve">Функциональная модель - </w:t>
-      </w:r>
-      <w:r>
-        <w:rPr>
-          <w:lang w:val="ru-RU"/>
-        </w:rPr>
-        <w:t>это структурированное представление функций, действий или процессов в моделируемой системе или объекте.</w:t>
-      </w:r>
-    </w:p>
-    <w:p>
-      <w:pPr>
-        <w:rPr>
-          <w:lang w:val="ru-RU"/>
-        </w:rPr>
-      </w:pPr>
-      <w:r>
-        <w:rPr>
-          <w:lang w:val="ru-RU"/>
-        </w:rPr>
-        <w:t>Информационная модель представляет собой структуру и семантику информации внутри моделируемой системы или объекта.</w:t>
-      </w:r>
-    </w:p>
-    <w:p>
-      <w:pPr>
-        <w:rPr>
-          <w:lang w:val="ru-RU"/>
-        </w:rPr>
-      </w:pPr>
-      <w:r>
-        <w:rPr>
-          <w:lang w:val="ru-RU"/>
-        </w:rPr>
-        <w:t>Динамическая модель представляет собой изменяющиеся во времени поведенческие характеристики моделируемой системы или объекта.</w:t>
-      </w:r>
-    </w:p>
-    <w:p>
-      <w:pPr>
-        <w:pStyle w:val="2"/>
-      </w:pPr>
-      <w:r>
-        <w:t>1.</w:t>
-      </w:r>
+        <w:t>https</w:t>
+      </w:r>
+      <w:r>
+        <w:rPr>
+          <w:lang w:val="ru-RU"/>
+        </w:rPr>
+        <w:t>://</w:t>
+      </w:r>
+      <w:r>
+        <w:t>www</w:t>
+      </w:r>
+      <w:r>
+        <w:rPr>
+          <w:lang w:val="ru-RU"/>
+        </w:rPr>
+        <w:t>.</w:t>
+      </w:r>
+      <w:r>
+        <w:t>microsoft</w:t>
+      </w:r>
+      <w:r>
+        <w:rPr>
+          <w:lang w:val="ru-RU"/>
+        </w:rPr>
+        <w:t>.</w:t>
+      </w:r>
+      <w:r>
+        <w:t>com</w:t>
+      </w:r>
+      <w:r>
+        <w:rPr>
+          <w:lang w:val="ru-RU"/>
+        </w:rPr>
+        <w:t>/</w:t>
+      </w:r>
+      <w:r>
+        <w:t>ru</w:t>
+      </w:r>
+      <w:r>
+        <w:rPr>
+          <w:lang w:val="ru-RU"/>
+        </w:rPr>
+        <w:t>-</w:t>
+      </w:r>
+      <w:r>
+        <w:t>RU</w:t>
+      </w:r>
+      <w:r>
+        <w:rPr>
+          <w:lang w:val="ru-RU"/>
+        </w:rPr>
+        <w:t>/</w:t>
+      </w:r>
+      <w:r>
+        <w:t>download</w:t>
+      </w:r>
+      <w:r>
+        <w:rPr>
+          <w:lang w:val="ru-RU"/>
+        </w:rPr>
+        <w:t>/</w:t>
+      </w:r>
+      <w:r>
+        <w:t>details</w:t>
+      </w:r>
+      <w:r>
+        <w:rPr>
+          <w:lang w:val="ru-RU"/>
+        </w:rPr>
+        <w:t>.</w:t>
+      </w:r>
+      <w:r>
+        <w:t>aspx</w:t>
+      </w:r>
+      <w:r>
+        <w:rPr>
+          <w:lang w:val="ru-RU"/>
+        </w:rPr>
+        <w:t>?</w:t>
+      </w:r>
+      <w:r>
+        <w:t>id</w:t>
+      </w:r>
+      <w:r>
+        <w:rPr>
+          <w:lang w:val="ru-RU"/>
+        </w:rPr>
+        <w:t>=51188).</w:t>
+      </w:r>
+    </w:p>
+    <w:p>
+      <w:pPr>
+        <w:pStyle w:val="1"/>
+      </w:pPr>
       <w:r>
         <w:t>4</w:t>
       </w:r>
       <w:r>
-        <w:t xml:space="preserve"> Укажите базовые принципы моделирования в IDEF0.</w:t>
-      </w:r>
-    </w:p>
-    <w:p>
-      <w:pPr>
-        <w:rPr>
-          <w:lang w:val="ru-RU"/>
-        </w:rPr>
-      </w:pPr>
-      <w:r>
-        <w:rPr>
-          <w:lang w:val="ru-RU"/>
-        </w:rPr>
-        <w:t>В IDEF0 реализованы три базовых принципа моделирования процессов:</w:t>
-      </w:r>
-    </w:p>
-    <w:p>
-      <w:pPr>
-        <w:rPr>
-          <w:lang w:val="ru-RU"/>
-        </w:rPr>
-      </w:pPr>
-      <w:r>
-        <w:rPr>
-          <w:lang w:val="ru-RU"/>
-        </w:rPr>
-        <w:t>1) Принцип функциональной декомпозиции</w:t>
-      </w:r>
-      <w:r>
-        <w:rPr>
-          <w:lang w:val="ru-RU"/>
-        </w:rPr>
-        <w:t>.</w:t>
-      </w:r>
-    </w:p>
-    <w:p>
-      <w:pPr>
-        <w:rPr>
-          <w:lang w:val="ru-RU"/>
-        </w:rPr>
-      </w:pPr>
-      <w:r>
-        <w:rPr>
-          <w:lang w:val="ru-RU"/>
-        </w:rPr>
-        <w:t>Данный принцип</w:t>
-      </w:r>
-      <w:r>
-        <w:rPr>
-          <w:lang w:val="ru-RU"/>
-        </w:rPr>
-        <w:t xml:space="preserve"> представ</w:t>
-      </w:r>
-      <w:r>
-        <w:rPr>
-          <w:lang w:val="ru-RU"/>
-        </w:rPr>
-        <w:t>ляет собой способ моделирования</w:t>
-      </w:r>
-      <w:r>
-        <w:rPr>
-          <w:lang w:val="ru-RU"/>
-        </w:rPr>
-        <w:t xml:space="preserve"> типовой ситуации, когда любое действие, операция, функция могут быть разбиты (декомпозированы) на более простые действия, операции, функции. Т.е., </w:t>
-      </w:r>
-      <w:r>
-        <w:rPr>
-          <w:lang w:val="ru-RU"/>
-        </w:rPr>
-        <w:lastRenderedPageBreak/>
-        <w:t xml:space="preserve">сложная </w:t>
-      </w:r>
-      <w:proofErr w:type="spellStart"/>
-      <w:r>
-        <w:rPr>
-          <w:lang w:val="ru-RU"/>
-        </w:rPr>
-        <w:t>бизнесфункция</w:t>
-      </w:r>
-      <w:proofErr w:type="spellEnd"/>
-      <w:r>
-        <w:rPr>
-          <w:lang w:val="ru-RU"/>
-        </w:rPr>
-        <w:t xml:space="preserve"> может быть представлена в виде совокупности элементарных функций. Представляя функции графически, в виде блоков, можно «заглянуть внутрь» блока и детально рассмотреть ее структуру и состав.</w:t>
-      </w:r>
-    </w:p>
-    <w:p>
-      <w:pPr>
-        <w:rPr>
-          <w:lang w:val="ru-RU"/>
-        </w:rPr>
-      </w:pPr>
-      <w:r>
-        <w:rPr>
-          <w:lang w:val="ru-RU"/>
-        </w:rPr>
-        <w:t xml:space="preserve">2) Принцип ограничения сложности. </w:t>
-      </w:r>
-    </w:p>
-    <w:p>
-      <w:pPr>
-        <w:rPr>
-          <w:lang w:val="ru-RU"/>
-        </w:rPr>
-      </w:pPr>
-      <w:r>
-        <w:rPr>
-          <w:lang w:val="ru-RU"/>
-        </w:rPr>
-        <w:t>При работе с</w:t>
-      </w:r>
-      <w:r>
-        <w:rPr>
-          <w:lang w:val="ru-RU"/>
-        </w:rPr>
-        <w:t xml:space="preserve"> IDEF0 диаграммами существенным</w:t>
-      </w:r>
-      <w:r>
-        <w:rPr>
-          <w:lang w:val="ru-RU"/>
-        </w:rPr>
-        <w:t xml:space="preserve"> является условие их разборчивости и удобочитаемости. Суть принципа ограничения сложности состоит в том, что количество блоков на диаграмме должно быть не менее двух и не более шести. Практика показывает, что соблюдение этого принципа приводит к тому, что функциональные процессы, представленные в виде IDEF0 модели, хорошо структурированы, понятны и легко поддаются анализу.</w:t>
-      </w:r>
-    </w:p>
-    <w:p>
-      <w:pPr>
-        <w:rPr>
-          <w:lang w:val="ru-RU"/>
-        </w:rPr>
-      </w:pPr>
-      <w:r>
-        <w:rPr>
-          <w:lang w:val="ru-RU"/>
-        </w:rPr>
-        <w:t xml:space="preserve">3) Принцип контекстной диаграммы. </w:t>
-      </w:r>
-    </w:p>
-    <w:p>
-      <w:pPr>
-        <w:rPr>
-          <w:lang w:val="ru-RU"/>
-        </w:rPr>
-      </w:pPr>
-      <w:r>
-        <w:rPr>
-          <w:lang w:val="ru-RU"/>
-        </w:rPr>
-        <w:t>Моделирование делового процес</w:t>
-      </w:r>
-      <w:r>
-        <w:rPr>
-          <w:lang w:val="ru-RU"/>
-        </w:rPr>
-        <w:t>са начинается с</w:t>
-      </w:r>
-      <w:r>
-        <w:rPr>
-          <w:lang w:val="ru-RU"/>
-        </w:rPr>
-        <w:t xml:space="preserve"> построения контекстной диаграммы. На этой диаграмме отображается только один блок – главная бизнес-функция моделируемой системы. Если речь идет о моделировании целого предприятия, то главная бизнес-функция не может быть сформулирована как, например, "продавать продукцию". Главная бизнес-функция системы – это "миссия" системы, ее значение в окружающем мире. Нельзя правильно сформулировать главную функцию предприятия, не имея представления о его стратегии. При определении главной бизнес-функции необходимо всегда иметь ввиду цель моделирования и точку зрения на модель.</w:t>
-      </w:r>
-    </w:p>
-    <w:p>
-      <w:pPr>
-        <w:pStyle w:val="2"/>
-      </w:pPr>
-      <w:r>
-        <w:t>1.</w:t>
-      </w:r>
-      <w:r>
-        <w:t>5</w:t>
-      </w:r>
-      <w:r>
-        <w:t xml:space="preserve"> </w:t>
-      </w:r>
-      <w:proofErr w:type="gramStart"/>
-      <w:r>
-        <w:t>В</w:t>
-      </w:r>
-      <w:proofErr w:type="gramEnd"/>
-      <w:r>
-        <w:t xml:space="preserve"> каких случаях целесообразно применять построен</w:t>
-      </w:r>
-      <w:r>
-        <w:t>ие модели «как есть», а в каких «как будет»</w:t>
-      </w:r>
-      <w:r>
-        <w:t>?</w:t>
-      </w:r>
-    </w:p>
-    <w:p>
-      <w:pPr>
-        <w:rPr>
-          <w:lang w:val="ru-RU"/>
-        </w:rPr>
-      </w:pPr>
-      <w:r>
-        <w:rPr>
-          <w:lang w:val="ru-RU"/>
-        </w:rPr>
-        <w:t xml:space="preserve">Модель «как есть» целесообразно применять в том случае, когда нужно проанализировать конкретные потребности предприятия, какие процессы и операции будут на нём проводиться. Модель «как будет» </w:t>
-      </w:r>
-      <w:r>
-        <w:rPr>
-          <w:lang w:val="ru-RU"/>
-        </w:rPr>
-        <w:t>позволяет уже на стадии проектирования</w:t>
-      </w:r>
-      <w:r>
-        <w:rPr>
-          <w:lang w:val="ru-RU"/>
-        </w:rPr>
-        <w:t xml:space="preserve"> </w:t>
-      </w:r>
-      <w:r>
-        <w:rPr>
-          <w:lang w:val="ru-RU"/>
-        </w:rPr>
-        <w:t>будущей информационной системы определить</w:t>
-      </w:r>
-      <w:r>
-        <w:rPr>
-          <w:lang w:val="ru-RU"/>
-        </w:rPr>
-        <w:t xml:space="preserve"> изменения</w:t>
-      </w:r>
-      <w:r>
-        <w:rPr>
-          <w:lang w:val="ru-RU"/>
-        </w:rPr>
-        <w:t xml:space="preserve"> условий выполнения отдельных операций, структуры</w:t>
-      </w:r>
-      <w:r>
-        <w:rPr>
-          <w:lang w:val="ru-RU"/>
-        </w:rPr>
-        <w:t xml:space="preserve"> </w:t>
-      </w:r>
-      <w:r>
-        <w:rPr>
-          <w:lang w:val="ru-RU"/>
-        </w:rPr>
-        <w:t>деловых процессов и предприятия в целом</w:t>
-      </w:r>
-      <w:r>
-        <w:rPr>
-          <w:lang w:val="ru-RU"/>
-        </w:rPr>
-        <w:t xml:space="preserve">, как следствие может привести к изменению системы бизнес-правил, </w:t>
-      </w:r>
-      <w:r>
-        <w:rPr>
-          <w:lang w:val="ru-RU"/>
-        </w:rPr>
-        <w:t>используемых на предприятии, модификации должностных</w:t>
-      </w:r>
-      <w:r>
-        <w:rPr>
-          <w:lang w:val="ru-RU"/>
-        </w:rPr>
-        <w:t xml:space="preserve"> </w:t>
-      </w:r>
-      <w:r>
-        <w:rPr>
-          <w:lang w:val="ru-RU"/>
-        </w:rPr>
-        <w:t>инструкций сотрудников</w:t>
-      </w:r>
-      <w:r>
-        <w:rPr>
-          <w:lang w:val="ru-RU"/>
-        </w:rPr>
-        <w:t>.</w:t>
-      </w:r>
-      <w:r>
-        <w:rPr>
-          <w:lang w:val="ru-RU"/>
-        </w:rPr>
-        <w:t xml:space="preserve"> Обычно модель «как будет» создаётся на основе найденных недостатков в модели «как есть»</w:t>
-      </w:r>
-      <w:r>
-        <w:rPr>
-          <w:lang w:val="ru-RU"/>
-        </w:rPr>
-        <w:t>.</w:t>
-      </w:r>
-    </w:p>
-    <w:p>
-      <w:pPr>
-        <w:pStyle w:val="1"/>
-      </w:pPr>
-      <w:r>
-        <w:t>2. Описываемые функциональные требования</w:t>
-      </w:r>
-    </w:p>
-    <w:p>
-      <w:pPr>
-        <w:rPr>
-          <w:rFonts w:cs="Times New Roman"/>
-          <w:szCs w:val="28"/>
-          <w:lang w:val="ru-RU"/>
-        </w:rPr>
-      </w:pPr>
-      <w:r>
-        <w:rPr>
-          <w:lang w:val="ru-RU"/>
-        </w:rPr>
-        <w:t xml:space="preserve">По стандарту </w:t>
-      </w:r>
-      <w:r>
-        <w:t>IDEF</w:t>
-      </w:r>
-      <w:r>
-        <w:rPr>
-          <w:lang w:val="ru-RU"/>
-        </w:rPr>
-        <w:t xml:space="preserve">0 </w:t>
-      </w:r>
-      <w:r>
-        <w:rPr>
-          <w:lang w:val="ru-RU"/>
-        </w:rPr>
-        <w:t>был рассмотрен бизнес процесс</w:t>
-      </w:r>
-      <w:r>
-        <w:rPr>
-          <w:lang w:val="ru-RU"/>
-        </w:rPr>
-        <w:t xml:space="preserve"> входа в аккаунт</w:t>
-      </w:r>
-      <w:r>
-        <w:rPr>
-          <w:lang w:val="ru-RU"/>
-        </w:rPr>
-        <w:t xml:space="preserve"> веб-приложения</w:t>
-      </w:r>
-      <w:r>
-        <w:rPr>
-          <w:lang w:val="ru-RU"/>
-        </w:rPr>
-        <w:t xml:space="preserve"> от имени администратора.</w:t>
-      </w:r>
-    </w:p>
-    <w:p>
-      <w:pPr>
-        <w:pStyle w:val="1"/>
-      </w:pPr>
-      <w:r>
-        <w:t>3</w:t>
-      </w:r>
-      <w:r>
         <w:t xml:space="preserve">. </w:t>
       </w:r>
       <w:r>
-        <w:t>Описание программных средств</w:t>
-      </w:r>
-    </w:p>
-    <w:p>
-      <w:pPr>
-        <w:rPr>
-          <w:lang w:val="ru-RU"/>
-        </w:rPr>
-      </w:pPr>
-      <w:r>
-        <w:rPr>
-          <w:lang w:val="ru-RU"/>
-        </w:rPr>
-        <w:t xml:space="preserve">Для создания блок схем по стандарту </w:t>
-      </w:r>
-      <w:r>
-        <w:t>IDEF</w:t>
-      </w:r>
-      <w:r>
-        <w:rPr>
-          <w:lang w:val="ru-RU"/>
-        </w:rPr>
-        <w:t xml:space="preserve">0 </w:t>
-      </w:r>
-      <w:r>
-        <w:rPr>
-          <w:lang w:val="ru-RU"/>
-        </w:rPr>
-        <w:t xml:space="preserve">использовалось приложение </w:t>
-      </w:r>
-      <w:r>
-        <w:t>Microsoft</w:t>
-      </w:r>
-      <w:r>
-        <w:rPr>
-          <w:lang w:val="ru-RU"/>
-        </w:rPr>
-        <w:t xml:space="preserve"> </w:t>
-      </w:r>
-      <w:r>
-        <w:t>Visio</w:t>
-      </w:r>
-      <w:r>
-        <w:rPr>
-          <w:lang w:val="ru-RU"/>
-        </w:rPr>
-        <w:t xml:space="preserve"> </w:t>
-      </w:r>
-      <w:r>
-        <w:t>Pro</w:t>
-      </w:r>
-      <w:r>
-        <w:rPr>
-          <w:lang w:val="ru-RU"/>
-        </w:rPr>
-        <w:t xml:space="preserve"> 2016 </w:t>
-      </w:r>
-      <w:r>
-        <w:rPr>
-          <w:lang w:val="ru-RU"/>
-        </w:rPr>
-        <w:t>(</w:t>
-      </w:r>
-      <w:r>
-        <w:t>https</w:t>
-      </w:r>
-      <w:r>
-        <w:rPr>
-          <w:lang w:val="ru-RU"/>
-        </w:rPr>
-        <w:t>://</w:t>
-      </w:r>
-      <w:r>
-        <w:t>www</w:t>
-      </w:r>
-      <w:r>
-        <w:rPr>
-          <w:lang w:val="ru-RU"/>
-        </w:rPr>
-        <w:t>.</w:t>
-      </w:r>
-      <w:proofErr w:type="spellStart"/>
-      <w:r>
-        <w:t>microsoft</w:t>
-      </w:r>
-      <w:proofErr w:type="spellEnd"/>
-      <w:r>
-        <w:rPr>
-          <w:lang w:val="ru-RU"/>
-        </w:rPr>
-        <w:t>.</w:t>
-      </w:r>
-      <w:r>
-        <w:t>com</w:t>
-      </w:r>
-      <w:r>
-        <w:rPr>
-          <w:lang w:val="ru-RU"/>
-        </w:rPr>
-        <w:t>/</w:t>
-      </w:r>
-      <w:proofErr w:type="spellStart"/>
-      <w:r>
-        <w:t>ru</w:t>
-      </w:r>
-      <w:proofErr w:type="spellEnd"/>
-      <w:r>
-        <w:rPr>
-          <w:lang w:val="ru-RU"/>
-        </w:rPr>
-        <w:t>-</w:t>
-      </w:r>
-      <w:r>
-        <w:t>RU</w:t>
-      </w:r>
-      <w:r>
-        <w:rPr>
-          <w:lang w:val="ru-RU"/>
-        </w:rPr>
-        <w:t>/</w:t>
-      </w:r>
-      <w:r>
-        <w:t>download</w:t>
-      </w:r>
-      <w:r>
-        <w:rPr>
-          <w:lang w:val="ru-RU"/>
-        </w:rPr>
-        <w:t>/</w:t>
-      </w:r>
-      <w:r>
-        <w:t>details</w:t>
-      </w:r>
-      <w:r>
-        <w:rPr>
-          <w:lang w:val="ru-RU"/>
-        </w:rPr>
-        <w:t>.</w:t>
-      </w:r>
-      <w:proofErr w:type="spellStart"/>
-      <w:r>
-        <w:t>aspx</w:t>
-      </w:r>
-      <w:proofErr w:type="spellEnd"/>
-      <w:r>
-        <w:rPr>
-          <w:lang w:val="ru-RU"/>
-        </w:rPr>
-        <w:t>?</w:t>
-      </w:r>
-      <w:r>
-        <w:t>id</w:t>
-      </w:r>
-      <w:r>
-        <w:rPr>
-          <w:lang w:val="ru-RU"/>
-        </w:rPr>
-        <w:t>=51188).</w:t>
-      </w:r>
-    </w:p>
-    <w:p>
-      <w:pPr>
-        <w:pStyle w:val="1"/>
-      </w:pPr>
-      <w:r>
-        <w:lastRenderedPageBreak/>
-        <w:t>4</w:t>
-      </w:r>
-      <w:r>
-        <w:t xml:space="preserve">. </w:t>
-      </w:r>
-      <w:r>
         <w:t>Описание практического задания</w:t>
+      </w:r>
+    </w:p>
+    <w:p>
+      <w:pPr>
+        <w:rPr>
+          <w:lang w:val="ru-RU"/>
+        </w:rPr>
+      </w:pPr>
+      <w:r>
+        <w:rPr>
+          <w:lang w:val="ru-RU"/>
+        </w:rPr>
+        <w:t>Под рассмотрение в данной лабораторной работе попала функция входа в аккаунт. На рисунке 1.1 представлена контекстная диаграмма.</w:t>
       </w:r>
     </w:p>
     <w:p>
@@ -1691,7 +3502,7 @@
         <w:keepNext/>
       </w:pPr>
       <w:r>
-        <w:object w:dxaOrig="6229" w:dyaOrig="4333">
+        <w:object w:dxaOrig="6229" w:dyaOrig="4333" w14:anchorId="58DF04F9">
           <v:shapetype id="_x0000_t75" coordsize="21600,21600" o:spt="75" o:preferrelative="t" path="m@4@5l@4@11@9@11@9@5xe" filled="f" stroked="f">
             <v:stroke joinstyle="miter"/>
             <v:formulas>
@@ -1711,10 +3522,10 @@
             <v:path o:extrusionok="f" gradientshapeok="t" o:connecttype="rect"/>
             <o:lock v:ext="edit" aspectratio="t"/>
           </v:shapetype>
-          <v:shape id="_x0000_i1025" type="#_x0000_t75" style="width:311.1pt;height:216.7pt" o:ole="">
+          <v:shape id="_x0000_i1025" type="#_x0000_t75" style="width:311.25pt;height:216.75pt" o:ole="">
             <v:imagedata r:id="rId5" o:title=""/>
           </v:shape>
-          <o:OLEObject Type="Embed" ProgID="Visio.Drawing.15" ShapeID="_x0000_i1025" DrawAspect="Content" ObjectID="_1696677878" r:id="rId6"/>
+          <o:OLEObject Type="Embed" ProgID="Visio.Drawing.15" ShapeID="_x0000_i1025" DrawAspect="Content" ObjectID="_1698341001" r:id="rId6"/>
         </w:object>
       </w:r>
     </w:p>
@@ -1726,25 +3537,16 @@
           <w:i w:val="0"/>
           <w:color w:val="auto"/>
           <w:sz w:val="24"/>
-        </w:rPr>
-      </w:pPr>
-      <w:proofErr w:type="spellStart"/>
+          <w:lang w:val="ru-RU"/>
+        </w:rPr>
+      </w:pPr>
       <w:r>
         <w:rPr>
           <w:i w:val="0"/>
           <w:color w:val="auto"/>
           <w:sz w:val="24"/>
         </w:rPr>
-        <w:t>Рисунок</w:t>
-      </w:r>
-      <w:proofErr w:type="spellEnd"/>
-      <w:r>
-        <w:rPr>
-          <w:i w:val="0"/>
-          <w:color w:val="auto"/>
-          <w:sz w:val="24"/>
-        </w:rPr>
-        <w:t xml:space="preserve"> </w:t>
+        <w:t xml:space="preserve">Рисунок </w:t>
       </w:r>
       <w:r>
         <w:rPr>
@@ -1799,15 +3601,28 @@
     </w:p>
     <w:p>
       <w:pPr>
+        <w:rPr>
+          <w:lang w:val="ru-RU"/>
+        </w:rPr>
+      </w:pPr>
+      <w:r>
+        <w:rPr>
+          <w:lang w:val="ru-RU"/>
+        </w:rPr>
+        <w:t>Дальше диаграмму необходимо декомпозировать, чтобы рассмотреть бизнес-функцию более подробно.</w:t>
+      </w:r>
+    </w:p>
+    <w:p>
+      <w:pPr>
         <w:pStyle w:val="a3"/>
         <w:keepNext/>
       </w:pPr>
       <w:r>
-        <w:object w:dxaOrig="14305" w:dyaOrig="9457">
-          <v:shape id="_x0000_i1026" type="#_x0000_t75" style="width:467.3pt;height:309.05pt" o:ole="">
+        <w:object w:dxaOrig="14305" w:dyaOrig="9457" w14:anchorId="7ECEAF4D">
+          <v:shape id="_x0000_i1026" type="#_x0000_t75" style="width:467.25pt;height:309pt" o:ole="">
             <v:imagedata r:id="rId7" o:title=""/>
           </v:shape>
-          <o:OLEObject Type="Embed" ProgID="Visio.Drawing.15" ShapeID="_x0000_i1026" DrawAspect="Content" ObjectID="_1696677879" r:id="rId8"/>
+          <o:OLEObject Type="Embed" ProgID="Visio.Drawing.15" ShapeID="_x0000_i1026" DrawAspect="Content" ObjectID="_1698341002" r:id="rId8"/>
         </w:object>
       </w:r>
     </w:p>
@@ -1819,25 +3634,16 @@
           <w:i w:val="0"/>
           <w:color w:val="auto"/>
           <w:sz w:val="24"/>
-        </w:rPr>
-      </w:pPr>
-      <w:proofErr w:type="spellStart"/>
+          <w:lang w:val="ru-RU"/>
+        </w:rPr>
+      </w:pPr>
       <w:r>
         <w:rPr>
           <w:i w:val="0"/>
           <w:color w:val="auto"/>
           <w:sz w:val="24"/>
         </w:rPr>
-        <w:t>Рисунок</w:t>
-      </w:r>
-      <w:proofErr w:type="spellEnd"/>
-      <w:r>
-        <w:rPr>
-          <w:i w:val="0"/>
-          <w:color w:val="auto"/>
-          <w:sz w:val="24"/>
-        </w:rPr>
-        <w:t xml:space="preserve"> </w:t>
+        <w:t xml:space="preserve">Рисунок </w:t>
       </w:r>
       <w:r>
         <w:rPr>
@@ -1897,6 +3703,19 @@
           <w:lang w:val="ru-RU"/>
         </w:rPr>
         <w:t xml:space="preserve"> - Диаграмма первого уровня декомпозиции</w:t>
+      </w:r>
+    </w:p>
+    <w:p>
+      <w:pPr>
+        <w:rPr>
+          <w:lang w:val="ru-RU"/>
+        </w:rPr>
+      </w:pPr>
+      <w:r>
+        <w:rPr>
+          <w:lang w:val="ru-RU"/>
+        </w:rPr>
+        <w:t>Как видно из рисунка 1.2, перед входом в веб-приложение, мы проверяем введённые данные на наличие в базе данных, после чего предоставляем доступ администратору, если таковой нашёлся в базе данных.</w:t>
       </w:r>
     </w:p>
     <w:sectPr>
@@ -1910,8 +3729,121 @@
 </file>
 
 <file path=word/numbering.xml><?xml version="1.0" encoding="utf-8"?>
-<w:numbering xmlns:wpc="http://schemas.microsoft.com/office/word/2010/wordprocessingCanvas" xmlns:cx="http://schemas.microsoft.com/office/drawing/2014/chartex" xmlns:mc="http://schemas.openxmlformats.org/markup-compatibility/2006" xmlns:o="urn:schemas-microsoft-com:office:office" xmlns:r="http://schemas.openxmlformats.org/officeDocument/2006/relationships" xmlns:m="http://schemas.openxmlformats.org/officeDocument/2006/math" xmlns:v="urn:schemas-microsoft-com:vml" xmlns:wp14="http://schemas.microsoft.com/office/word/2010/wordprocessingDrawing" xmlns:wp="http://schemas.openxmlformats.org/drawingml/2006/wordprocessingDrawing" xmlns:w10="urn:schemas-microsoft-com:office:word" xmlns:w="http://schemas.openxmlformats.org/wordprocessingml/2006/main" xmlns:w14="http://schemas.microsoft.com/office/word/2010/wordml" xmlns:w15="http://schemas.microsoft.com/office/word/2012/wordml" xmlns:w16se="http://schemas.microsoft.com/office/word/2015/wordml/symex" xmlns:wpg="http://schemas.microsoft.com/office/word/2010/wordprocessingGroup" xmlns:wpi="http://schemas.microsoft.com/office/word/2010/wordprocessingInk" xmlns:wne="http://schemas.microsoft.com/office/word/2006/wordml" xmlns:wps="http://schemas.microsoft.com/office/word/2010/wordprocessingShape" mc:Ignorable="w14 w15 w16se wp14">
+<w:numbering xmlns:wpc="http://schemas.microsoft.com/office/word/2010/wordprocessingCanvas" xmlns:cx="http://schemas.microsoft.com/office/drawing/2014/chartex" xmlns:cx1="http://schemas.microsoft.com/office/drawing/2015/9/8/chartex" xmlns:cx2="http://schemas.microsoft.com/office/drawing/2015/10/21/chartex" xmlns:cx3="http://schemas.microsoft.com/office/drawing/2016/5/9/chartex" xmlns:cx4="http://schemas.microsoft.com/office/drawing/2016/5/10/chartex" xmlns:cx5="http://schemas.microsoft.com/office/drawing/2016/5/11/chartex" xmlns:cx6="http://schemas.microsoft.com/office/drawing/2016/5/12/chartex" xmlns:cx7="http://schemas.microsoft.com/office/drawing/2016/5/13/chartex" xmlns:cx8="http://schemas.microsoft.com/office/drawing/2016/5/14/chartex" xmlns:mc="http://schemas.openxmlformats.org/markup-compatibility/2006" xmlns:aink="http://schemas.microsoft.com/office/drawing/2016/ink" xmlns:am3d="http://schemas.microsoft.com/office/drawing/2017/model3d" xmlns:o="urn:schemas-microsoft-com:office:office" xmlns:r="http://schemas.openxmlformats.org/officeDocument/2006/relationships" xmlns:m="http://schemas.openxmlformats.org/officeDocument/2006/math" xmlns:v="urn:schemas-microsoft-com:vml" xmlns:wp14="http://schemas.microsoft.com/office/word/2010/wordprocessingDrawing" xmlns:wp="http://schemas.openxmlformats.org/drawingml/2006/wordprocessingDrawing" xmlns:w10="urn:schemas-microsoft-com:office:word" xmlns:w="http://schemas.openxmlformats.org/wordprocessingml/2006/main" xmlns:w14="http://schemas.microsoft.com/office/word/2010/wordml" xmlns:w15="http://schemas.microsoft.com/office/word/2012/wordml" xmlns:w16cex="http://schemas.microsoft.com/office/word/2018/wordml/cex" xmlns:w16cid="http://schemas.microsoft.com/office/word/2016/wordml/cid" xmlns:w16="http://schemas.microsoft.com/office/word/2018/wordml" xmlns:w16sdtdh="http://schemas.microsoft.com/office/word/2020/wordml/sdtdatahash" xmlns:w16se="http://schemas.microsoft.com/office/word/2015/wordml/symex" xmlns:wpg="http://schemas.microsoft.com/office/word/2010/wordprocessingGroup" xmlns:wpi="http://schemas.microsoft.com/office/word/2010/wordprocessingInk" xmlns:wne="http://schemas.microsoft.com/office/word/2006/wordml" xmlns:wps="http://schemas.microsoft.com/office/word/2010/wordprocessingShape" mc:Ignorable="w14 w15 w16se w16cid w16 w16cex w16sdtdh wp14">
   <w:abstractNum w:abstractNumId="0" w15:restartNumberingAfterBreak="0">
+    <w:nsid w:val="02CD1F4F"/>
+    <w:multiLevelType w:val="hybridMultilevel"/>
+    <w:tmpl w:val="8DD0DB0C"/>
+    <w:lvl w:ilvl="0" w:tplc="04190001">
+      <w:start w:val="1"/>
+      <w:numFmt w:val="bullet"/>
+      <w:lvlText w:val=""/>
+      <w:lvlJc w:val="left"/>
+      <w:pPr>
+        <w:ind w:left="720" w:hanging="360"/>
+      </w:pPr>
+      <w:rPr>
+        <w:rFonts w:ascii="Symbol" w:hAnsi="Symbol" w:hint="default"/>
+      </w:rPr>
+    </w:lvl>
+    <w:lvl w:ilvl="1" w:tplc="04190003" w:tentative="1">
+      <w:start w:val="1"/>
+      <w:numFmt w:val="bullet"/>
+      <w:lvlText w:val="o"/>
+      <w:lvlJc w:val="left"/>
+      <w:pPr>
+        <w:ind w:left="1440" w:hanging="360"/>
+      </w:pPr>
+      <w:rPr>
+        <w:rFonts w:ascii="Courier New" w:hAnsi="Courier New" w:cs="Courier New" w:hint="default"/>
+      </w:rPr>
+    </w:lvl>
+    <w:lvl w:ilvl="2" w:tplc="04190005" w:tentative="1">
+      <w:start w:val="1"/>
+      <w:numFmt w:val="bullet"/>
+      <w:lvlText w:val=""/>
+      <w:lvlJc w:val="left"/>
+      <w:pPr>
+        <w:ind w:left="2160" w:hanging="360"/>
+      </w:pPr>
+      <w:rPr>
+        <w:rFonts w:ascii="Wingdings" w:hAnsi="Wingdings" w:hint="default"/>
+      </w:rPr>
+    </w:lvl>
+    <w:lvl w:ilvl="3" w:tplc="04190001" w:tentative="1">
+      <w:start w:val="1"/>
+      <w:numFmt w:val="bullet"/>
+      <w:lvlText w:val=""/>
+      <w:lvlJc w:val="left"/>
+      <w:pPr>
+        <w:ind w:left="2880" w:hanging="360"/>
+      </w:pPr>
+      <w:rPr>
+        <w:rFonts w:ascii="Symbol" w:hAnsi="Symbol" w:hint="default"/>
+      </w:rPr>
+    </w:lvl>
+    <w:lvl w:ilvl="4" w:tplc="04190003" w:tentative="1">
+      <w:start w:val="1"/>
+      <w:numFmt w:val="bullet"/>
+      <w:lvlText w:val="o"/>
+      <w:lvlJc w:val="left"/>
+      <w:pPr>
+        <w:ind w:left="3600" w:hanging="360"/>
+      </w:pPr>
+      <w:rPr>
+        <w:rFonts w:ascii="Courier New" w:hAnsi="Courier New" w:cs="Courier New" w:hint="default"/>
+      </w:rPr>
+    </w:lvl>
+    <w:lvl w:ilvl="5" w:tplc="04190005" w:tentative="1">
+      <w:start w:val="1"/>
+      <w:numFmt w:val="bullet"/>
+      <w:lvlText w:val=""/>
+      <w:lvlJc w:val="left"/>
+      <w:pPr>
+        <w:ind w:left="4320" w:hanging="360"/>
+      </w:pPr>
+      <w:rPr>
+        <w:rFonts w:ascii="Wingdings" w:hAnsi="Wingdings" w:hint="default"/>
+      </w:rPr>
+    </w:lvl>
+    <w:lvl w:ilvl="6" w:tplc="04190001" w:tentative="1">
+      <w:start w:val="1"/>
+      <w:numFmt w:val="bullet"/>
+      <w:lvlText w:val=""/>
+      <w:lvlJc w:val="left"/>
+      <w:pPr>
+        <w:ind w:left="5040" w:hanging="360"/>
+      </w:pPr>
+      <w:rPr>
+        <w:rFonts w:ascii="Symbol" w:hAnsi="Symbol" w:hint="default"/>
+      </w:rPr>
+    </w:lvl>
+    <w:lvl w:ilvl="7" w:tplc="04190003" w:tentative="1">
+      <w:start w:val="1"/>
+      <w:numFmt w:val="bullet"/>
+      <w:lvlText w:val="o"/>
+      <w:lvlJc w:val="left"/>
+      <w:pPr>
+        <w:ind w:left="5760" w:hanging="360"/>
+      </w:pPr>
+      <w:rPr>
+        <w:rFonts w:ascii="Courier New" w:hAnsi="Courier New" w:cs="Courier New" w:hint="default"/>
+      </w:rPr>
+    </w:lvl>
+    <w:lvl w:ilvl="8" w:tplc="04190005" w:tentative="1">
+      <w:start w:val="1"/>
+      <w:numFmt w:val="bullet"/>
+      <w:lvlText w:val=""/>
+      <w:lvlJc w:val="left"/>
+      <w:pPr>
+        <w:ind w:left="6480" w:hanging="360"/>
+      </w:pPr>
+      <w:rPr>
+        <w:rFonts w:ascii="Wingdings" w:hAnsi="Wingdings" w:hint="default"/>
+      </w:rPr>
+    </w:lvl>
+  </w:abstractNum>
+  <w:abstractNum w:abstractNumId="1" w15:restartNumberingAfterBreak="0">
     <w:nsid w:val="174B6032"/>
     <w:multiLevelType w:val="hybridMultilevel"/>
     <w:tmpl w:val="4ACCF000"/>
@@ -2024,7 +3956,7 @@
       </w:rPr>
     </w:lvl>
   </w:abstractNum>
-  <w:abstractNum w:abstractNumId="1" w15:restartNumberingAfterBreak="0">
+  <w:abstractNum w:abstractNumId="2" w15:restartNumberingAfterBreak="0">
     <w:nsid w:val="1B5721B1"/>
     <w:multiLevelType w:val="hybridMultilevel"/>
     <w:tmpl w:val="96E659FE"/>
@@ -2137,7 +4069,235 @@
       </w:rPr>
     </w:lvl>
   </w:abstractNum>
-  <w:abstractNum w:abstractNumId="2" w15:restartNumberingAfterBreak="0">
+  <w:abstractNum w:abstractNumId="3" w15:restartNumberingAfterBreak="0">
+    <w:nsid w:val="5B837E1B"/>
+    <w:multiLevelType w:val="hybridMultilevel"/>
+    <w:tmpl w:val="62E09C76"/>
+    <w:lvl w:ilvl="0" w:tplc="36968D46">
+      <w:start w:val="2"/>
+      <w:numFmt w:val="bullet"/>
+      <w:lvlText w:val="–"/>
+      <w:lvlJc w:val="left"/>
+      <w:pPr>
+        <w:ind w:left="1429" w:hanging="360"/>
+      </w:pPr>
+      <w:rPr>
+        <w:rFonts w:ascii="Times New Roman" w:eastAsiaTheme="minorHAnsi" w:hAnsi="Times New Roman" w:cs="Times New Roman" w:hint="default"/>
+        <w:color w:val="000000"/>
+        <w:sz w:val="28"/>
+      </w:rPr>
+    </w:lvl>
+    <w:lvl w:ilvl="1" w:tplc="04190003" w:tentative="1">
+      <w:start w:val="1"/>
+      <w:numFmt w:val="bullet"/>
+      <w:lvlText w:val="o"/>
+      <w:lvlJc w:val="left"/>
+      <w:pPr>
+        <w:ind w:left="2149" w:hanging="360"/>
+      </w:pPr>
+      <w:rPr>
+        <w:rFonts w:ascii="Courier New" w:hAnsi="Courier New" w:cs="Courier New" w:hint="default"/>
+      </w:rPr>
+    </w:lvl>
+    <w:lvl w:ilvl="2" w:tplc="04190005" w:tentative="1">
+      <w:start w:val="1"/>
+      <w:numFmt w:val="bullet"/>
+      <w:lvlText w:val=""/>
+      <w:lvlJc w:val="left"/>
+      <w:pPr>
+        <w:ind w:left="2869" w:hanging="360"/>
+      </w:pPr>
+      <w:rPr>
+        <w:rFonts w:ascii="Wingdings" w:hAnsi="Wingdings" w:hint="default"/>
+      </w:rPr>
+    </w:lvl>
+    <w:lvl w:ilvl="3" w:tplc="04190001" w:tentative="1">
+      <w:start w:val="1"/>
+      <w:numFmt w:val="bullet"/>
+      <w:lvlText w:val=""/>
+      <w:lvlJc w:val="left"/>
+      <w:pPr>
+        <w:ind w:left="3589" w:hanging="360"/>
+      </w:pPr>
+      <w:rPr>
+        <w:rFonts w:ascii="Symbol" w:hAnsi="Symbol" w:hint="default"/>
+      </w:rPr>
+    </w:lvl>
+    <w:lvl w:ilvl="4" w:tplc="04190003" w:tentative="1">
+      <w:start w:val="1"/>
+      <w:numFmt w:val="bullet"/>
+      <w:lvlText w:val="o"/>
+      <w:lvlJc w:val="left"/>
+      <w:pPr>
+        <w:ind w:left="4309" w:hanging="360"/>
+      </w:pPr>
+      <w:rPr>
+        <w:rFonts w:ascii="Courier New" w:hAnsi="Courier New" w:cs="Courier New" w:hint="default"/>
+      </w:rPr>
+    </w:lvl>
+    <w:lvl w:ilvl="5" w:tplc="04190005" w:tentative="1">
+      <w:start w:val="1"/>
+      <w:numFmt w:val="bullet"/>
+      <w:lvlText w:val=""/>
+      <w:lvlJc w:val="left"/>
+      <w:pPr>
+        <w:ind w:left="5029" w:hanging="360"/>
+      </w:pPr>
+      <w:rPr>
+        <w:rFonts w:ascii="Wingdings" w:hAnsi="Wingdings" w:hint="default"/>
+      </w:rPr>
+    </w:lvl>
+    <w:lvl w:ilvl="6" w:tplc="04190001" w:tentative="1">
+      <w:start w:val="1"/>
+      <w:numFmt w:val="bullet"/>
+      <w:lvlText w:val=""/>
+      <w:lvlJc w:val="left"/>
+      <w:pPr>
+        <w:ind w:left="5749" w:hanging="360"/>
+      </w:pPr>
+      <w:rPr>
+        <w:rFonts w:ascii="Symbol" w:hAnsi="Symbol" w:hint="default"/>
+      </w:rPr>
+    </w:lvl>
+    <w:lvl w:ilvl="7" w:tplc="04190003" w:tentative="1">
+      <w:start w:val="1"/>
+      <w:numFmt w:val="bullet"/>
+      <w:lvlText w:val="o"/>
+      <w:lvlJc w:val="left"/>
+      <w:pPr>
+        <w:ind w:left="6469" w:hanging="360"/>
+      </w:pPr>
+      <w:rPr>
+        <w:rFonts w:ascii="Courier New" w:hAnsi="Courier New" w:cs="Courier New" w:hint="default"/>
+      </w:rPr>
+    </w:lvl>
+    <w:lvl w:ilvl="8" w:tplc="04190005" w:tentative="1">
+      <w:start w:val="1"/>
+      <w:numFmt w:val="bullet"/>
+      <w:lvlText w:val=""/>
+      <w:lvlJc w:val="left"/>
+      <w:pPr>
+        <w:ind w:left="7189" w:hanging="360"/>
+      </w:pPr>
+      <w:rPr>
+        <w:rFonts w:ascii="Wingdings" w:hAnsi="Wingdings" w:hint="default"/>
+      </w:rPr>
+    </w:lvl>
+  </w:abstractNum>
+  <w:abstractNum w:abstractNumId="4" w15:restartNumberingAfterBreak="0">
+    <w:nsid w:val="5D3628B2"/>
+    <w:multiLevelType w:val="hybridMultilevel"/>
+    <w:tmpl w:val="032AE0F2"/>
+    <w:lvl w:ilvl="0" w:tplc="04190001">
+      <w:start w:val="1"/>
+      <w:numFmt w:val="bullet"/>
+      <w:lvlText w:val=""/>
+      <w:lvlJc w:val="left"/>
+      <w:pPr>
+        <w:ind w:left="720" w:hanging="360"/>
+      </w:pPr>
+      <w:rPr>
+        <w:rFonts w:ascii="Symbol" w:hAnsi="Symbol" w:hint="default"/>
+      </w:rPr>
+    </w:lvl>
+    <w:lvl w:ilvl="1" w:tplc="04190003" w:tentative="1">
+      <w:start w:val="1"/>
+      <w:numFmt w:val="bullet"/>
+      <w:lvlText w:val="o"/>
+      <w:lvlJc w:val="left"/>
+      <w:pPr>
+        <w:ind w:left="1440" w:hanging="360"/>
+      </w:pPr>
+      <w:rPr>
+        <w:rFonts w:ascii="Courier New" w:hAnsi="Courier New" w:cs="Courier New" w:hint="default"/>
+      </w:rPr>
+    </w:lvl>
+    <w:lvl w:ilvl="2" w:tplc="04190005" w:tentative="1">
+      <w:start w:val="1"/>
+      <w:numFmt w:val="bullet"/>
+      <w:lvlText w:val=""/>
+      <w:lvlJc w:val="left"/>
+      <w:pPr>
+        <w:ind w:left="2160" w:hanging="360"/>
+      </w:pPr>
+      <w:rPr>
+        <w:rFonts w:ascii="Wingdings" w:hAnsi="Wingdings" w:hint="default"/>
+      </w:rPr>
+    </w:lvl>
+    <w:lvl w:ilvl="3" w:tplc="04190001" w:tentative="1">
+      <w:start w:val="1"/>
+      <w:numFmt w:val="bullet"/>
+      <w:lvlText w:val=""/>
+      <w:lvlJc w:val="left"/>
+      <w:pPr>
+        <w:ind w:left="2880" w:hanging="360"/>
+      </w:pPr>
+      <w:rPr>
+        <w:rFonts w:ascii="Symbol" w:hAnsi="Symbol" w:hint="default"/>
+      </w:rPr>
+    </w:lvl>
+    <w:lvl w:ilvl="4" w:tplc="04190003" w:tentative="1">
+      <w:start w:val="1"/>
+      <w:numFmt w:val="bullet"/>
+      <w:lvlText w:val="o"/>
+      <w:lvlJc w:val="left"/>
+      <w:pPr>
+        <w:ind w:left="3600" w:hanging="360"/>
+      </w:pPr>
+      <w:rPr>
+        <w:rFonts w:ascii="Courier New" w:hAnsi="Courier New" w:cs="Courier New" w:hint="default"/>
+      </w:rPr>
+    </w:lvl>
+    <w:lvl w:ilvl="5" w:tplc="04190005" w:tentative="1">
+      <w:start w:val="1"/>
+      <w:numFmt w:val="bullet"/>
+      <w:lvlText w:val=""/>
+      <w:lvlJc w:val="left"/>
+      <w:pPr>
+        <w:ind w:left="4320" w:hanging="360"/>
+      </w:pPr>
+      <w:rPr>
+        <w:rFonts w:ascii="Wingdings" w:hAnsi="Wingdings" w:hint="default"/>
+      </w:rPr>
+    </w:lvl>
+    <w:lvl w:ilvl="6" w:tplc="04190001" w:tentative="1">
+      <w:start w:val="1"/>
+      <w:numFmt w:val="bullet"/>
+      <w:lvlText w:val=""/>
+      <w:lvlJc w:val="left"/>
+      <w:pPr>
+        <w:ind w:left="5040" w:hanging="360"/>
+      </w:pPr>
+      <w:rPr>
+        <w:rFonts w:ascii="Symbol" w:hAnsi="Symbol" w:hint="default"/>
+      </w:rPr>
+    </w:lvl>
+    <w:lvl w:ilvl="7" w:tplc="04190003" w:tentative="1">
+      <w:start w:val="1"/>
+      <w:numFmt w:val="bullet"/>
+      <w:lvlText w:val="o"/>
+      <w:lvlJc w:val="left"/>
+      <w:pPr>
+        <w:ind w:left="5760" w:hanging="360"/>
+      </w:pPr>
+      <w:rPr>
+        <w:rFonts w:ascii="Courier New" w:hAnsi="Courier New" w:cs="Courier New" w:hint="default"/>
+      </w:rPr>
+    </w:lvl>
+    <w:lvl w:ilvl="8" w:tplc="04190005" w:tentative="1">
+      <w:start w:val="1"/>
+      <w:numFmt w:val="bullet"/>
+      <w:lvlText w:val=""/>
+      <w:lvlJc w:val="left"/>
+      <w:pPr>
+        <w:ind w:left="6480" w:hanging="360"/>
+      </w:pPr>
+      <w:rPr>
+        <w:rFonts w:ascii="Wingdings" w:hAnsi="Wingdings" w:hint="default"/>
+      </w:rPr>
+    </w:lvl>
+  </w:abstractNum>
+  <w:abstractNum w:abstractNumId="5" w15:restartNumberingAfterBreak="0">
     <w:nsid w:val="6DCF737A"/>
     <w:multiLevelType w:val="hybridMultilevel"/>
     <w:tmpl w:val="CEAAD35C"/>
@@ -2227,20 +4387,145 @@
       </w:pPr>
     </w:lvl>
   </w:abstractNum>
+  <w:abstractNum w:abstractNumId="6" w15:restartNumberingAfterBreak="0">
+    <w:nsid w:val="6E4050E8"/>
+    <w:multiLevelType w:val="hybridMultilevel"/>
+    <w:tmpl w:val="47FCECBC"/>
+    <w:lvl w:ilvl="0" w:tplc="04190001">
+      <w:start w:val="1"/>
+      <w:numFmt w:val="bullet"/>
+      <w:lvlText w:val=""/>
+      <w:lvlJc w:val="left"/>
+      <w:pPr>
+        <w:ind w:left="720" w:hanging="360"/>
+      </w:pPr>
+      <w:rPr>
+        <w:rFonts w:ascii="Symbol" w:hAnsi="Symbol" w:hint="default"/>
+      </w:rPr>
+    </w:lvl>
+    <w:lvl w:ilvl="1" w:tplc="04190003">
+      <w:start w:val="1"/>
+      <w:numFmt w:val="bullet"/>
+      <w:lvlText w:val="o"/>
+      <w:lvlJc w:val="left"/>
+      <w:pPr>
+        <w:ind w:left="1440" w:hanging="360"/>
+      </w:pPr>
+      <w:rPr>
+        <w:rFonts w:ascii="Courier New" w:hAnsi="Courier New" w:cs="Courier New" w:hint="default"/>
+      </w:rPr>
+    </w:lvl>
+    <w:lvl w:ilvl="2" w:tplc="04190005">
+      <w:start w:val="1"/>
+      <w:numFmt w:val="bullet"/>
+      <w:lvlText w:val=""/>
+      <w:lvlJc w:val="left"/>
+      <w:pPr>
+        <w:ind w:left="2160" w:hanging="360"/>
+      </w:pPr>
+      <w:rPr>
+        <w:rFonts w:ascii="Wingdings" w:hAnsi="Wingdings" w:hint="default"/>
+      </w:rPr>
+    </w:lvl>
+    <w:lvl w:ilvl="3" w:tplc="04190001" w:tentative="1">
+      <w:start w:val="1"/>
+      <w:numFmt w:val="bullet"/>
+      <w:lvlText w:val=""/>
+      <w:lvlJc w:val="left"/>
+      <w:pPr>
+        <w:ind w:left="2880" w:hanging="360"/>
+      </w:pPr>
+      <w:rPr>
+        <w:rFonts w:ascii="Symbol" w:hAnsi="Symbol" w:hint="default"/>
+      </w:rPr>
+    </w:lvl>
+    <w:lvl w:ilvl="4" w:tplc="04190003" w:tentative="1">
+      <w:start w:val="1"/>
+      <w:numFmt w:val="bullet"/>
+      <w:lvlText w:val="o"/>
+      <w:lvlJc w:val="left"/>
+      <w:pPr>
+        <w:ind w:left="3600" w:hanging="360"/>
+      </w:pPr>
+      <w:rPr>
+        <w:rFonts w:ascii="Courier New" w:hAnsi="Courier New" w:cs="Courier New" w:hint="default"/>
+      </w:rPr>
+    </w:lvl>
+    <w:lvl w:ilvl="5" w:tplc="04190005" w:tentative="1">
+      <w:start w:val="1"/>
+      <w:numFmt w:val="bullet"/>
+      <w:lvlText w:val=""/>
+      <w:lvlJc w:val="left"/>
+      <w:pPr>
+        <w:ind w:left="4320" w:hanging="360"/>
+      </w:pPr>
+      <w:rPr>
+        <w:rFonts w:ascii="Wingdings" w:hAnsi="Wingdings" w:hint="default"/>
+      </w:rPr>
+    </w:lvl>
+    <w:lvl w:ilvl="6" w:tplc="04190001" w:tentative="1">
+      <w:start w:val="1"/>
+      <w:numFmt w:val="bullet"/>
+      <w:lvlText w:val=""/>
+      <w:lvlJc w:val="left"/>
+      <w:pPr>
+        <w:ind w:left="5040" w:hanging="360"/>
+      </w:pPr>
+      <w:rPr>
+        <w:rFonts w:ascii="Symbol" w:hAnsi="Symbol" w:hint="default"/>
+      </w:rPr>
+    </w:lvl>
+    <w:lvl w:ilvl="7" w:tplc="04190003" w:tentative="1">
+      <w:start w:val="1"/>
+      <w:numFmt w:val="bullet"/>
+      <w:lvlText w:val="o"/>
+      <w:lvlJc w:val="left"/>
+      <w:pPr>
+        <w:ind w:left="5760" w:hanging="360"/>
+      </w:pPr>
+      <w:rPr>
+        <w:rFonts w:ascii="Courier New" w:hAnsi="Courier New" w:cs="Courier New" w:hint="default"/>
+      </w:rPr>
+    </w:lvl>
+    <w:lvl w:ilvl="8" w:tplc="04190005" w:tentative="1">
+      <w:start w:val="1"/>
+      <w:numFmt w:val="bullet"/>
+      <w:lvlText w:val=""/>
+      <w:lvlJc w:val="left"/>
+      <w:pPr>
+        <w:ind w:left="6480" w:hanging="360"/>
+      </w:pPr>
+      <w:rPr>
+        <w:rFonts w:ascii="Wingdings" w:hAnsi="Wingdings" w:hint="default"/>
+      </w:rPr>
+    </w:lvl>
+  </w:abstractNum>
   <w:num w:numId="1">
+    <w:abstractNumId w:val="5"/>
+  </w:num>
+  <w:num w:numId="2">
     <w:abstractNumId w:val="2"/>
   </w:num>
-  <w:num w:numId="2">
+  <w:num w:numId="3">
     <w:abstractNumId w:val="1"/>
   </w:num>
-  <w:num w:numId="3">
+  <w:num w:numId="4">
     <w:abstractNumId w:val="0"/>
+  </w:num>
+  <w:num w:numId="5">
+    <w:abstractNumId w:val="6"/>
+  </w:num>
+  <w:num w:numId="6">
+    <w:abstractNumId w:val="4"/>
+  </w:num>
+  <w:num w:numId="7">
+    <w:abstractNumId w:val="3"/>
   </w:num>
 </w:numbering>
 </file>
 
 <file path=word/styles.xml><?xml version="1.0" encoding="utf-8"?>
-<w:styles xmlns:mc="http://schemas.openxmlformats.org/markup-compatibility/2006" xmlns:r="http://schemas.openxmlformats.org/officeDocument/2006/relationships" xmlns:w="http://schemas.openxmlformats.org/wordprocessingml/2006/main" xmlns:w14="http://schemas.microsoft.com/office/word/2010/wordml" xmlns:w15="http://schemas.microsoft.com/office/word/2012/wordml" xmlns:w16se="http://schemas.microsoft.com/office/word/2015/wordml/symex" mc:Ignorable="w14 w15 w16se">
+<w:styles xmlns:mc="http://schemas.openxmlformats.org/markup-compatibility/2006" xmlns:r="http://schemas.openxmlformats.org/officeDocument/2006/relationships" xmlns:w="http://schemas.openxmlformats.org/wordprocessingml/2006/main" xmlns:w14="http://schemas.microsoft.com/office/word/2010/wordml" xmlns:w15="http://schemas.microsoft.com/office/word/2012/wordml" xmlns:w16cex="http://schemas.microsoft.com/office/word/2018/wordml/cex" xmlns:w16cid="http://schemas.microsoft.com/office/word/2016/wordml/cid" xmlns:w16="http://schemas.microsoft.com/office/word/2018/wordml" xmlns:w16sdtdh="http://schemas.microsoft.com/office/word/2020/wordml/sdtdatahash" xmlns:w16se="http://schemas.microsoft.com/office/word/2015/wordml/symex" mc:Ignorable="w14 w15 w16se w16cid w16 w16cex w16sdtdh">
   <w:docDefaults>
     <w:rPrDefault>
       <w:rPr>
@@ -2256,7 +4541,7 @@
       </w:pPr>
     </w:pPrDefault>
   </w:docDefaults>
-  <w:latentStyles w:defLockedState="0" w:defUIPriority="99" w:defSemiHidden="0" w:defUnhideWhenUsed="0" w:defQFormat="0" w:count="371">
+  <w:latentStyles w:defLockedState="0" w:defUIPriority="99" w:defSemiHidden="0" w:defUnhideWhenUsed="0" w:defQFormat="0" w:count="376">
     <w:lsdException w:name="Normal" w:uiPriority="0" w:qFormat="1"/>
     <w:lsdException w:name="heading 1" w:uiPriority="9" w:qFormat="1"/>
     <w:lsdException w:name="heading 2" w:semiHidden="1" w:uiPriority="9" w:unhideWhenUsed="1" w:qFormat="1"/>
@@ -2362,7 +4647,6 @@
     <w:lsdException w:name="HTML Sample" w:semiHidden="1" w:unhideWhenUsed="1"/>
     <w:lsdException w:name="HTML Typewriter" w:semiHidden="1" w:unhideWhenUsed="1"/>
     <w:lsdException w:name="HTML Variable" w:semiHidden="1" w:unhideWhenUsed="1"/>
-    <w:lsdException w:name="Normal Table" w:semiHidden="1" w:unhideWhenUsed="1"/>
     <w:lsdException w:name="annotation subject" w:semiHidden="1" w:unhideWhenUsed="1"/>
     <w:lsdException w:name="No List" w:semiHidden="1" w:unhideWhenUsed="1"/>
     <w:lsdException w:name="Outline List 1" w:semiHidden="1" w:unhideWhenUsed="1"/>
@@ -2405,11 +4689,8 @@
     <w:lsdException w:name="Table Contemporary" w:semiHidden="1" w:unhideWhenUsed="1"/>
     <w:lsdException w:name="Table Elegant" w:semiHidden="1" w:unhideWhenUsed="1"/>
     <w:lsdException w:name="Table Professional" w:semiHidden="1" w:unhideWhenUsed="1"/>
-    <w:lsdException w:name="Table Subtle 1" w:semiHidden="1" w:unhideWhenUsed="1"/>
     <w:lsdException w:name="Table Subtle 2" w:semiHidden="1" w:unhideWhenUsed="1"/>
     <w:lsdException w:name="Table Web 1" w:semiHidden="1" w:unhideWhenUsed="1"/>
-    <w:lsdException w:name="Table Web 2" w:semiHidden="1" w:unhideWhenUsed="1"/>
-    <w:lsdException w:name="Table Web 3" w:semiHidden="1" w:unhideWhenUsed="1"/>
     <w:lsdException w:name="Balloon Text" w:semiHidden="1" w:unhideWhenUsed="1"/>
     <w:lsdException w:name="Table Grid" w:uiPriority="39"/>
     <w:lsdException w:name="Table Theme" w:semiHidden="1" w:unhideWhenUsed="1"/>
@@ -2628,6 +4909,11 @@
     <w:lsdException w:name="List Table 5 Dark Accent 6" w:uiPriority="50"/>
     <w:lsdException w:name="List Table 6 Colorful Accent 6" w:uiPriority="51"/>
     <w:lsdException w:name="List Table 7 Colorful Accent 6" w:uiPriority="52"/>
+    <w:lsdException w:name="Mention" w:semiHidden="1" w:unhideWhenUsed="1"/>
+    <w:lsdException w:name="Smart Hyperlink" w:semiHidden="1" w:unhideWhenUsed="1"/>
+    <w:lsdException w:name="Hashtag" w:semiHidden="1" w:unhideWhenUsed="1"/>
+    <w:lsdException w:name="Unresolved Mention" w:semiHidden="1" w:unhideWhenUsed="1"/>
+    <w:lsdException w:name="Smart Link" w:semiHidden="1" w:unhideWhenUsed="1"/>
   </w:latentStyles>
   <w:style w:type="paragraph" w:default="1" w:styleId="a">
     <w:name w:val="Normal"/>

</xml_diff>

<commit_message>
Did changes in LB2, LB3 and LB4
</commit_message>
<xml_diff>
--- a/LB2/Фурсик_Андрей_ЛБ2_Отчёт.docx
+++ b/LB2/Фурсик_Андрей_ЛБ2_Отчёт.docx
@@ -1378,6 +1378,7 @@
       <w:pPr>
         <w:pStyle w:val="1"/>
       </w:pPr>
+      <w:bookmarkStart w:id="0" w:name="_Hlk87728431"/>
       <w:r>
         <w:t>2. Описываемые функциональные требования</w:t>
       </w:r>
@@ -1390,9 +1391,6 @@
         <w:t>2.</w:t>
       </w:r>
       <w:r>
-        <w:rPr>
-          <w:lang w:val="en-US"/>
-        </w:rPr>
         <w:t>1</w:t>
       </w:r>
       <w:r>
@@ -3464,6 +3462,7 @@
         <w:t>=51188).</w:t>
       </w:r>
     </w:p>
+    <w:bookmarkEnd w:id="0"/>
     <w:p>
       <w:pPr>
         <w:pStyle w:val="1"/>
@@ -3488,7 +3487,58 @@
         <w:rPr>
           <w:lang w:val="ru-RU"/>
         </w:rPr>
-        <w:t>Под рассмотрение в данной лабораторной работе попала функция входа в аккаунт. На рисунке 1.1 представлена контекстная диаграмма.</w:t>
+        <w:t>Под рассмотрение в данной лабораторной работе попала функция входа в аккаунт.</w:t>
+      </w:r>
+      <w:r>
+        <w:rPr>
+          <w:lang w:val="ru-RU"/>
+        </w:rPr>
+        <w:t xml:space="preserve"> </w:t>
+      </w:r>
+      <w:r>
+        <w:rPr>
+          <w:lang w:val="ru-RU"/>
+        </w:rPr>
+        <w:t xml:space="preserve">Для общего и простого представления используется диаграмма </w:t>
+      </w:r>
+      <w:r>
+        <w:t>IDEF</w:t>
+      </w:r>
+      <w:r>
+        <w:rPr>
+          <w:lang w:val="ru-RU"/>
+        </w:rPr>
+        <w:t>0</w:t>
+      </w:r>
+      <w:r>
+        <w:rPr>
+          <w:lang w:val="ru-RU"/>
+        </w:rPr>
+        <w:t>. Данная диаграмма позволяет рассмотреть какую-либо бизнес-функцию в общих чертах, чтобы иметь представление о функциональных требованиях приложения.</w:t>
+      </w:r>
+      <w:r>
+        <w:rPr>
+          <w:lang w:val="ru-RU"/>
+        </w:rPr>
+        <w:t xml:space="preserve"> На блок у нас поступают входные данные, сверху расположены инструкции, по которым данные проверяются. Внизу мы пишем обработчиков данных. И в конце указываем выходные данные или же действие, которое произойдёт после завершения нашей функции.</w:t>
+      </w:r>
+      <w:r>
+        <w:rPr>
+          <w:lang w:val="ru-RU"/>
+        </w:rPr>
+        <w:t xml:space="preserve"> На рисунке 1.1 представлена контекстная диаграмма</w:t>
+      </w:r>
+      <w:r>
+        <w:rPr>
+          <w:lang w:val="ru-RU"/>
+        </w:rPr>
+        <w:t xml:space="preserve"> входа в аккаунт</w:t>
+      </w:r>
+      <w:r>
+        <w:rPr>
+          <w:lang w:val="ru-RU"/>
+        </w:rPr>
+        <w:t>.</w:t>
       </w:r>
     </w:p>
     <w:p>
@@ -3522,10 +3572,10 @@
             <v:path o:extrusionok="f" gradientshapeok="t" o:connecttype="rect"/>
             <o:lock v:ext="edit" aspectratio="t"/>
           </v:shapetype>
-          <v:shape id="_x0000_i1025" type="#_x0000_t75" style="width:311.25pt;height:216.75pt" o:ole="">
+          <v:shape id="_x0000_i1025" type="#_x0000_t75" style="width:311.45pt;height:216.85pt" o:ole="">
             <v:imagedata r:id="rId5" o:title=""/>
           </v:shape>
-          <o:OLEObject Type="Embed" ProgID="Visio.Drawing.15" ShapeID="_x0000_i1025" DrawAspect="Content" ObjectID="_1698341001" r:id="rId6"/>
+          <o:OLEObject Type="Embed" ProgID="Visio.Drawing.15" ShapeID="_x0000_i1025" DrawAspect="Content" ObjectID="_1698342207" r:id="rId6"/>
         </w:object>
       </w:r>
     </w:p>
@@ -3545,6 +3595,7 @@
           <w:i w:val="0"/>
           <w:color w:val="auto"/>
           <w:sz w:val="24"/>
+          <w:lang w:val="ru-RU"/>
         </w:rPr>
         <w:t xml:space="preserve">Рисунок </w:t>
       </w:r>
@@ -3553,16 +3604,135 @@
           <w:i w:val="0"/>
           <w:color w:val="auto"/>
           <w:sz w:val="24"/>
-        </w:rPr>
-        <w:fldChar w:fldCharType="begin"/>
+          <w:lang w:val="ru-RU"/>
+        </w:rPr>
+        <w:t>4</w:t>
       </w:r>
       <w:r>
         <w:rPr>
           <w:i w:val="0"/>
           <w:color w:val="auto"/>
           <w:sz w:val="24"/>
-        </w:rPr>
-        <w:instrText xml:space="preserve"> SEQ Рисунок \* ARABIC </w:instrText>
+          <w:lang w:val="ru-RU"/>
+        </w:rPr>
+        <w:t>.1 - Контекстная диаграмма</w:t>
+      </w:r>
+    </w:p>
+    <w:p>
+      <w:pPr>
+        <w:rPr>
+          <w:lang w:val="ru-RU"/>
+        </w:rPr>
+      </w:pPr>
+      <w:r>
+        <w:rPr>
+          <w:lang w:val="ru-RU"/>
+        </w:rPr>
+        <w:t>Дальше диаграмму необходимо декомпозировать, чтобы рассмотреть бизнес-функцию более подробно.</w:t>
+      </w:r>
+    </w:p>
+    <w:p>
+      <w:pPr>
+        <w:pStyle w:val="a3"/>
+        <w:keepNext/>
+      </w:pPr>
+      <w:r>
+        <w:object w:dxaOrig="14305" w:dyaOrig="9457" w14:anchorId="7ECEAF4D">
+          <v:shape id="_x0000_i1026" type="#_x0000_t75" style="width:467.15pt;height:308.95pt" o:ole="">
+            <v:imagedata r:id="rId7" o:title=""/>
+          </v:shape>
+          <o:OLEObject Type="Embed" ProgID="Visio.Drawing.15" ShapeID="_x0000_i1026" DrawAspect="Content" ObjectID="_1698342208" r:id="rId8"/>
+        </w:object>
+      </w:r>
+    </w:p>
+    <w:p>
+      <w:pPr>
+        <w:pStyle w:val="a8"/>
+        <w:jc w:val="center"/>
+        <w:rPr>
+          <w:i w:val="0"/>
+          <w:color w:val="auto"/>
+          <w:sz w:val="24"/>
+          <w:lang w:val="ru-RU"/>
+        </w:rPr>
+      </w:pPr>
+      <w:r>
+        <w:rPr>
+          <w:i w:val="0"/>
+          <w:color w:val="auto"/>
+          <w:sz w:val="24"/>
+          <w:lang w:val="ru-RU"/>
+        </w:rPr>
+        <w:t xml:space="preserve">Рисунок </w:t>
+      </w:r>
+      <w:r>
+        <w:rPr>
+          <w:i w:val="0"/>
+          <w:color w:val="auto"/>
+          <w:sz w:val="24"/>
+          <w:lang w:val="ru-RU"/>
+        </w:rPr>
+        <w:t>4</w:t>
+      </w:r>
+      <w:r>
+        <w:rPr>
+          <w:i w:val="0"/>
+          <w:color w:val="auto"/>
+          <w:sz w:val="24"/>
+          <w:lang w:val="ru-RU"/>
+        </w:rPr>
+        <w:t>.</w:t>
+      </w:r>
+      <w:r>
+        <w:rPr>
+          <w:i w:val="0"/>
+          <w:color w:val="auto"/>
+          <w:sz w:val="24"/>
+        </w:rPr>
+        <w:fldChar w:fldCharType="begin"/>
+      </w:r>
+      <w:r>
+        <w:rPr>
+          <w:i w:val="0"/>
+          <w:color w:val="auto"/>
+          <w:sz w:val="24"/>
+          <w:lang w:val="ru-RU"/>
+        </w:rPr>
+        <w:instrText xml:space="preserve"> </w:instrText>
+      </w:r>
+      <w:r>
+        <w:rPr>
+          <w:i w:val="0"/>
+          <w:color w:val="auto"/>
+          <w:sz w:val="24"/>
+        </w:rPr>
+        <w:instrText>SEQ</w:instrText>
+      </w:r>
+      <w:r>
+        <w:rPr>
+          <w:i w:val="0"/>
+          <w:color w:val="auto"/>
+          <w:sz w:val="24"/>
+          <w:lang w:val="ru-RU"/>
+        </w:rPr>
+        <w:instrText xml:space="preserve"> Рисунок \* </w:instrText>
+      </w:r>
+      <w:r>
+        <w:rPr>
+          <w:i w:val="0"/>
+          <w:color w:val="auto"/>
+          <w:sz w:val="24"/>
+        </w:rPr>
+        <w:instrText>ARABIC</w:instrText>
+      </w:r>
+      <w:r>
+        <w:rPr>
+          <w:i w:val="0"/>
+          <w:color w:val="auto"/>
+          <w:sz w:val="24"/>
+          <w:lang w:val="ru-RU"/>
+        </w:rPr>
+        <w:instrText xml:space="preserve"> </w:instrText>
       </w:r>
       <w:r>
         <w:rPr>
@@ -3578,112 +3748,7 @@
           <w:noProof/>
           <w:color w:val="auto"/>
           <w:sz w:val="24"/>
-        </w:rPr>
-        <w:t>1</w:t>
-      </w:r>
-      <w:r>
-        <w:rPr>
-          <w:i w:val="0"/>
-          <w:color w:val="auto"/>
-          <w:sz w:val="24"/>
-        </w:rPr>
-        <w:fldChar w:fldCharType="end"/>
-      </w:r>
-      <w:r>
-        <w:rPr>
-          <w:i w:val="0"/>
-          <w:color w:val="auto"/>
-          <w:sz w:val="24"/>
-          <w:lang w:val="ru-RU"/>
-        </w:rPr>
-        <w:t>.1 - Контекстная диаграмма</w:t>
-      </w:r>
-    </w:p>
-    <w:p>
-      <w:pPr>
-        <w:rPr>
-          <w:lang w:val="ru-RU"/>
-        </w:rPr>
-      </w:pPr>
-      <w:r>
-        <w:rPr>
-          <w:lang w:val="ru-RU"/>
-        </w:rPr>
-        <w:t>Дальше диаграмму необходимо декомпозировать, чтобы рассмотреть бизнес-функцию более подробно.</w:t>
-      </w:r>
-    </w:p>
-    <w:p>
-      <w:pPr>
-        <w:pStyle w:val="a3"/>
-        <w:keepNext/>
-      </w:pPr>
-      <w:r>
-        <w:object w:dxaOrig="14305" w:dyaOrig="9457" w14:anchorId="7ECEAF4D">
-          <v:shape id="_x0000_i1026" type="#_x0000_t75" style="width:467.25pt;height:309pt" o:ole="">
-            <v:imagedata r:id="rId7" o:title=""/>
-          </v:shape>
-          <o:OLEObject Type="Embed" ProgID="Visio.Drawing.15" ShapeID="_x0000_i1026" DrawAspect="Content" ObjectID="_1698341002" r:id="rId8"/>
-        </w:object>
-      </w:r>
-    </w:p>
-    <w:p>
-      <w:pPr>
-        <w:pStyle w:val="a8"/>
-        <w:jc w:val="center"/>
-        <w:rPr>
-          <w:i w:val="0"/>
-          <w:color w:val="auto"/>
-          <w:sz w:val="24"/>
-          <w:lang w:val="ru-RU"/>
-        </w:rPr>
-      </w:pPr>
-      <w:r>
-        <w:rPr>
-          <w:i w:val="0"/>
-          <w:color w:val="auto"/>
-          <w:sz w:val="24"/>
-        </w:rPr>
-        <w:t xml:space="preserve">Рисунок </w:t>
-      </w:r>
-      <w:r>
-        <w:rPr>
-          <w:i w:val="0"/>
-          <w:color w:val="auto"/>
-          <w:sz w:val="24"/>
-          <w:lang w:val="ru-RU"/>
-        </w:rPr>
-        <w:t>1.</w:t>
-      </w:r>
-      <w:r>
-        <w:rPr>
-          <w:i w:val="0"/>
-          <w:color w:val="auto"/>
-          <w:sz w:val="24"/>
-        </w:rPr>
-        <w:fldChar w:fldCharType="begin"/>
-      </w:r>
-      <w:r>
-        <w:rPr>
-          <w:i w:val="0"/>
-          <w:color w:val="auto"/>
-          <w:sz w:val="24"/>
-        </w:rPr>
-        <w:instrText xml:space="preserve"> SEQ Рисунок \* ARABIC </w:instrText>
-      </w:r>
-      <w:r>
-        <w:rPr>
-          <w:i w:val="0"/>
-          <w:color w:val="auto"/>
-          <w:sz w:val="24"/>
-        </w:rPr>
-        <w:fldChar w:fldCharType="separate"/>
-      </w:r>
-      <w:r>
-        <w:rPr>
-          <w:i w:val="0"/>
-          <w:noProof/>
-          <w:color w:val="auto"/>
-          <w:sz w:val="24"/>
+          <w:lang w:val="ru-RU"/>
         </w:rPr>
         <w:t>2</w:t>
       </w:r>
@@ -3733,14 +3798,15 @@
   <w:abstractNum w:abstractNumId="0" w15:restartNumberingAfterBreak="0">
     <w:nsid w:val="02CD1F4F"/>
     <w:multiLevelType w:val="hybridMultilevel"/>
-    <w:tmpl w:val="8DD0DB0C"/>
-    <w:lvl w:ilvl="0" w:tplc="04190001">
+    <w:tmpl w:val="2E30635E"/>
+    <w:lvl w:ilvl="0" w:tplc="04EE9E8E">
       <w:start w:val="1"/>
       <w:numFmt w:val="bullet"/>
+      <w:suff w:val="space"/>
       <w:lvlText w:val=""/>
       <w:lvlJc w:val="left"/>
       <w:pPr>
-        <w:ind w:left="720" w:hanging="360"/>
+        <w:ind w:left="709" w:firstLine="0"/>
       </w:pPr>
       <w:rPr>
         <w:rFonts w:ascii="Symbol" w:hAnsi="Symbol" w:hint="default"/>
@@ -3846,14 +3912,15 @@
   <w:abstractNum w:abstractNumId="1" w15:restartNumberingAfterBreak="0">
     <w:nsid w:val="174B6032"/>
     <w:multiLevelType w:val="hybridMultilevel"/>
-    <w:tmpl w:val="4ACCF000"/>
-    <w:lvl w:ilvl="0" w:tplc="04190001">
+    <w:tmpl w:val="ACCA5C04"/>
+    <w:lvl w:ilvl="0" w:tplc="1AA20AC0">
       <w:start w:val="1"/>
       <w:numFmt w:val="bullet"/>
+      <w:suff w:val="space"/>
       <w:lvlText w:val=""/>
       <w:lvlJc w:val="left"/>
       <w:pPr>
-        <w:ind w:left="720" w:hanging="360"/>
+        <w:ind w:left="1035" w:hanging="326"/>
       </w:pPr>
       <w:rPr>
         <w:rFonts w:ascii="Symbol" w:hAnsi="Symbol" w:hint="default"/>
@@ -3959,14 +4026,15 @@
   <w:abstractNum w:abstractNumId="2" w15:restartNumberingAfterBreak="0">
     <w:nsid w:val="1B5721B1"/>
     <w:multiLevelType w:val="hybridMultilevel"/>
-    <w:tmpl w:val="96E659FE"/>
-    <w:lvl w:ilvl="0" w:tplc="04190001">
+    <w:tmpl w:val="472A8106"/>
+    <w:lvl w:ilvl="0" w:tplc="53404B32">
       <w:start w:val="1"/>
       <w:numFmt w:val="bullet"/>
+      <w:suff w:val="space"/>
       <w:lvlText w:val=""/>
       <w:lvlJc w:val="left"/>
       <w:pPr>
-        <w:ind w:left="720" w:hanging="360"/>
+        <w:ind w:left="709" w:firstLine="0"/>
       </w:pPr>
       <w:rPr>
         <w:rFonts w:ascii="Symbol" w:hAnsi="Symbol" w:hint="default"/>
@@ -4187,14 +4255,15 @@
   <w:abstractNum w:abstractNumId="4" w15:restartNumberingAfterBreak="0">
     <w:nsid w:val="5D3628B2"/>
     <w:multiLevelType w:val="hybridMultilevel"/>
-    <w:tmpl w:val="032AE0F2"/>
-    <w:lvl w:ilvl="0" w:tplc="04190001">
+    <w:tmpl w:val="B0D8DA7A"/>
+    <w:lvl w:ilvl="0" w:tplc="21ECB1DC">
       <w:start w:val="1"/>
       <w:numFmt w:val="bullet"/>
+      <w:suff w:val="space"/>
       <w:lvlText w:val=""/>
       <w:lvlJc w:val="left"/>
       <w:pPr>
-        <w:ind w:left="720" w:hanging="360"/>
+        <w:ind w:left="709" w:firstLine="0"/>
       </w:pPr>
       <w:rPr>
         <w:rFonts w:ascii="Symbol" w:hAnsi="Symbol" w:hint="default"/>
@@ -4390,14 +4459,15 @@
   <w:abstractNum w:abstractNumId="6" w15:restartNumberingAfterBreak="0">
     <w:nsid w:val="6E4050E8"/>
     <w:multiLevelType w:val="hybridMultilevel"/>
-    <w:tmpl w:val="47FCECBC"/>
-    <w:lvl w:ilvl="0" w:tplc="04190001">
+    <w:tmpl w:val="16C2772E"/>
+    <w:lvl w:ilvl="0" w:tplc="D098E648">
       <w:start w:val="1"/>
       <w:numFmt w:val="bullet"/>
+      <w:suff w:val="space"/>
       <w:lvlText w:val=""/>
       <w:lvlJc w:val="left"/>
       <w:pPr>
-        <w:ind w:left="720" w:hanging="360"/>
+        <w:ind w:left="709" w:firstLine="0"/>
       </w:pPr>
       <w:rPr>
         <w:rFonts w:ascii="Symbol" w:hAnsi="Symbol" w:hint="default"/>
@@ -4647,6 +4717,7 @@
     <w:lsdException w:name="HTML Sample" w:semiHidden="1" w:unhideWhenUsed="1"/>
     <w:lsdException w:name="HTML Typewriter" w:semiHidden="1" w:unhideWhenUsed="1"/>
     <w:lsdException w:name="HTML Variable" w:semiHidden="1" w:unhideWhenUsed="1"/>
+    <w:lsdException w:name="Normal Table" w:semiHidden="1" w:unhideWhenUsed="1"/>
     <w:lsdException w:name="annotation subject" w:semiHidden="1" w:unhideWhenUsed="1"/>
     <w:lsdException w:name="No List" w:semiHidden="1" w:unhideWhenUsed="1"/>
     <w:lsdException w:name="Outline List 1" w:semiHidden="1" w:unhideWhenUsed="1"/>
@@ -4689,8 +4760,11 @@
     <w:lsdException w:name="Table Contemporary" w:semiHidden="1" w:unhideWhenUsed="1"/>
     <w:lsdException w:name="Table Elegant" w:semiHidden="1" w:unhideWhenUsed="1"/>
     <w:lsdException w:name="Table Professional" w:semiHidden="1" w:unhideWhenUsed="1"/>
+    <w:lsdException w:name="Table Subtle 1" w:semiHidden="1" w:unhideWhenUsed="1"/>
     <w:lsdException w:name="Table Subtle 2" w:semiHidden="1" w:unhideWhenUsed="1"/>
     <w:lsdException w:name="Table Web 1" w:semiHidden="1" w:unhideWhenUsed="1"/>
+    <w:lsdException w:name="Table Web 2" w:semiHidden="1" w:unhideWhenUsed="1"/>
+    <w:lsdException w:name="Table Web 3" w:semiHidden="1" w:unhideWhenUsed="1"/>
     <w:lsdException w:name="Balloon Text" w:semiHidden="1" w:unhideWhenUsed="1"/>
     <w:lsdException w:name="Table Grid" w:uiPriority="39"/>
     <w:lsdException w:name="Table Theme" w:semiHidden="1" w:unhideWhenUsed="1"/>

</xml_diff>

<commit_message>
Changed LB2 and did minor changes in LB3 and LB4
</commit_message>
<xml_diff>
--- a/LB2/Фурсик_Андрей_ЛБ2_Отчёт.docx
+++ b/LB2/Фурсик_Андрей_ЛБ2_Отчёт.docx
@@ -2947,6 +2947,7 @@
           <w:numId w:val="7"/>
         </w:numPr>
         <w:spacing w:after="0" w:line="240" w:lineRule="auto"/>
+        <w:ind w:left="0" w:firstLine="709"/>
         <w:jc w:val="both"/>
         <w:rPr>
           <w:rFonts w:ascii="Times New Roman" w:hAnsi="Times New Roman" w:cs="Times New Roman"/>
@@ -3572,10 +3573,10 @@
             <v:path o:extrusionok="f" gradientshapeok="t" o:connecttype="rect"/>
             <o:lock v:ext="edit" aspectratio="t"/>
           </v:shapetype>
-          <v:shape id="_x0000_i1025" type="#_x0000_t75" style="width:311.45pt;height:216.85pt" o:ole="">
+          <v:shape id="_x0000_i1025" type="#_x0000_t75" style="width:311.45pt;height:217.1pt" o:ole="">
             <v:imagedata r:id="rId5" o:title=""/>
           </v:shape>
-          <o:OLEObject Type="Embed" ProgID="Visio.Drawing.15" ShapeID="_x0000_i1025" DrawAspect="Content" ObjectID="_1698342207" r:id="rId6"/>
+          <o:OLEObject Type="Embed" ProgID="Visio.Drawing.15" ShapeID="_x0000_i1025" DrawAspect="Content" ObjectID="_1698558679" r:id="rId6"/>
         </w:object>
       </w:r>
     </w:p>
@@ -3615,7 +3616,25 @@
           <w:sz w:val="24"/>
           <w:lang w:val="ru-RU"/>
         </w:rPr>
-        <w:t>.1 - Контекстная диаграмма</w:t>
+        <w:t xml:space="preserve">.1 </w:t>
+      </w:r>
+      <w:r>
+        <w:rPr>
+          <w:i w:val="0"/>
+          <w:color w:val="auto"/>
+          <w:sz w:val="24"/>
+          <w:lang w:val="ru-RU"/>
+        </w:rPr>
+        <w:t>–</w:t>
+      </w:r>
+      <w:r>
+        <w:rPr>
+          <w:i w:val="0"/>
+          <w:color w:val="auto"/>
+          <w:sz w:val="24"/>
+          <w:lang w:val="ru-RU"/>
+        </w:rPr>
+        <w:t xml:space="preserve"> Контекстная диаграмма</w:t>
       </w:r>
     </w:p>
     <w:p>
@@ -3638,10 +3657,10 @@
       </w:pPr>
       <w:r>
         <w:object w:dxaOrig="14305" w:dyaOrig="9457" w14:anchorId="7ECEAF4D">
-          <v:shape id="_x0000_i1026" type="#_x0000_t75" style="width:467.15pt;height:308.95pt" o:ole="">
+          <v:shape id="_x0000_i1026" type="#_x0000_t75" style="width:466.9pt;height:308.75pt" o:ole="">
             <v:imagedata r:id="rId7" o:title=""/>
           </v:shape>
-          <o:OLEObject Type="Embed" ProgID="Visio.Drawing.15" ShapeID="_x0000_i1026" DrawAspect="Content" ObjectID="_1698342208" r:id="rId8"/>
+          <o:OLEObject Type="Embed" ProgID="Visio.Drawing.15" ShapeID="_x0000_i1026" DrawAspect="Content" ObjectID="_1698558680" r:id="rId8"/>
         </w:object>
       </w:r>
     </w:p>
@@ -3767,7 +3786,25 @@
           <w:sz w:val="24"/>
           <w:lang w:val="ru-RU"/>
         </w:rPr>
-        <w:t xml:space="preserve"> - Диаграмма первого уровня декомпозиции</w:t>
+        <w:t xml:space="preserve"> </w:t>
+      </w:r>
+      <w:r>
+        <w:rPr>
+          <w:i w:val="0"/>
+          <w:color w:val="auto"/>
+          <w:sz w:val="24"/>
+          <w:lang w:val="ru-RU"/>
+        </w:rPr>
+        <w:t>–</w:t>
+      </w:r>
+      <w:r>
+        <w:rPr>
+          <w:i w:val="0"/>
+          <w:color w:val="auto"/>
+          <w:sz w:val="24"/>
+          <w:lang w:val="ru-RU"/>
+        </w:rPr>
+        <w:t xml:space="preserve"> Диаграмма первого уровня декомпозиции</w:t>
       </w:r>
     </w:p>
     <w:p>
@@ -4140,14 +4177,15 @@
   <w:abstractNum w:abstractNumId="3" w15:restartNumberingAfterBreak="0">
     <w:nsid w:val="5B837E1B"/>
     <w:multiLevelType w:val="hybridMultilevel"/>
-    <w:tmpl w:val="62E09C76"/>
-    <w:lvl w:ilvl="0" w:tplc="36968D46">
+    <w:tmpl w:val="6C0CA6A0"/>
+    <w:lvl w:ilvl="0" w:tplc="20805034">
       <w:start w:val="2"/>
       <w:numFmt w:val="bullet"/>
+      <w:suff w:val="space"/>
       <w:lvlText w:val="–"/>
       <w:lvlJc w:val="left"/>
       <w:pPr>
-        <w:ind w:left="1429" w:hanging="360"/>
+        <w:ind w:left="1069" w:hanging="360"/>
       </w:pPr>
       <w:rPr>
         <w:rFonts w:ascii="Times New Roman" w:eastAsiaTheme="minorHAnsi" w:hAnsi="Times New Roman" w:cs="Times New Roman" w:hint="default"/>
@@ -4459,7 +4497,7 @@
   <w:abstractNum w:abstractNumId="6" w15:restartNumberingAfterBreak="0">
     <w:nsid w:val="6E4050E8"/>
     <w:multiLevelType w:val="hybridMultilevel"/>
-    <w:tmpl w:val="16C2772E"/>
+    <w:tmpl w:val="E65C0210"/>
     <w:lvl w:ilvl="0" w:tplc="D098E648">
       <w:start w:val="1"/>
       <w:numFmt w:val="bullet"/>
@@ -4473,16 +4511,17 @@
         <w:rFonts w:ascii="Symbol" w:hAnsi="Symbol" w:hint="default"/>
       </w:rPr>
     </w:lvl>
-    <w:lvl w:ilvl="1" w:tplc="04190003">
+    <w:lvl w:ilvl="1" w:tplc="DB2A801A">
       <w:start w:val="1"/>
       <w:numFmt w:val="bullet"/>
+      <w:suff w:val="space"/>
       <w:lvlText w:val="o"/>
       <w:lvlJc w:val="left"/>
       <w:pPr>
         <w:ind w:left="1440" w:hanging="360"/>
       </w:pPr>
       <w:rPr>
-        <w:rFonts w:ascii="Courier New" w:hAnsi="Courier New" w:cs="Courier New" w:hint="default"/>
+        <w:rFonts w:ascii="Courier New" w:hAnsi="Courier New" w:hint="default"/>
       </w:rPr>
     </w:lvl>
     <w:lvl w:ilvl="2" w:tplc="04190005">

</xml_diff>